<commit_message>
change the title to sound more good
</commit_message>
<xml_diff>
--- a/MNTAMBO, Stephen W - 2022-06-01734.docx
+++ b/MNTAMBO, Stephen W - 2022-06-01734.docx
@@ -556,7 +556,7 @@
                 <w:sz w:val="24"/>
                 <w:szCs w:val="24"/>
               </w:rPr>
-              <w:t xml:space="preserve">Enhancing Credit Risk Management in Tanzania </w:t>
+              <w:t xml:space="preserve">Enhancing Credit Risk Management </w:t>
             </w:r>
             <w:r>
               <w:rPr>
@@ -565,7 +565,25 @@
                 <w:sz w:val="24"/>
                 <w:szCs w:val="24"/>
               </w:rPr>
-              <w:t>Commercial Banks</w:t>
+              <w:t xml:space="preserve">of </w:t>
+            </w:r>
+            <w:r>
+              <w:rPr>
+                <w:rFonts w:eastAsia="Times New Roman" w:cs="Times New Roman" w:ascii="Times New Roman" w:hAnsi="Times New Roman"/>
+                <w:color w:val="000000"/>
+                <w:sz w:val="24"/>
+                <w:szCs w:val="24"/>
+              </w:rPr>
+              <w:t xml:space="preserve">Commercial Banks </w:t>
+            </w:r>
+            <w:r>
+              <w:rPr>
+                <w:rFonts w:eastAsia="Times New Roman" w:cs="Times New Roman" w:ascii="Times New Roman" w:hAnsi="Times New Roman"/>
+                <w:color w:val="000000"/>
+                <w:sz w:val="24"/>
+                <w:szCs w:val="24"/>
+              </w:rPr>
+              <w:t>in Tanzania</w:t>
             </w:r>
             <w:r>
               <w:rPr>
@@ -854,9 +872,9 @@
             <wp:wrapTight wrapText="bothSides">
               <wp:wrapPolygon edited="0">
                 <wp:start x="-23" y="0"/>
-                <wp:lineTo x="-23" y="21431"/>
-                <wp:lineTo x="21457" y="21431"/>
-                <wp:lineTo x="21457" y="0"/>
+                <wp:lineTo x="-23" y="21395"/>
+                <wp:lineTo x="21433" y="21395"/>
+                <wp:lineTo x="21433" y="0"/>
                 <wp:lineTo x="-23" y="0"/>
               </wp:wrapPolygon>
             </wp:wrapTight>
@@ -1438,7 +1456,7 @@
         <w:pStyle w:val="ListParagraph"/>
         <w:numPr>
           <w:ilvl w:val="2"/>
-          <w:numId w:val="6"/>
+          <w:numId w:val="5"/>
         </w:numPr>
         <w:rPr>
           <w:rFonts w:ascii="Times New Roman" w:hAnsi="Times New Roman" w:cs="Times New Roman"/>
@@ -1624,7 +1642,7 @@
         <w:pStyle w:val="ListParagraph"/>
         <w:numPr>
           <w:ilvl w:val="1"/>
-          <w:numId w:val="6"/>
+          <w:numId w:val="5"/>
         </w:numPr>
         <w:rPr>
           <w:rFonts w:ascii="Times New Roman" w:hAnsi="Times New Roman" w:cs="Times New Roman"/>
@@ -1894,7 +1912,7 @@
         <w:pStyle w:val="ListParagraph"/>
         <w:numPr>
           <w:ilvl w:val="0"/>
-          <w:numId w:val="5"/>
+          <w:numId w:val="4"/>
         </w:numPr>
         <w:rPr>
           <w:rFonts w:ascii="Times New Roman" w:hAnsi="Times New Roman" w:cs="Times New Roman"/>
@@ -1916,7 +1934,7 @@
         <w:pStyle w:val="ListParagraph"/>
         <w:numPr>
           <w:ilvl w:val="0"/>
-          <w:numId w:val="5"/>
+          <w:numId w:val="4"/>
         </w:numPr>
         <w:rPr>
           <w:rFonts w:ascii="Times New Roman" w:hAnsi="Times New Roman" w:cs="Times New Roman"/>
@@ -1938,7 +1956,7 @@
         <w:pStyle w:val="ListParagraph"/>
         <w:numPr>
           <w:ilvl w:val="0"/>
-          <w:numId w:val="5"/>
+          <w:numId w:val="4"/>
         </w:numPr>
         <w:rPr>
           <w:rFonts w:ascii="Times New Roman" w:hAnsi="Times New Roman" w:cs="Times New Roman"/>
@@ -1960,7 +1978,7 @@
         <w:pStyle w:val="ListParagraph"/>
         <w:numPr>
           <w:ilvl w:val="0"/>
-          <w:numId w:val="5"/>
+          <w:numId w:val="4"/>
         </w:numPr>
         <w:rPr>
           <w:rFonts w:ascii="Times New Roman" w:hAnsi="Times New Roman" w:cs="Times New Roman"/>
@@ -1982,7 +2000,7 @@
         <w:pStyle w:val="ListParagraph"/>
         <w:numPr>
           <w:ilvl w:val="0"/>
-          <w:numId w:val="5"/>
+          <w:numId w:val="4"/>
         </w:numPr>
         <w:rPr>
           <w:rFonts w:ascii="Times New Roman" w:hAnsi="Times New Roman" w:cs="Times New Roman"/>
@@ -2004,7 +2022,7 @@
         <w:pStyle w:val="ListParagraph"/>
         <w:numPr>
           <w:ilvl w:val="0"/>
-          <w:numId w:val="5"/>
+          <w:numId w:val="4"/>
         </w:numPr>
         <w:rPr>
           <w:rFonts w:ascii="Times New Roman" w:hAnsi="Times New Roman" w:cs="Times New Roman"/>
@@ -2265,11 +2283,11 @@
             <wp:effectExtent l="0" t="0" r="0" b="0"/>
             <wp:wrapTight wrapText="bothSides">
               <wp:wrapPolygon edited="0">
-                <wp:start x="-4" y="0"/>
-                <wp:lineTo x="-4" y="21429"/>
-                <wp:lineTo x="21534" y="21429"/>
-                <wp:lineTo x="21534" y="0"/>
-                <wp:lineTo x="-4" y="0"/>
+                <wp:start x="-6" y="0"/>
+                <wp:lineTo x="-6" y="21427"/>
+                <wp:lineTo x="21530" y="21427"/>
+                <wp:lineTo x="21530" y="0"/>
+                <wp:lineTo x="-6" y="0"/>
               </wp:wrapPolygon>
             </wp:wrapTight>
             <wp:docPr id="2" name="Picture 1" descr=""/>
@@ -2534,7 +2552,7 @@
         <w:pStyle w:val="ListParagraph"/>
         <w:numPr>
           <w:ilvl w:val="0"/>
-          <w:numId w:val="4"/>
+          <w:numId w:val="3"/>
         </w:numPr>
         <w:rPr>
           <w:rFonts w:ascii="Times New Roman" w:hAnsi="Times New Roman" w:cs="Times New Roman"/>
@@ -2761,11 +2779,11 @@
             <wp:effectExtent l="0" t="0" r="0" b="0"/>
             <wp:wrapTight wrapText="bothSides">
               <wp:wrapPolygon edited="0">
-                <wp:start x="-9" y="0"/>
-                <wp:lineTo x="-9" y="21409"/>
-                <wp:lineTo x="21511" y="21409"/>
-                <wp:lineTo x="21511" y="0"/>
-                <wp:lineTo x="-9" y="0"/>
+                <wp:start x="-14" y="0"/>
+                <wp:lineTo x="-14" y="21405"/>
+                <wp:lineTo x="21508" y="21405"/>
+                <wp:lineTo x="21508" y="0"/>
+                <wp:lineTo x="-14" y="0"/>
               </wp:wrapPolygon>
             </wp:wrapTight>
             <wp:docPr id="3" name="Picture 2" descr=""/>
@@ -6102,14 +6120,14 @@
         <w:gridCol w:w="585"/>
         <w:gridCol w:w="610"/>
         <w:gridCol w:w="547"/>
-        <w:gridCol w:w="578"/>
-        <w:gridCol w:w="657"/>
+        <w:gridCol w:w="577"/>
+        <w:gridCol w:w="658"/>
         <w:gridCol w:w="621"/>
         <w:gridCol w:w="701"/>
         <w:gridCol w:w="626"/>
         <w:gridCol w:w="624"/>
-        <w:gridCol w:w="711"/>
-        <w:gridCol w:w="699"/>
+        <w:gridCol w:w="712"/>
+        <w:gridCol w:w="698"/>
         <w:gridCol w:w="695"/>
       </w:tblGrid>
       <w:tr>
@@ -6156,7 +6174,7 @@
         </w:tc>
         <w:tc>
           <w:tcPr>
-            <w:tcW w:w="2320" w:type="dxa"/>
+            <w:tcW w:w="2319" w:type="dxa"/>
             <w:gridSpan w:val="4"/>
             <w:tcBorders>
               <w:top w:val="single" w:sz="4" w:space="0" w:color="000000"/>
@@ -6193,7 +6211,7 @@
         </w:tc>
         <w:tc>
           <w:tcPr>
-            <w:tcW w:w="657" w:type="dxa"/>
+            <w:tcW w:w="658" w:type="dxa"/>
             <w:tcBorders>
               <w:top w:val="single" w:sz="4" w:space="0" w:color="000000"/>
               <w:bottom w:val="single" w:sz="4" w:space="0" w:color="000000"/>
@@ -6416,7 +6434,7 @@
         </w:tc>
         <w:tc>
           <w:tcPr>
-            <w:tcW w:w="578" w:type="dxa"/>
+            <w:tcW w:w="577" w:type="dxa"/>
             <w:tcBorders>
               <w:top w:val="single" w:sz="4" w:space="0" w:color="000000"/>
               <w:left w:val="single" w:sz="4" w:space="0" w:color="000000"/>
@@ -6453,7 +6471,7 @@
         </w:tc>
         <w:tc>
           <w:tcPr>
-            <w:tcW w:w="657" w:type="dxa"/>
+            <w:tcW w:w="658" w:type="dxa"/>
             <w:tcBorders>
               <w:top w:val="single" w:sz="4" w:space="0" w:color="000000"/>
               <w:left w:val="single" w:sz="4" w:space="0" w:color="000000"/>
@@ -6638,7 +6656,7 @@
         </w:tc>
         <w:tc>
           <w:tcPr>
-            <w:tcW w:w="711" w:type="dxa"/>
+            <w:tcW w:w="712" w:type="dxa"/>
             <w:tcBorders>
               <w:top w:val="single" w:sz="4" w:space="0" w:color="000000"/>
               <w:left w:val="single" w:sz="4" w:space="0" w:color="000000"/>
@@ -6677,7 +6695,7 @@
         </w:tc>
         <w:tc>
           <w:tcPr>
-            <w:tcW w:w="699" w:type="dxa"/>
+            <w:tcW w:w="698" w:type="dxa"/>
             <w:tcBorders>
               <w:top w:val="single" w:sz="4" w:space="0" w:color="000000"/>
               <w:left w:val="single" w:sz="4" w:space="0" w:color="000000"/>
@@ -6908,7 +6926,7 @@
         </w:tc>
         <w:tc>
           <w:tcPr>
-            <w:tcW w:w="578" w:type="dxa"/>
+            <w:tcW w:w="577" w:type="dxa"/>
             <w:tcBorders>
               <w:top w:val="single" w:sz="4" w:space="0" w:color="000000"/>
               <w:left w:val="single" w:sz="4" w:space="0" w:color="000000"/>
@@ -6946,7 +6964,7 @@
         </w:tc>
         <w:tc>
           <w:tcPr>
-            <w:tcW w:w="657" w:type="dxa"/>
+            <w:tcW w:w="658" w:type="dxa"/>
             <w:tcBorders>
               <w:top w:val="single" w:sz="4" w:space="0" w:color="000000"/>
               <w:left w:val="single" w:sz="4" w:space="0" w:color="000000"/>
@@ -7137,7 +7155,7 @@
         </w:tc>
         <w:tc>
           <w:tcPr>
-            <w:tcW w:w="711" w:type="dxa"/>
+            <w:tcW w:w="712" w:type="dxa"/>
             <w:tcBorders>
               <w:top w:val="single" w:sz="4" w:space="0" w:color="000000"/>
               <w:left w:val="single" w:sz="4" w:space="0" w:color="000000"/>
@@ -7174,7 +7192,7 @@
         </w:tc>
         <w:tc>
           <w:tcPr>
-            <w:tcW w:w="699" w:type="dxa"/>
+            <w:tcW w:w="698" w:type="dxa"/>
             <w:tcBorders>
               <w:top w:val="single" w:sz="4" w:space="0" w:color="000000"/>
               <w:left w:val="single" w:sz="4" w:space="0" w:color="000000"/>
@@ -7403,7 +7421,7 @@
         </w:tc>
         <w:tc>
           <w:tcPr>
-            <w:tcW w:w="578" w:type="dxa"/>
+            <w:tcW w:w="577" w:type="dxa"/>
             <w:tcBorders>
               <w:top w:val="single" w:sz="4" w:space="0" w:color="000000"/>
               <w:left w:val="single" w:sz="4" w:space="0" w:color="000000"/>
@@ -7441,7 +7459,7 @@
         </w:tc>
         <w:tc>
           <w:tcPr>
-            <w:tcW w:w="657" w:type="dxa"/>
+            <w:tcW w:w="658" w:type="dxa"/>
             <w:tcBorders>
               <w:top w:val="single" w:sz="4" w:space="0" w:color="000000"/>
               <w:left w:val="single" w:sz="4" w:space="0" w:color="000000"/>
@@ -7631,7 +7649,7 @@
         </w:tc>
         <w:tc>
           <w:tcPr>
-            <w:tcW w:w="711" w:type="dxa"/>
+            <w:tcW w:w="712" w:type="dxa"/>
             <w:tcBorders>
               <w:top w:val="single" w:sz="4" w:space="0" w:color="000000"/>
               <w:left w:val="single" w:sz="4" w:space="0" w:color="000000"/>
@@ -7668,7 +7686,7 @@
         </w:tc>
         <w:tc>
           <w:tcPr>
-            <w:tcW w:w="699" w:type="dxa"/>
+            <w:tcW w:w="698" w:type="dxa"/>
             <w:tcBorders>
               <w:top w:val="single" w:sz="4" w:space="0" w:color="000000"/>
               <w:left w:val="single" w:sz="4" w:space="0" w:color="000000"/>
@@ -7894,7 +7912,7 @@
         </w:tc>
         <w:tc>
           <w:tcPr>
-            <w:tcW w:w="578" w:type="dxa"/>
+            <w:tcW w:w="577" w:type="dxa"/>
             <w:tcBorders>
               <w:top w:val="single" w:sz="4" w:space="0" w:color="000000"/>
               <w:left w:val="single" w:sz="4" w:space="0" w:color="000000"/>
@@ -7931,7 +7949,7 @@
         </w:tc>
         <w:tc>
           <w:tcPr>
-            <w:tcW w:w="657" w:type="dxa"/>
+            <w:tcW w:w="658" w:type="dxa"/>
             <w:tcBorders>
               <w:top w:val="single" w:sz="4" w:space="0" w:color="000000"/>
               <w:left w:val="single" w:sz="4" w:space="0" w:color="000000"/>
@@ -8116,7 +8134,7 @@
         </w:tc>
         <w:tc>
           <w:tcPr>
-            <w:tcW w:w="711" w:type="dxa"/>
+            <w:tcW w:w="712" w:type="dxa"/>
             <w:tcBorders>
               <w:top w:val="single" w:sz="4" w:space="0" w:color="000000"/>
               <w:left w:val="single" w:sz="4" w:space="0" w:color="000000"/>
@@ -8153,7 +8171,7 @@
         </w:tc>
         <w:tc>
           <w:tcPr>
-            <w:tcW w:w="699" w:type="dxa"/>
+            <w:tcW w:w="698" w:type="dxa"/>
             <w:tcBorders>
               <w:top w:val="single" w:sz="4" w:space="0" w:color="000000"/>
               <w:left w:val="single" w:sz="4" w:space="0" w:color="000000"/>
@@ -8381,7 +8399,7 @@
         </w:tc>
         <w:tc>
           <w:tcPr>
-            <w:tcW w:w="578" w:type="dxa"/>
+            <w:tcW w:w="577" w:type="dxa"/>
             <w:tcBorders>
               <w:top w:val="single" w:sz="4" w:space="0" w:color="000000"/>
               <w:left w:val="single" w:sz="4" w:space="0" w:color="000000"/>
@@ -8419,7 +8437,7 @@
         </w:tc>
         <w:tc>
           <w:tcPr>
-            <w:tcW w:w="657" w:type="dxa"/>
+            <w:tcW w:w="658" w:type="dxa"/>
             <w:tcBorders>
               <w:top w:val="single" w:sz="4" w:space="0" w:color="000000"/>
               <w:left w:val="single" w:sz="4" w:space="0" w:color="000000"/>
@@ -8609,7 +8627,7 @@
         </w:tc>
         <w:tc>
           <w:tcPr>
-            <w:tcW w:w="711" w:type="dxa"/>
+            <w:tcW w:w="712" w:type="dxa"/>
             <w:tcBorders>
               <w:top w:val="single" w:sz="4" w:space="0" w:color="000000"/>
               <w:left w:val="single" w:sz="4" w:space="0" w:color="000000"/>
@@ -8646,7 +8664,7 @@
         </w:tc>
         <w:tc>
           <w:tcPr>
-            <w:tcW w:w="699" w:type="dxa"/>
+            <w:tcW w:w="698" w:type="dxa"/>
             <w:tcBorders>
               <w:top w:val="single" w:sz="4" w:space="0" w:color="000000"/>
               <w:left w:val="single" w:sz="4" w:space="0" w:color="000000"/>
@@ -8875,7 +8893,7 @@
         </w:tc>
         <w:tc>
           <w:tcPr>
-            <w:tcW w:w="578" w:type="dxa"/>
+            <w:tcW w:w="577" w:type="dxa"/>
             <w:tcBorders>
               <w:top w:val="single" w:sz="4" w:space="0" w:color="000000"/>
               <w:left w:val="single" w:sz="4" w:space="0" w:color="000000"/>
@@ -8913,7 +8931,7 @@
         </w:tc>
         <w:tc>
           <w:tcPr>
-            <w:tcW w:w="657" w:type="dxa"/>
+            <w:tcW w:w="658" w:type="dxa"/>
             <w:tcBorders>
               <w:top w:val="single" w:sz="4" w:space="0" w:color="000000"/>
               <w:left w:val="single" w:sz="4" w:space="0" w:color="000000"/>
@@ -9104,7 +9122,7 @@
         </w:tc>
         <w:tc>
           <w:tcPr>
-            <w:tcW w:w="711" w:type="dxa"/>
+            <w:tcW w:w="712" w:type="dxa"/>
             <w:tcBorders>
               <w:top w:val="single" w:sz="4" w:space="0" w:color="000000"/>
               <w:left w:val="single" w:sz="4" w:space="0" w:color="000000"/>
@@ -9141,7 +9159,7 @@
         </w:tc>
         <w:tc>
           <w:tcPr>
-            <w:tcW w:w="699" w:type="dxa"/>
+            <w:tcW w:w="698" w:type="dxa"/>
             <w:tcBorders>
               <w:top w:val="single" w:sz="4" w:space="0" w:color="000000"/>
               <w:left w:val="single" w:sz="4" w:space="0" w:color="000000"/>
@@ -9370,7 +9388,7 @@
         </w:tc>
         <w:tc>
           <w:tcPr>
-            <w:tcW w:w="578" w:type="dxa"/>
+            <w:tcW w:w="577" w:type="dxa"/>
             <w:tcBorders>
               <w:top w:val="single" w:sz="4" w:space="0" w:color="000000"/>
               <w:left w:val="single" w:sz="4" w:space="0" w:color="000000"/>
@@ -9408,7 +9426,7 @@
         </w:tc>
         <w:tc>
           <w:tcPr>
-            <w:tcW w:w="657" w:type="dxa"/>
+            <w:tcW w:w="658" w:type="dxa"/>
             <w:tcBorders>
               <w:top w:val="single" w:sz="4" w:space="0" w:color="000000"/>
               <w:left w:val="single" w:sz="4" w:space="0" w:color="000000"/>
@@ -9599,7 +9617,7 @@
         </w:tc>
         <w:tc>
           <w:tcPr>
-            <w:tcW w:w="711" w:type="dxa"/>
+            <w:tcW w:w="712" w:type="dxa"/>
             <w:tcBorders>
               <w:top w:val="single" w:sz="4" w:space="0" w:color="000000"/>
               <w:left w:val="single" w:sz="4" w:space="0" w:color="000000"/>
@@ -9636,7 +9654,7 @@
         </w:tc>
         <w:tc>
           <w:tcPr>
-            <w:tcW w:w="699" w:type="dxa"/>
+            <w:tcW w:w="698" w:type="dxa"/>
             <w:tcBorders>
               <w:top w:val="single" w:sz="4" w:space="0" w:color="000000"/>
               <w:left w:val="single" w:sz="4" w:space="0" w:color="000000"/>
@@ -9865,7 +9883,7 @@
         </w:tc>
         <w:tc>
           <w:tcPr>
-            <w:tcW w:w="578" w:type="dxa"/>
+            <w:tcW w:w="577" w:type="dxa"/>
             <w:tcBorders>
               <w:top w:val="single" w:sz="4" w:space="0" w:color="000000"/>
               <w:left w:val="single" w:sz="4" w:space="0" w:color="000000"/>
@@ -9904,7 +9922,7 @@
         </w:tc>
         <w:tc>
           <w:tcPr>
-            <w:tcW w:w="657" w:type="dxa"/>
+            <w:tcW w:w="658" w:type="dxa"/>
             <w:tcBorders>
               <w:top w:val="single" w:sz="4" w:space="0" w:color="000000"/>
               <w:left w:val="single" w:sz="4" w:space="0" w:color="000000"/>
@@ -10099,7 +10117,7 @@
         </w:tc>
         <w:tc>
           <w:tcPr>
-            <w:tcW w:w="711" w:type="dxa"/>
+            <w:tcW w:w="712" w:type="dxa"/>
             <w:tcBorders>
               <w:top w:val="single" w:sz="4" w:space="0" w:color="000000"/>
               <w:left w:val="single" w:sz="4" w:space="0" w:color="000000"/>
@@ -10138,7 +10156,7 @@
         </w:tc>
         <w:tc>
           <w:tcPr>
-            <w:tcW w:w="699" w:type="dxa"/>
+            <w:tcW w:w="698" w:type="dxa"/>
             <w:tcBorders>
               <w:top w:val="single" w:sz="4" w:space="0" w:color="000000"/>
               <w:left w:val="single" w:sz="4" w:space="0" w:color="000000"/>
@@ -10370,7 +10388,7 @@
         </w:tc>
         <w:tc>
           <w:tcPr>
-            <w:tcW w:w="578" w:type="dxa"/>
+            <w:tcW w:w="577" w:type="dxa"/>
             <w:tcBorders>
               <w:top w:val="single" w:sz="4" w:space="0" w:color="000000"/>
               <w:left w:val="single" w:sz="4" w:space="0" w:color="000000"/>
@@ -10409,7 +10427,7 @@
         </w:tc>
         <w:tc>
           <w:tcPr>
-            <w:tcW w:w="657" w:type="dxa"/>
+            <w:tcW w:w="658" w:type="dxa"/>
             <w:tcBorders>
               <w:top w:val="single" w:sz="4" w:space="0" w:color="000000"/>
               <w:left w:val="single" w:sz="4" w:space="0" w:color="000000"/>
@@ -10604,7 +10622,7 @@
         </w:tc>
         <w:tc>
           <w:tcPr>
-            <w:tcW w:w="711" w:type="dxa"/>
+            <w:tcW w:w="712" w:type="dxa"/>
             <w:tcBorders>
               <w:top w:val="single" w:sz="4" w:space="0" w:color="000000"/>
               <w:left w:val="single" w:sz="4" w:space="0" w:color="000000"/>
@@ -10643,7 +10661,7 @@
         </w:tc>
         <w:tc>
           <w:tcPr>
-            <w:tcW w:w="699" w:type="dxa"/>
+            <w:tcW w:w="698" w:type="dxa"/>
             <w:tcBorders>
               <w:top w:val="single" w:sz="4" w:space="0" w:color="000000"/>
               <w:left w:val="single" w:sz="4" w:space="0" w:color="000000"/>
@@ -10875,7 +10893,7 @@
         </w:tc>
         <w:tc>
           <w:tcPr>
-            <w:tcW w:w="578" w:type="dxa"/>
+            <w:tcW w:w="577" w:type="dxa"/>
             <w:tcBorders>
               <w:top w:val="single" w:sz="4" w:space="0" w:color="000000"/>
               <w:left w:val="single" w:sz="4" w:space="0" w:color="000000"/>
@@ -10914,7 +10932,7 @@
         </w:tc>
         <w:tc>
           <w:tcPr>
-            <w:tcW w:w="657" w:type="dxa"/>
+            <w:tcW w:w="658" w:type="dxa"/>
             <w:tcBorders>
               <w:top w:val="single" w:sz="4" w:space="0" w:color="000000"/>
               <w:left w:val="single" w:sz="4" w:space="0" w:color="000000"/>
@@ -11109,7 +11127,7 @@
         </w:tc>
         <w:tc>
           <w:tcPr>
-            <w:tcW w:w="711" w:type="dxa"/>
+            <w:tcW w:w="712" w:type="dxa"/>
             <w:tcBorders>
               <w:top w:val="single" w:sz="4" w:space="0" w:color="000000"/>
               <w:left w:val="single" w:sz="4" w:space="0" w:color="000000"/>
@@ -11148,7 +11166,7 @@
         </w:tc>
         <w:tc>
           <w:tcPr>
-            <w:tcW w:w="699" w:type="dxa"/>
+            <w:tcW w:w="698" w:type="dxa"/>
             <w:tcBorders>
               <w:top w:val="single" w:sz="4" w:space="0" w:color="000000"/>
               <w:left w:val="single" w:sz="4" w:space="0" w:color="000000"/>
@@ -11380,7 +11398,7 @@
         </w:tc>
         <w:tc>
           <w:tcPr>
-            <w:tcW w:w="578" w:type="dxa"/>
+            <w:tcW w:w="577" w:type="dxa"/>
             <w:tcBorders>
               <w:top w:val="single" w:sz="4" w:space="0" w:color="000000"/>
               <w:left w:val="single" w:sz="4" w:space="0" w:color="000000"/>
@@ -11419,7 +11437,7 @@
         </w:tc>
         <w:tc>
           <w:tcPr>
-            <w:tcW w:w="657" w:type="dxa"/>
+            <w:tcW w:w="658" w:type="dxa"/>
             <w:tcBorders>
               <w:top w:val="single" w:sz="4" w:space="0" w:color="000000"/>
               <w:left w:val="single" w:sz="4" w:space="0" w:color="000000"/>
@@ -11614,7 +11632,7 @@
         </w:tc>
         <w:tc>
           <w:tcPr>
-            <w:tcW w:w="711" w:type="dxa"/>
+            <w:tcW w:w="712" w:type="dxa"/>
             <w:tcBorders>
               <w:top w:val="single" w:sz="4" w:space="0" w:color="000000"/>
               <w:left w:val="single" w:sz="4" w:space="0" w:color="000000"/>
@@ -11653,7 +11671,7 @@
         </w:tc>
         <w:tc>
           <w:tcPr>
-            <w:tcW w:w="699" w:type="dxa"/>
+            <w:tcW w:w="698" w:type="dxa"/>
             <w:tcBorders>
               <w:top w:val="single" w:sz="4" w:space="0" w:color="000000"/>
               <w:left w:val="single" w:sz="4" w:space="0" w:color="000000"/>
@@ -11886,7 +11904,7 @@
         </w:tc>
         <w:tc>
           <w:tcPr>
-            <w:tcW w:w="578" w:type="dxa"/>
+            <w:tcW w:w="577" w:type="dxa"/>
             <w:tcBorders>
               <w:top w:val="single" w:sz="4" w:space="0" w:color="000000"/>
               <w:left w:val="single" w:sz="4" w:space="0" w:color="000000"/>
@@ -11925,7 +11943,7 @@
         </w:tc>
         <w:tc>
           <w:tcPr>
-            <w:tcW w:w="657" w:type="dxa"/>
+            <w:tcW w:w="658" w:type="dxa"/>
             <w:tcBorders>
               <w:top w:val="single" w:sz="4" w:space="0" w:color="000000"/>
               <w:left w:val="single" w:sz="4" w:space="0" w:color="000000"/>
@@ -12120,7 +12138,7 @@
         </w:tc>
         <w:tc>
           <w:tcPr>
-            <w:tcW w:w="711" w:type="dxa"/>
+            <w:tcW w:w="712" w:type="dxa"/>
             <w:tcBorders>
               <w:top w:val="single" w:sz="4" w:space="0" w:color="000000"/>
               <w:left w:val="single" w:sz="4" w:space="0" w:color="000000"/>
@@ -12159,7 +12177,7 @@
         </w:tc>
         <w:tc>
           <w:tcPr>
-            <w:tcW w:w="699" w:type="dxa"/>
+            <w:tcW w:w="698" w:type="dxa"/>
             <w:tcBorders>
               <w:top w:val="single" w:sz="4" w:space="0" w:color="000000"/>
               <w:left w:val="single" w:sz="4" w:space="0" w:color="000000"/>
@@ -12854,7 +12872,7 @@
         <w:docPartGallery w:val="Page Numbers (Top of Page)"/>
         <w:docPartUnique w:val="true"/>
       </w:docPartObj>
-      <w:id w:val="1637592527"/>
+      <w:id w:val="524928039"/>
     </w:sdtPr>
     <w:sdtContent>
       <w:p>
@@ -13194,125 +13212,6 @@
         <w:tabs>
           <w:tab w:val="num" w:pos="0"/>
         </w:tabs>
-        <w:ind w:left="360" w:hanging="360"/>
-      </w:pPr>
-      <w:rPr/>
-    </w:lvl>
-    <w:lvl w:ilvl="1">
-      <w:start w:val="2"/>
-      <w:numFmt w:val="decimal"/>
-      <w:lvlText w:val="%1.%2."/>
-      <w:lvlJc w:val="left"/>
-      <w:pPr>
-        <w:tabs>
-          <w:tab w:val="num" w:pos="0"/>
-        </w:tabs>
-        <w:ind w:left="360" w:hanging="360"/>
-      </w:pPr>
-      <w:rPr/>
-    </w:lvl>
-    <w:lvl w:ilvl="2">
-      <w:start w:val="1"/>
-      <w:numFmt w:val="decimal"/>
-      <w:lvlText w:val="%1.%2.%3."/>
-      <w:lvlJc w:val="left"/>
-      <w:pPr>
-        <w:tabs>
-          <w:tab w:val="num" w:pos="0"/>
-        </w:tabs>
-        <w:ind w:left="720" w:hanging="720"/>
-      </w:pPr>
-      <w:rPr/>
-    </w:lvl>
-    <w:lvl w:ilvl="3">
-      <w:start w:val="1"/>
-      <w:numFmt w:val="decimal"/>
-      <w:lvlText w:val="%1.%2.%3.%4."/>
-      <w:lvlJc w:val="left"/>
-      <w:pPr>
-        <w:tabs>
-          <w:tab w:val="num" w:pos="0"/>
-        </w:tabs>
-        <w:ind w:left="720" w:hanging="720"/>
-      </w:pPr>
-      <w:rPr/>
-    </w:lvl>
-    <w:lvl w:ilvl="4">
-      <w:start w:val="1"/>
-      <w:numFmt w:val="decimal"/>
-      <w:lvlText w:val="%1.%2.%3.%4.%5."/>
-      <w:lvlJc w:val="left"/>
-      <w:pPr>
-        <w:tabs>
-          <w:tab w:val="num" w:pos="0"/>
-        </w:tabs>
-        <w:ind w:left="1080" w:hanging="1080"/>
-      </w:pPr>
-      <w:rPr/>
-    </w:lvl>
-    <w:lvl w:ilvl="5">
-      <w:start w:val="1"/>
-      <w:numFmt w:val="decimal"/>
-      <w:lvlText w:val="%1.%2.%3.%4.%5.%6."/>
-      <w:lvlJc w:val="left"/>
-      <w:pPr>
-        <w:tabs>
-          <w:tab w:val="num" w:pos="0"/>
-        </w:tabs>
-        <w:ind w:left="1080" w:hanging="1080"/>
-      </w:pPr>
-      <w:rPr/>
-    </w:lvl>
-    <w:lvl w:ilvl="6">
-      <w:start w:val="1"/>
-      <w:numFmt w:val="decimal"/>
-      <w:lvlText w:val="%1.%2.%3.%4.%5.%6.%7."/>
-      <w:lvlJc w:val="left"/>
-      <w:pPr>
-        <w:tabs>
-          <w:tab w:val="num" w:pos="0"/>
-        </w:tabs>
-        <w:ind w:left="1440" w:hanging="1440"/>
-      </w:pPr>
-      <w:rPr/>
-    </w:lvl>
-    <w:lvl w:ilvl="7">
-      <w:start w:val="1"/>
-      <w:numFmt w:val="decimal"/>
-      <w:lvlText w:val="%1.%2.%3.%4.%5.%6.%7.%8."/>
-      <w:lvlJc w:val="left"/>
-      <w:pPr>
-        <w:tabs>
-          <w:tab w:val="num" w:pos="0"/>
-        </w:tabs>
-        <w:ind w:left="1440" w:hanging="1440"/>
-      </w:pPr>
-      <w:rPr/>
-    </w:lvl>
-    <w:lvl w:ilvl="8">
-      <w:start w:val="1"/>
-      <w:numFmt w:val="decimal"/>
-      <w:lvlText w:val="%1.%2.%3.%4.%5.%6.%7.%8.%9."/>
-      <w:lvlJc w:val="left"/>
-      <w:pPr>
-        <w:tabs>
-          <w:tab w:val="num" w:pos="0"/>
-        </w:tabs>
-        <w:ind w:left="1800" w:hanging="1800"/>
-      </w:pPr>
-      <w:rPr/>
-    </w:lvl>
-  </w:abstractNum>
-  <w:abstractNum w:abstractNumId="4">
-    <w:lvl w:ilvl="0">
-      <w:start w:val="1"/>
-      <w:numFmt w:val="decimal"/>
-      <w:lvlText w:val="%1."/>
-      <w:lvlJc w:val="left"/>
-      <w:pPr>
-        <w:tabs>
-          <w:tab w:val="num" w:pos="0"/>
-        </w:tabs>
         <w:ind w:left="720" w:hanging="360"/>
       </w:pPr>
       <w:rPr/>
@@ -13422,7 +13321,7 @@
       <w:rPr/>
     </w:lvl>
   </w:abstractNum>
-  <w:abstractNum w:abstractNumId="5">
+  <w:abstractNum w:abstractNumId="4">
     <w:lvl w:ilvl="0">
       <w:start w:val="1"/>
       <w:numFmt w:val="bullet"/>
@@ -13559,7 +13458,7 @@
       </w:rPr>
     </w:lvl>
   </w:abstractNum>
-  <w:abstractNum w:abstractNumId="6">
+  <w:abstractNum w:abstractNumId="5">
     <w:lvl w:ilvl="0">
       <w:start w:val="1"/>
       <w:numFmt w:val="decimal"/>
@@ -13678,7 +13577,7 @@
       <w:rPr/>
     </w:lvl>
   </w:abstractNum>
-  <w:abstractNum w:abstractNumId="7">
+  <w:abstractNum w:abstractNumId="6">
     <w:lvl w:ilvl="0">
       <w:start w:val="1"/>
       <w:numFmt w:val="decimal"/>
@@ -13799,7 +13698,7 @@
       <w:rPr/>
     </w:lvl>
   </w:abstractNum>
-  <w:abstractNum w:abstractNumId="8">
+  <w:abstractNum w:abstractNumId="7">
     <w:lvl w:ilvl="0">
       <w:start w:val="1"/>
       <w:numFmt w:val="decimal"/>
@@ -13963,7 +13862,7 @@
       </w:rPr>
     </w:lvl>
   </w:abstractNum>
-  <w:abstractNum w:abstractNumId="9">
+  <w:abstractNum w:abstractNumId="8">
     <w:lvl w:ilvl="0">
       <w:start w:val="1"/>
       <w:numFmt w:val="decimal"/>
@@ -14127,7 +14026,7 @@
       </w:rPr>
     </w:lvl>
   </w:abstractNum>
-  <w:abstractNum w:abstractNumId="10">
+  <w:abstractNum w:abstractNumId="9">
     <w:lvl w:ilvl="0">
       <w:start w:val="1"/>
       <w:numFmt w:val="decimal"/>
@@ -14289,6 +14188,125 @@
         <w:u w:val="none"/>
         <w:effect w:val="none"/>
       </w:rPr>
+    </w:lvl>
+  </w:abstractNum>
+  <w:abstractNum w:abstractNumId="10">
+    <w:lvl w:ilvl="0">
+      <w:start w:val="1"/>
+      <w:numFmt w:val="decimal"/>
+      <w:lvlText w:val="%1."/>
+      <w:lvlJc w:val="left"/>
+      <w:pPr>
+        <w:tabs>
+          <w:tab w:val="num" w:pos="0"/>
+        </w:tabs>
+        <w:ind w:left="360" w:hanging="360"/>
+      </w:pPr>
+      <w:rPr/>
+    </w:lvl>
+    <w:lvl w:ilvl="1">
+      <w:start w:val="2"/>
+      <w:numFmt w:val="decimal"/>
+      <w:lvlText w:val="%1.%2."/>
+      <w:lvlJc w:val="left"/>
+      <w:pPr>
+        <w:tabs>
+          <w:tab w:val="num" w:pos="0"/>
+        </w:tabs>
+        <w:ind w:left="360" w:hanging="360"/>
+      </w:pPr>
+      <w:rPr/>
+    </w:lvl>
+    <w:lvl w:ilvl="2">
+      <w:start w:val="1"/>
+      <w:numFmt w:val="decimal"/>
+      <w:lvlText w:val="%1.%2.%3."/>
+      <w:lvlJc w:val="left"/>
+      <w:pPr>
+        <w:tabs>
+          <w:tab w:val="num" w:pos="0"/>
+        </w:tabs>
+        <w:ind w:left="720" w:hanging="720"/>
+      </w:pPr>
+      <w:rPr/>
+    </w:lvl>
+    <w:lvl w:ilvl="3">
+      <w:start w:val="1"/>
+      <w:numFmt w:val="decimal"/>
+      <w:lvlText w:val="%1.%2.%3.%4."/>
+      <w:lvlJc w:val="left"/>
+      <w:pPr>
+        <w:tabs>
+          <w:tab w:val="num" w:pos="0"/>
+        </w:tabs>
+        <w:ind w:left="720" w:hanging="720"/>
+      </w:pPr>
+      <w:rPr/>
+    </w:lvl>
+    <w:lvl w:ilvl="4">
+      <w:start w:val="1"/>
+      <w:numFmt w:val="decimal"/>
+      <w:lvlText w:val="%1.%2.%3.%4.%5."/>
+      <w:lvlJc w:val="left"/>
+      <w:pPr>
+        <w:tabs>
+          <w:tab w:val="num" w:pos="0"/>
+        </w:tabs>
+        <w:ind w:left="1080" w:hanging="1080"/>
+      </w:pPr>
+      <w:rPr/>
+    </w:lvl>
+    <w:lvl w:ilvl="5">
+      <w:start w:val="1"/>
+      <w:numFmt w:val="decimal"/>
+      <w:lvlText w:val="%1.%2.%3.%4.%5.%6."/>
+      <w:lvlJc w:val="left"/>
+      <w:pPr>
+        <w:tabs>
+          <w:tab w:val="num" w:pos="0"/>
+        </w:tabs>
+        <w:ind w:left="1080" w:hanging="1080"/>
+      </w:pPr>
+      <w:rPr/>
+    </w:lvl>
+    <w:lvl w:ilvl="6">
+      <w:start w:val="1"/>
+      <w:numFmt w:val="decimal"/>
+      <w:lvlText w:val="%1.%2.%3.%4.%5.%6.%7."/>
+      <w:lvlJc w:val="left"/>
+      <w:pPr>
+        <w:tabs>
+          <w:tab w:val="num" w:pos="0"/>
+        </w:tabs>
+        <w:ind w:left="1440" w:hanging="1440"/>
+      </w:pPr>
+      <w:rPr/>
+    </w:lvl>
+    <w:lvl w:ilvl="7">
+      <w:start w:val="1"/>
+      <w:numFmt w:val="decimal"/>
+      <w:lvlText w:val="%1.%2.%3.%4.%5.%6.%7.%8."/>
+      <w:lvlJc w:val="left"/>
+      <w:pPr>
+        <w:tabs>
+          <w:tab w:val="num" w:pos="0"/>
+        </w:tabs>
+        <w:ind w:left="1440" w:hanging="1440"/>
+      </w:pPr>
+      <w:rPr/>
+    </w:lvl>
+    <w:lvl w:ilvl="8">
+      <w:start w:val="1"/>
+      <w:numFmt w:val="decimal"/>
+      <w:lvlText w:val="%1.%2.%3.%4.%5.%6.%7.%8.%9."/>
+      <w:lvlJc w:val="left"/>
+      <w:pPr>
+        <w:tabs>
+          <w:tab w:val="num" w:pos="0"/>
+        </w:tabs>
+        <w:ind w:left="1800" w:hanging="1800"/>
+      </w:pPr>
+      <w:rPr/>
     </w:lvl>
   </w:abstractNum>
   <w:abstractNum w:abstractNumId="11">
@@ -14566,37 +14584,37 @@
     <w:abstractNumId w:val="12"/>
   </w:num>
   <w:num w:numId="13">
+    <w:abstractNumId w:val="6"/>
+    <w:lvlOverride w:ilvl="0">
+      <w:startOverride w:val="1"/>
+    </w:lvlOverride>
+  </w:num>
+  <w:num w:numId="14">
     <w:abstractNumId w:val="7"/>
     <w:lvlOverride w:ilvl="0">
       <w:startOverride w:val="1"/>
     </w:lvlOverride>
   </w:num>
-  <w:num w:numId="14">
+  <w:num w:numId="15">
     <w:abstractNumId w:val="8"/>
     <w:lvlOverride w:ilvl="0">
       <w:startOverride w:val="1"/>
     </w:lvlOverride>
   </w:num>
-  <w:num w:numId="15">
+  <w:num w:numId="16">
     <w:abstractNumId w:val="9"/>
     <w:lvlOverride w:ilvl="0">
       <w:startOverride w:val="1"/>
     </w:lvlOverride>
   </w:num>
-  <w:num w:numId="16">
+  <w:num w:numId="17">
     <w:abstractNumId w:val="10"/>
     <w:lvlOverride w:ilvl="0">
       <w:startOverride w:val="1"/>
     </w:lvlOverride>
   </w:num>
-  <w:num w:numId="17">
-    <w:abstractNumId w:val="11"/>
-    <w:lvlOverride w:ilvl="0">
-      <w:startOverride w:val="1"/>
-    </w:lvlOverride>
-  </w:num>
   <w:num w:numId="18">
-    <w:abstractNumId w:val="11"/>
+    <w:abstractNumId w:val="10"/>
   </w:num>
 </w:numbering>
 </file>

</xml_diff>

<commit_message>
add chapter One Contents : Introduction, Objectives, Statement of the Problem, Significance and Scope of the Study
</commit_message>
<xml_diff>
--- a/MNTAMBO, Stephen W - 2022-06-01734.docx
+++ b/MNTAMBO, Stephen W - 2022-06-01734.docx
@@ -556,43 +556,7 @@
                 <w:sz w:val="24"/>
                 <w:szCs w:val="24"/>
               </w:rPr>
-              <w:t xml:space="preserve">Enhancing Credit Risk Management </w:t>
-            </w:r>
-            <w:r>
-              <w:rPr>
-                <w:rFonts w:eastAsia="Times New Roman" w:cs="Times New Roman" w:ascii="Times New Roman" w:hAnsi="Times New Roman"/>
-                <w:color w:val="000000"/>
-                <w:sz w:val="24"/>
-                <w:szCs w:val="24"/>
-              </w:rPr>
-              <w:t xml:space="preserve">of </w:t>
-            </w:r>
-            <w:r>
-              <w:rPr>
-                <w:rFonts w:eastAsia="Times New Roman" w:cs="Times New Roman" w:ascii="Times New Roman" w:hAnsi="Times New Roman"/>
-                <w:color w:val="000000"/>
-                <w:sz w:val="24"/>
-                <w:szCs w:val="24"/>
-              </w:rPr>
-              <w:t xml:space="preserve">Commercial Banks </w:t>
-            </w:r>
-            <w:r>
-              <w:rPr>
-                <w:rFonts w:eastAsia="Times New Roman" w:cs="Times New Roman" w:ascii="Times New Roman" w:hAnsi="Times New Roman"/>
-                <w:color w:val="000000"/>
-                <w:sz w:val="24"/>
-                <w:szCs w:val="24"/>
-              </w:rPr>
-              <w:t>in Tanzania</w:t>
-            </w:r>
-            <w:r>
-              <w:rPr>
-                <w:rFonts w:eastAsia="Times New Roman" w:cs="Times New Roman" w:ascii="Times New Roman" w:hAnsi="Times New Roman"/>
-                <w:color w:val="000000"/>
-                <w:sz w:val="24"/>
-                <w:szCs w:val="24"/>
-              </w:rPr>
-              <w:t xml:space="preserve"> Using Predictive Modeling Techniques. </w:t>
+              <w:t xml:space="preserve">Enhancing Credit Risk Management of Commercial Banks in Tanzania Using Predictive Modeling Techniques. </w:t>
             </w:r>
           </w:p>
         </w:tc>
@@ -775,7 +739,7 @@
         <w:pStyle w:val="Heading1"/>
         <w:numPr>
           <w:ilvl w:val="0"/>
-          <w:numId w:val="13"/>
+          <w:numId w:val="10"/>
         </w:numPr>
         <w:spacing w:lineRule="auto" w:line="360" w:before="240" w:after="0"/>
         <w:ind w:left="720" w:hanging="360"/>
@@ -801,361 +765,595 @@
     </w:p>
     <w:p>
       <w:pPr>
-        <w:pStyle w:val="Heading2"/>
+        <w:pStyle w:val="TextBody"/>
         <w:numPr>
           <w:ilvl w:val="0"/>
-          <w:numId w:val="14"/>
+          <w:numId w:val="0"/>
         </w:numPr>
         <w:tabs>
           <w:tab w:val="clear" w:pos="720"/>
           <w:tab w:val="left" w:pos="941" w:leader="none"/>
         </w:tabs>
         <w:spacing w:lineRule="auto" w:line="360" w:before="84" w:after="0"/>
-        <w:ind w:left="540" w:hanging="360"/>
-        <w:rPr>
-          <w:rFonts w:ascii="Times New Roman" w:hAnsi="Times New Roman" w:cs="Times New Roman"/>
-          <w:sz w:val="24"/>
-          <w:szCs w:val="24"/>
-        </w:rPr>
-      </w:pPr>
-      <w:bookmarkStart w:id="0" w:name="_16xmxy8n3tfk"/>
+        <w:ind w:left="540" w:hanging="0"/>
+        <w:rPr>
+          <w:rFonts w:ascii="Times New Roman" w:hAnsi="Times New Roman" w:cs="Times New Roman"/>
+          <w:sz w:val="24"/>
+          <w:szCs w:val="24"/>
+        </w:rPr>
+      </w:pPr>
+      <w:bookmarkStart w:id="0" w:name="docs-internal-guid-7ef5876c-7fff-fa5d-00"/>
       <w:bookmarkEnd w:id="0"/>
       <w:r>
         <w:rPr>
           <w:rFonts w:cs="Times New Roman" w:ascii="Times New Roman" w:hAnsi="Times New Roman"/>
-          <w:sz w:val="24"/>
-          <w:szCs w:val="24"/>
-        </w:rPr>
-        <w:t>General Introduction</w:t>
-      </w:r>
-    </w:p>
-    <w:p>
-      <w:pPr>
-        <w:pStyle w:val="ListParagraph"/>
-        <w:rPr>
-          <w:rFonts w:ascii="Times New Roman" w:hAnsi="Times New Roman" w:cs="Times New Roman"/>
-          <w:sz w:val="24"/>
-          <w:szCs w:val="24"/>
-        </w:rPr>
-      </w:pPr>
-      <w:r>
-        <w:rPr>
-          <w:rFonts w:cs="Times New Roman" w:ascii="Times New Roman" w:hAnsi="Times New Roman"/>
-          <w:sz w:val="24"/>
-          <w:szCs w:val="24"/>
-        </w:rPr>
-        <w:t>Credit risk management plays a vital role in the stability and profitability of the banking sector. Effective credit risk management ensures that financial institutions are able to assess and mitigate the potential risks associated with lending activities. In recent years, the banking industry in Tanzania has experienced significant growth and transformation, driven by advancements in technology and evolving customer demands. As the sector continues to expand, it becomes increasingly important for banks in Tanzania to adopt innovative approaches to credit risk management to maintain a sustainable and secure lending environment. However, the overall bank's non-performing loans to gross loans ratio have been above the desired ratio that is 5 percent as by the Bank of Tanzania.</w:t>
-      </w:r>
-    </w:p>
-    <w:p>
-      <w:pPr>
-        <w:pStyle w:val="ListParagraph"/>
-        <w:jc w:val="center"/>
-        <w:rPr>
-          <w:rFonts w:ascii="Times New Roman" w:hAnsi="Times New Roman" w:cs="Times New Roman"/>
-          <w:sz w:val="24"/>
-          <w:szCs w:val="24"/>
-        </w:rPr>
-      </w:pPr>
-      <w:r>
-        <w:drawing>
-          <wp:anchor behindDoc="0" distT="0" distB="0" distL="114300" distR="0" simplePos="0" locked="0" layoutInCell="0" allowOverlap="1" relativeHeight="4">
-            <wp:simplePos x="0" y="0"/>
-            <wp:positionH relativeFrom="margin">
-              <wp:align>right</wp:align>
-            </wp:positionH>
-            <wp:positionV relativeFrom="paragraph">
-              <wp:posOffset>431165</wp:posOffset>
-            </wp:positionV>
-            <wp:extent cx="5569585" cy="3862705"/>
-            <wp:effectExtent l="0" t="0" r="0" b="0"/>
-            <wp:wrapTight wrapText="bothSides">
-              <wp:wrapPolygon edited="0">
-                <wp:start x="-23" y="0"/>
-                <wp:lineTo x="-23" y="21395"/>
-                <wp:lineTo x="21433" y="21395"/>
-                <wp:lineTo x="21433" y="0"/>
-                <wp:lineTo x="-23" y="0"/>
-              </wp:wrapPolygon>
-            </wp:wrapTight>
-            <wp:docPr id="1" name="Picture 3" descr=""/>
-            <wp:cNvGraphicFramePr>
-              <a:graphicFrameLocks xmlns:a="http://schemas.openxmlformats.org/drawingml/2006/main" noChangeAspect="1"/>
-            </wp:cNvGraphicFramePr>
-            <a:graphic xmlns:a="http://schemas.openxmlformats.org/drawingml/2006/main">
-              <a:graphicData uri="http://schemas.openxmlformats.org/drawingml/2006/picture">
-                <pic:pic xmlns:pic="http://schemas.openxmlformats.org/drawingml/2006/picture">
-                  <pic:nvPicPr>
-                    <pic:cNvPr id="1" name="Picture 3" descr=""/>
-                    <pic:cNvPicPr>
-                      <a:picLocks noChangeAspect="1" noChangeArrowheads="1"/>
-                    </pic:cNvPicPr>
-                  </pic:nvPicPr>
-                  <pic:blipFill>
-                    <a:blip r:embed="rId2"/>
-                    <a:stretch>
-                      <a:fillRect/>
-                    </a:stretch>
-                  </pic:blipFill>
-                  <pic:spPr bwMode="auto">
-                    <a:xfrm>
-                      <a:off x="0" y="0"/>
-                      <a:ext cx="5569585" cy="3862705"/>
-                    </a:xfrm>
-                    <a:prstGeom prst="rect">
-                      <a:avLst/>
-                    </a:prstGeom>
-                  </pic:spPr>
-                </pic:pic>
-              </a:graphicData>
-            </a:graphic>
-          </wp:anchor>
-        </w:drawing>
-      </w:r>
-      <w:r>
-        <w:rPr>
-          <w:rFonts w:cs="Times New Roman" w:ascii="Times New Roman" w:hAnsi="Times New Roman"/>
-          <w:sz w:val="24"/>
-          <w:szCs w:val="24"/>
-        </w:rPr>
-        <w:t>Figure 1. The overall NPL ratio trends for Tanzania Banks</w:t>
-      </w:r>
-    </w:p>
-    <w:p>
-      <w:pPr>
-        <w:pStyle w:val="ListParagraph"/>
-        <w:rPr>
-          <w:rFonts w:ascii="Times New Roman" w:hAnsi="Times New Roman" w:cs="Times New Roman"/>
-          <w:sz w:val="24"/>
-          <w:szCs w:val="24"/>
-        </w:rPr>
-      </w:pPr>
-      <w:r>
-        <w:rPr>
-          <w:rFonts w:cs="Times New Roman" w:ascii="Times New Roman" w:hAnsi="Times New Roman"/>
-          <w:sz w:val="24"/>
-          <w:szCs w:val="24"/>
-        </w:rPr>
-      </w:r>
-    </w:p>
-    <w:p>
-      <w:pPr>
-        <w:pStyle w:val="ListParagraph"/>
-        <w:rPr>
-          <w:rFonts w:ascii="Times New Roman" w:hAnsi="Times New Roman" w:cs="Times New Roman"/>
-          <w:sz w:val="24"/>
-          <w:szCs w:val="24"/>
-        </w:rPr>
-      </w:pPr>
-      <w:r>
-        <w:rPr>
-          <w:rFonts w:cs="Times New Roman" w:ascii="Times New Roman" w:hAnsi="Times New Roman"/>
-          <w:sz w:val="24"/>
-          <w:szCs w:val="24"/>
-        </w:rPr>
-      </w:r>
-    </w:p>
-    <w:p>
-      <w:pPr>
-        <w:pStyle w:val="ListParagraph"/>
-        <w:rPr>
-          <w:rFonts w:ascii="Times New Roman" w:hAnsi="Times New Roman" w:cs="Times New Roman"/>
-          <w:sz w:val="24"/>
-          <w:szCs w:val="24"/>
-        </w:rPr>
-      </w:pPr>
-      <w:r>
-        <w:rPr>
-          <w:rFonts w:cs="Times New Roman" w:ascii="Times New Roman" w:hAnsi="Times New Roman"/>
-          <w:sz w:val="24"/>
-          <w:szCs w:val="24"/>
-        </w:rPr>
-        <w:t>Hence there comes a need to leverage machine learning techniques to reveal patterns and insights from past data consisting of defaulters and non-defaulters to be able to predict a new lending customer either to be creditable or not, thus maintaining a low NPL rate.</w:t>
-      </w:r>
-    </w:p>
-    <w:p>
-      <w:pPr>
-        <w:pStyle w:val="ListParagraph"/>
-        <w:rPr>
-          <w:rFonts w:ascii="Times New Roman" w:hAnsi="Times New Roman" w:cs="Times New Roman"/>
-          <w:sz w:val="24"/>
-          <w:szCs w:val="24"/>
-        </w:rPr>
-      </w:pPr>
-      <w:r>
-        <w:rPr>
-          <w:rFonts w:cs="Times New Roman" w:ascii="Times New Roman" w:hAnsi="Times New Roman"/>
-          <w:sz w:val="24"/>
-          <w:szCs w:val="24"/>
-        </w:rPr>
-      </w:r>
-    </w:p>
-    <w:p>
-      <w:pPr>
-        <w:pStyle w:val="ListParagraph"/>
-        <w:rPr>
-          <w:rFonts w:ascii="Times New Roman" w:hAnsi="Times New Roman" w:cs="Times New Roman"/>
-          <w:sz w:val="24"/>
-          <w:szCs w:val="24"/>
-        </w:rPr>
-      </w:pPr>
-      <w:r>
-        <w:rPr>
-          <w:rFonts w:cs="Times New Roman" w:ascii="Times New Roman" w:hAnsi="Times New Roman"/>
-          <w:sz w:val="24"/>
-          <w:szCs w:val="24"/>
-        </w:rPr>
-        <w:t>Machine learning, a subset of artificial intelligence, has emerged as a powerful tool for data analysis and decision-making across various industries. Its ability to process vast amounts of data and identify patterns and trends makes it particularly promising for enhancing credit risk management in the banking sector. By leveraging predictive modeling techniques, machine learning can assist financial institutions in making more accurate credit risk assessments, thereby improving their lending practices and minimizing potential losses.</w:t>
-      </w:r>
-    </w:p>
-    <w:p>
-      <w:pPr>
-        <w:pStyle w:val="ListParagraph"/>
-        <w:rPr>
-          <w:rFonts w:ascii="Times New Roman" w:hAnsi="Times New Roman" w:cs="Times New Roman"/>
-          <w:sz w:val="24"/>
-          <w:szCs w:val="24"/>
-        </w:rPr>
-      </w:pPr>
-      <w:r>
-        <w:rPr>
-          <w:rFonts w:cs="Times New Roman" w:ascii="Times New Roman" w:hAnsi="Times New Roman"/>
-          <w:sz w:val="24"/>
-          <w:szCs w:val="24"/>
-        </w:rPr>
-      </w:r>
-    </w:p>
-    <w:p>
-      <w:pPr>
-        <w:pStyle w:val="ListParagraph"/>
-        <w:rPr>
-          <w:rFonts w:ascii="Times New Roman" w:hAnsi="Times New Roman" w:cs="Times New Roman"/>
-          <w:sz w:val="24"/>
-          <w:szCs w:val="24"/>
-        </w:rPr>
-      </w:pPr>
-      <w:r>
-        <w:rPr>
-          <w:rFonts w:cs="Times New Roman" w:ascii="Times New Roman" w:hAnsi="Times New Roman"/>
-          <w:sz w:val="24"/>
-          <w:szCs w:val="24"/>
-        </w:rPr>
-        <w:t xml:space="preserve">This research aims to explore the application of machine learning and predictive modeling in the context of credit risk management within the Tanzanian banking sector. The study will investigate how machine learning algorithms can be utilized to analyze historical credit data, identify key risk factors, and develop robust models for predicting credit default probabilities. Furthermore, the research will examine the potential benefits and challenges associated with implementing machine learning-based credit risk management systems in Tanzanian banks </w:t>
-      </w:r>
-      <w:r>
-        <w:fldChar w:fldCharType="begin"/>
-      </w:r>
-      <w:r>
-        <w:rPr>
-          <w:sz w:val="24"/>
-          <w:szCs w:val="24"/>
-          <w:rFonts w:cs="Times New Roman" w:ascii="Times New Roman" w:hAnsi="Times New Roman"/>
-        </w:rPr>
-        <w:instrText xml:space="preserve">ADDIN ZOTERO_ITEM CSL_CITATION {"citationID":"Bf76mBEG","properties":{"formattedCitation":"({\\i{}Monetary Policy Statement - 2023.Pdf}, n.d.)","plainCitation":"(Monetary Policy Statement - 2023.Pdf, n.d.)","noteIndex":0},"citationItems":[{"id":12,"uris":["http://zotero.org/users/local/XhQC4gcW/items/XT6TL6TP"],"itemData":{"id":12,"type":"document","title":"Monetary Policy Statement - 2023.pdf"}}],"schema":"https://github.com/citation-style-language/schema/raw/master/csl-citation.json"}</w:instrText>
-      </w:r>
-      <w:r>
-        <w:rPr>
-          <w:rFonts w:cs="Times New Roman" w:ascii="Times New Roman" w:hAnsi="Times New Roman"/>
-          <w:sz w:val="24"/>
-          <w:szCs w:val="24"/>
-        </w:rPr>
-      </w:r>
-      <w:r>
-        <w:rPr>
-          <w:sz w:val="24"/>
-          <w:szCs w:val="24"/>
-          <w:rFonts w:cs="Times New Roman" w:ascii="Times New Roman" w:hAnsi="Times New Roman"/>
-        </w:rPr>
-        <w:fldChar w:fldCharType="separate"/>
-      </w:r>
-      <w:r>
-        <w:rPr>
-          <w:rFonts w:cs="Times New Roman" w:ascii="Times New Roman" w:hAnsi="Times New Roman"/>
-          <w:sz w:val="24"/>
-          <w:szCs w:val="24"/>
-        </w:rPr>
-      </w:r>
-      <w:r>
-        <w:rPr>
-          <w:rFonts w:cs="Times New Roman" w:ascii="Times New Roman" w:hAnsi="Times New Roman"/>
-          <w:kern w:val="0"/>
-          <w:sz w:val="24"/>
-          <w:szCs w:val="24"/>
-        </w:rPr>
-        <w:t>(</w:t>
-      </w:r>
-      <w:r>
-        <w:rPr>
-          <w:rFonts w:cs="Times New Roman" w:ascii="Times New Roman" w:hAnsi="Times New Roman"/>
-          <w:i/>
-          <w:iCs/>
-          <w:kern w:val="0"/>
-          <w:sz w:val="24"/>
-          <w:szCs w:val="24"/>
-        </w:rPr>
-        <w:t>Monetary Policy Statement - 2023.Pdf</w:t>
-      </w:r>
-      <w:r>
-        <w:rPr>
-          <w:rFonts w:cs="Times New Roman" w:ascii="Times New Roman" w:hAnsi="Times New Roman"/>
-          <w:kern w:val="0"/>
-          <w:sz w:val="24"/>
-          <w:szCs w:val="24"/>
-        </w:rPr>
-        <w:t>, n.d.)</w:t>
-      </w:r>
-      <w:r>
-        <w:rPr>
-          <w:rFonts w:cs="Times New Roman" w:ascii="Times New Roman" w:hAnsi="Times New Roman"/>
-          <w:sz w:val="24"/>
-          <w:szCs w:val="24"/>
-        </w:rPr>
-      </w:r>
-      <w:r>
-        <w:rPr>
-          <w:sz w:val="24"/>
-          <w:szCs w:val="24"/>
-          <w:rFonts w:cs="Times New Roman" w:ascii="Times New Roman" w:hAnsi="Times New Roman"/>
-        </w:rPr>
-        <w:fldChar w:fldCharType="end"/>
-      </w:r>
-      <w:r>
-        <w:rPr>
-          <w:rFonts w:cs="Times New Roman" w:ascii="Times New Roman" w:hAnsi="Times New Roman"/>
-          <w:sz w:val="24"/>
-          <w:szCs w:val="24"/>
-        </w:rPr>
-        <w:t>.</w:t>
-      </w:r>
-    </w:p>
-    <w:p>
-      <w:pPr>
-        <w:pStyle w:val="ListParagraph"/>
-        <w:rPr>
-          <w:rFonts w:ascii="Times New Roman" w:hAnsi="Times New Roman" w:cs="Times New Roman"/>
-          <w:sz w:val="24"/>
-          <w:szCs w:val="24"/>
-        </w:rPr>
-      </w:pPr>
-      <w:r>
-        <w:rPr>
-          <w:rFonts w:cs="Times New Roman" w:ascii="Times New Roman" w:hAnsi="Times New Roman"/>
-          <w:sz w:val="24"/>
-          <w:szCs w:val="24"/>
-        </w:rPr>
-        <w:t>The findings of this study are expected to contribute to the existing body of knowledge on credit risk management and provide insights into the feasibility and effectiveness of machine learning approaches in the Tanzanian banking industry. By enhancing credit risk management practices, Tanzanian banks can mitigate potential credit losses, improve their overall financial stability, and foster sustainable economic growth.</w:t>
-      </w:r>
-    </w:p>
-    <w:p>
-      <w:pPr>
-        <w:pStyle w:val="Heading2"/>
-        <w:widowControl w:val="false"/>
+          <w:b/>
+          <w:i w:val="false"/>
+          <w:caps w:val="false"/>
+          <w:smallCaps w:val="false"/>
+          <w:strike w:val="false"/>
+          <w:dstrike w:val="false"/>
+          <w:color w:val="000000"/>
+          <w:sz w:val="24"/>
+          <w:szCs w:val="24"/>
+          <w:u w:val="none"/>
+          <w:effect w:val="none"/>
+          <w:shd w:fill="auto" w:val="clear"/>
+        </w:rPr>
+        <w:t>1.1 General Introduction</w:t>
+      </w:r>
+    </w:p>
+    <w:p>
+      <w:pPr>
+        <w:pStyle w:val="TextBody"/>
+        <w:rPr>
+          <w:rFonts w:ascii="Times New Roman" w:hAnsi="Times New Roman" w:cs="Times New Roman"/>
+          <w:sz w:val="24"/>
+          <w:szCs w:val="24"/>
+        </w:rPr>
+      </w:pPr>
+      <w:r>
+        <w:rPr/>
+      </w:r>
+    </w:p>
+    <w:p>
+      <w:pPr>
+        <w:pStyle w:val="TextBody"/>
+        <w:bidi w:val="0"/>
+        <w:spacing w:lineRule="auto" w:line="576" w:before="0" w:after="0"/>
+        <w:jc w:val="both"/>
+        <w:rPr>
+          <w:rFonts w:ascii="Times New Roman" w:hAnsi="Times New Roman" w:cs="Times New Roman"/>
+          <w:sz w:val="24"/>
+          <w:szCs w:val="24"/>
+        </w:rPr>
+      </w:pPr>
+      <w:r>
+        <w:rPr>
+          <w:rFonts w:ascii="Times New Roman;serif" w:hAnsi="Times New Roman;serif"/>
+          <w:b w:val="false"/>
+          <w:i w:val="false"/>
+          <w:caps w:val="false"/>
+          <w:smallCaps w:val="false"/>
+          <w:strike w:val="false"/>
+          <w:dstrike w:val="false"/>
+          <w:color w:val="000000"/>
+          <w:sz w:val="24"/>
+          <w:u w:val="none"/>
+          <w:effect w:val="none"/>
+          <w:shd w:fill="auto" w:val="clear"/>
+        </w:rPr>
+        <w:t>Financial institutions play a crucial role in the functioning of any economy, akin to the vital function of blood arteries in the human body. Much like how blood vessels transport essential nutrients throughout the body, financial institutions channel financial resources for economic growth from depositories to areas where they are needed (Shanmugan and Bourke, 1990). Among these financial institutions, commercial banks stand out as key contributors, serving as significant providers of financial information to the broader economy.They assume a particularly vital function in developing economies, especially in situations where borrowers lack access to capital markets (Greuning and Bratanovic, 2003). There is empirical support indicating that efficiently operating commercial banks contribute to the acceleration of economic growth, whereas poorly functioning ones hinder economic advancement and worsen poverty levels (Barth et al., 2004).</w:t>
+      </w:r>
+    </w:p>
+    <w:p>
+      <w:pPr>
+        <w:pStyle w:val="TextBody"/>
+        <w:bidi w:val="0"/>
+        <w:spacing w:lineRule="auto" w:line="576" w:before="0" w:after="0"/>
+        <w:jc w:val="both"/>
+        <w:rPr>
+          <w:rFonts w:ascii="Times New Roman" w:hAnsi="Times New Roman" w:cs="Times New Roman"/>
+          <w:sz w:val="24"/>
+          <w:szCs w:val="24"/>
+        </w:rPr>
+      </w:pPr>
+      <w:r>
+        <w:rPr>
+          <w:rFonts w:ascii="Times New Roman;serif" w:hAnsi="Times New Roman;serif"/>
+          <w:b w:val="false"/>
+          <w:i w:val="false"/>
+          <w:caps w:val="false"/>
+          <w:smallCaps w:val="false"/>
+          <w:strike w:val="false"/>
+          <w:dstrike w:val="false"/>
+          <w:color w:val="000000"/>
+          <w:sz w:val="24"/>
+          <w:u w:val="none"/>
+          <w:effect w:val="none"/>
+          <w:shd w:fill="auto" w:val="clear"/>
+        </w:rPr>
+        <w:t>Commercial banks (CBs) encounter various risks that can be classified into three main categories: financial risks (where credit risk, or CR, is a significant component), operational risks, and strategic risks (Cornett and Saunders, 1999). These risks exert varying impacts on the performance of CBs, with credit risk, in particular, having severe consequences that can lead to bank failures (Chijoriga, 1997). In both matured and emerging economies, there has been a noticeable rise in significant banking issues over the years. Researchers have delved into the causes of these problems, identifying numerous factors (Chijoriga, 1997; Santomero, 1997; BrownBridge and Harvey, 1998; Kimei, 1998; Basel, 1999, Basel, 2004). </w:t>
+      </w:r>
+    </w:p>
+    <w:p>
+      <w:pPr>
+        <w:pStyle w:val="TextBody"/>
+        <w:bidi w:val="0"/>
+        <w:spacing w:lineRule="auto" w:line="576" w:before="0" w:after="0"/>
+        <w:jc w:val="both"/>
+        <w:rPr>
+          <w:rFonts w:ascii="Times New Roman" w:hAnsi="Times New Roman" w:cs="Times New Roman"/>
+          <w:sz w:val="24"/>
+          <w:szCs w:val="24"/>
+        </w:rPr>
+      </w:pPr>
+      <w:r>
+        <w:rPr>
+          <w:rFonts w:ascii="Times New Roman;serif" w:hAnsi="Times New Roman;serif"/>
+          <w:b w:val="false"/>
+          <w:i w:val="false"/>
+          <w:caps w:val="false"/>
+          <w:smallCaps w:val="false"/>
+          <w:strike w:val="false"/>
+          <w:dstrike w:val="false"/>
+          <w:color w:val="000000"/>
+          <w:sz w:val="24"/>
+          <w:u w:val="none"/>
+          <w:effect w:val="none"/>
+          <w:shd w:fill="auto" w:val="clear"/>
+        </w:rPr>
+        <w:t>Credit-related challenges, particularly weaknesses in credit risk management (CRM), emerge as major contributors to banking difficulties. Given that loans often represent a substantial portion of credit risk, typically surpassing the equity of a bank by 10-15 times (Kitua, 1996), the banking sector becomes vulnerable to challenges when there is even a slight deterioration in loan quality. The origins of poor loan quality can be traced back to the information processing mechanism. BrownBridge (1998) noted that these issues are particularly acute in developing countries, often manifesting at the loan application stage (Liuksila, 1996) and escalating during the loan approval, monitoring, and control stage, especially when there are gaps or weaknesses in CRM guidelines related to policy and strategies/procedures for credit processing.</w:t>
+      </w:r>
+    </w:p>
+    <w:p>
+      <w:pPr>
+        <w:pStyle w:val="TextBody"/>
+        <w:bidi w:val="0"/>
+        <w:spacing w:lineRule="auto" w:line="576" w:before="0" w:after="0"/>
+        <w:jc w:val="both"/>
+        <w:rPr>
+          <w:rFonts w:ascii="Times New Roman" w:hAnsi="Times New Roman" w:cs="Times New Roman"/>
+          <w:sz w:val="24"/>
+          <w:szCs w:val="24"/>
+        </w:rPr>
+      </w:pPr>
+      <w:r>
+        <w:rPr>
+          <w:rFonts w:ascii="Times New Roman;serif" w:hAnsi="Times New Roman;serif"/>
+          <w:b w:val="false"/>
+          <w:i w:val="false"/>
+          <w:caps w:val="false"/>
+          <w:smallCaps w:val="false"/>
+          <w:strike w:val="false"/>
+          <w:dstrike w:val="false"/>
+          <w:color w:val="000000"/>
+          <w:sz w:val="24"/>
+          <w:u w:val="none"/>
+          <w:effect w:val="none"/>
+          <w:shd w:fill="auto" w:val="clear"/>
+        </w:rPr>
+        <w:t>In response to these challenges, the utilization of predictive modeling techniques emerges as a critical tool in enhancing credit risk management for commercial banks.Predictive modeling offers a data driven approach to risk assessment, allowing for more accurate predictions and proactive management strategies (Author et al, Year).By leveraging advanced analytics and modeling methodologies, commercial banks can strengthen their ability to identify and mitigate credit risks, ultimately contributing to the overall stability and sustainability of the banking sector in Tanzania.</w:t>
+      </w:r>
+    </w:p>
+    <w:p>
+      <w:pPr>
+        <w:pStyle w:val="TextBody"/>
+        <w:rPr>
+          <w:rFonts w:ascii="Times New Roman" w:hAnsi="Times New Roman" w:cs="Times New Roman"/>
+          <w:sz w:val="24"/>
+          <w:szCs w:val="24"/>
+        </w:rPr>
+      </w:pPr>
+      <w:r>
+        <w:rPr/>
+      </w:r>
+    </w:p>
+    <w:p>
+      <w:pPr>
+        <w:pStyle w:val="TextBody"/>
+        <w:bidi w:val="0"/>
+        <w:spacing w:lineRule="auto" w:line="331" w:before="0" w:after="0"/>
+        <w:rPr>
+          <w:rFonts w:ascii="Times New Roman" w:hAnsi="Times New Roman" w:cs="Times New Roman"/>
+          <w:sz w:val="24"/>
+          <w:szCs w:val="24"/>
+        </w:rPr>
+      </w:pPr>
+      <w:r>
+        <w:rPr>
+          <w:rFonts w:ascii="Times New Roman;serif" w:hAnsi="Times New Roman;serif"/>
+          <w:b/>
+          <w:i w:val="false"/>
+          <w:caps w:val="false"/>
+          <w:smallCaps w:val="false"/>
+          <w:strike w:val="false"/>
+          <w:dstrike w:val="false"/>
+          <w:color w:val="000000"/>
+          <w:sz w:val="24"/>
+          <w:u w:val="none"/>
+          <w:effect w:val="none"/>
+          <w:shd w:fill="auto" w:val="clear"/>
+        </w:rPr>
+        <w:t>1.2 Statement of the Problem</w:t>
+      </w:r>
+    </w:p>
+    <w:p>
+      <w:pPr>
+        <w:pStyle w:val="TextBody"/>
+        <w:rPr>
+          <w:rFonts w:ascii="Times New Roman" w:hAnsi="Times New Roman" w:cs="Times New Roman"/>
+          <w:sz w:val="24"/>
+          <w:szCs w:val="24"/>
+        </w:rPr>
+      </w:pPr>
+      <w:r>
+        <w:rPr/>
+      </w:r>
+    </w:p>
+    <w:p>
+      <w:pPr>
+        <w:pStyle w:val="TextBody"/>
+        <w:bidi w:val="0"/>
+        <w:spacing w:lineRule="auto" w:line="576" w:before="0" w:after="0"/>
+        <w:jc w:val="both"/>
+        <w:rPr>
+          <w:rFonts w:ascii="Times New Roman" w:hAnsi="Times New Roman" w:cs="Times New Roman"/>
+          <w:sz w:val="24"/>
+          <w:szCs w:val="24"/>
+        </w:rPr>
+      </w:pPr>
+      <w:r>
+        <w:rPr>
+          <w:rFonts w:ascii="Times New Roman;serif" w:hAnsi="Times New Roman;serif"/>
+          <w:b w:val="false"/>
+          <w:i w:val="false"/>
+          <w:caps w:val="false"/>
+          <w:smallCaps w:val="false"/>
+          <w:strike w:val="false"/>
+          <w:dstrike w:val="false"/>
+          <w:color w:val="000000"/>
+          <w:sz w:val="24"/>
+          <w:u w:val="none"/>
+          <w:effect w:val="none"/>
+          <w:shd w:fill="auto" w:val="clear"/>
+        </w:rPr>
+        <w:t>Effectively managing credit risk stands as a paramount concern for commercial banks, given its profound implications on financial stability and profitability. The conventional approaches to credit risk management, predominantly reliant on manual processes and simplistic statistical models, exhibit shortcomings in capturing the intricate dynamics inherent in credit portfolios. The inadequacies of traditional credit scoring models necessitate a paradigm shift towards more sophisticated methodologies.This research identifies the critical need to address the limitations of existing credit scoring models through the integration of advanced predictive modeling techniques, specifically leveraging machine learning. The inadequacies of conventional models become evident in their limited capacity to adapt to the complexity of modern financial landscapes. As financial institutions navigate through intricate credit portfolios, the study aims to enhance credit risk management practices by exploring alternative data sources, incorporating economic effects, and prioritizing model explainability.</w:t>
+      </w:r>
+    </w:p>
+    <w:p>
+      <w:pPr>
+        <w:pStyle w:val="TextBody"/>
+        <w:bidi w:val="0"/>
+        <w:spacing w:lineRule="auto" w:line="331" w:before="0" w:after="0"/>
+        <w:rPr>
+          <w:rFonts w:ascii="Times New Roman" w:hAnsi="Times New Roman" w:cs="Times New Roman"/>
+          <w:sz w:val="24"/>
+          <w:szCs w:val="24"/>
+        </w:rPr>
+      </w:pPr>
+      <w:r>
+        <w:rPr>
+          <w:rFonts w:ascii="Times New Roman;serif" w:hAnsi="Times New Roman;serif"/>
+          <w:b/>
+          <w:i w:val="false"/>
+          <w:caps w:val="false"/>
+          <w:smallCaps w:val="false"/>
+          <w:strike w:val="false"/>
+          <w:dstrike w:val="false"/>
+          <w:color w:val="000000"/>
+          <w:sz w:val="24"/>
+          <w:u w:val="none"/>
+          <w:effect w:val="none"/>
+          <w:shd w:fill="auto" w:val="clear"/>
+        </w:rPr>
+        <w:t>1.3 Objectives</w:t>
+      </w:r>
+    </w:p>
+    <w:p>
+      <w:pPr>
+        <w:pStyle w:val="TextBody"/>
+        <w:bidi w:val="0"/>
+        <w:spacing w:lineRule="auto" w:line="331" w:before="0" w:after="0"/>
+        <w:rPr>
+          <w:rFonts w:ascii="Times New Roman" w:hAnsi="Times New Roman" w:cs="Times New Roman"/>
+          <w:sz w:val="24"/>
+          <w:szCs w:val="24"/>
+        </w:rPr>
+      </w:pPr>
+      <w:r>
+        <w:rPr>
+          <w:rFonts w:ascii="Times New Roman;serif" w:hAnsi="Times New Roman;serif"/>
+          <w:b/>
+          <w:i w:val="false"/>
+          <w:caps w:val="false"/>
+          <w:smallCaps w:val="false"/>
+          <w:strike w:val="false"/>
+          <w:dstrike w:val="false"/>
+          <w:color w:val="000000"/>
+          <w:sz w:val="24"/>
+          <w:u w:val="none"/>
+          <w:effect w:val="none"/>
+          <w:shd w:fill="auto" w:val="clear"/>
+        </w:rPr>
+        <w:t>1.3.1 Main Objective</w:t>
+      </w:r>
+    </w:p>
+    <w:p>
+      <w:pPr>
+        <w:pStyle w:val="TextBody"/>
+        <w:rPr>
+          <w:rFonts w:ascii="Times New Roman" w:hAnsi="Times New Roman" w:cs="Times New Roman"/>
+          <w:sz w:val="24"/>
+          <w:szCs w:val="24"/>
+        </w:rPr>
+      </w:pPr>
+      <w:r>
+        <w:rPr/>
+      </w:r>
+    </w:p>
+    <w:p>
+      <w:pPr>
+        <w:pStyle w:val="TextBody"/>
+        <w:bidi w:val="0"/>
+        <w:spacing w:lineRule="auto" w:line="576" w:before="0" w:after="0"/>
+        <w:jc w:val="both"/>
+        <w:rPr>
+          <w:rFonts w:ascii="Times New Roman" w:hAnsi="Times New Roman" w:cs="Times New Roman"/>
+          <w:sz w:val="24"/>
+          <w:szCs w:val="24"/>
+        </w:rPr>
+      </w:pPr>
+      <w:r>
+        <w:rPr>
+          <w:rFonts w:ascii="Times New Roman;serif" w:hAnsi="Times New Roman;serif"/>
+          <w:b w:val="false"/>
+          <w:i w:val="false"/>
+          <w:caps w:val="false"/>
+          <w:smallCaps w:val="false"/>
+          <w:strike w:val="false"/>
+          <w:dstrike w:val="false"/>
+          <w:color w:val="000000"/>
+          <w:sz w:val="24"/>
+          <w:u w:val="none"/>
+          <w:effect w:val="none"/>
+          <w:shd w:fill="auto" w:val="clear"/>
+        </w:rPr>
+        <w:t>The main Objective is to significantly  enhance  credit risk management practices within commercial banks operating in Tanzania through the strategic application of advanced  Predictive modeling techniques.</w:t>
+      </w:r>
+    </w:p>
+    <w:p>
+      <w:pPr>
+        <w:pStyle w:val="TextBody"/>
+        <w:rPr>
+          <w:rFonts w:ascii="Times New Roman" w:hAnsi="Times New Roman" w:cs="Times New Roman"/>
+          <w:sz w:val="24"/>
+          <w:szCs w:val="24"/>
+        </w:rPr>
+      </w:pPr>
+      <w:r>
+        <w:rPr/>
+      </w:r>
+    </w:p>
+    <w:p>
+      <w:pPr>
+        <w:pStyle w:val="TextBody"/>
+        <w:bidi w:val="0"/>
+        <w:spacing w:lineRule="auto" w:line="331" w:before="0" w:after="0"/>
+        <w:rPr>
+          <w:rFonts w:ascii="Times New Roman" w:hAnsi="Times New Roman" w:cs="Times New Roman"/>
+          <w:sz w:val="24"/>
+          <w:szCs w:val="24"/>
+        </w:rPr>
+      </w:pPr>
+      <w:r>
+        <w:rPr>
+          <w:rFonts w:ascii="Times New Roman;serif" w:hAnsi="Times New Roman;serif"/>
+          <w:b/>
+          <w:i w:val="false"/>
+          <w:caps w:val="false"/>
+          <w:smallCaps w:val="false"/>
+          <w:strike w:val="false"/>
+          <w:dstrike w:val="false"/>
+          <w:color w:val="000000"/>
+          <w:sz w:val="24"/>
+          <w:u w:val="none"/>
+          <w:effect w:val="none"/>
+          <w:shd w:fill="auto" w:val="clear"/>
+        </w:rPr>
+        <w:t>1.3.2 Specific Objectives</w:t>
+      </w:r>
+    </w:p>
+    <w:p>
+      <w:pPr>
+        <w:pStyle w:val="TextBody"/>
+        <w:rPr>
+          <w:rFonts w:ascii="Times New Roman" w:hAnsi="Times New Roman" w:cs="Times New Roman"/>
+          <w:sz w:val="24"/>
+          <w:szCs w:val="24"/>
+        </w:rPr>
+      </w:pPr>
+      <w:r>
+        <w:rPr/>
+      </w:r>
+    </w:p>
+    <w:p>
+      <w:pPr>
+        <w:pStyle w:val="TextBody"/>
         <w:numPr>
           <w:ilvl w:val="0"/>
-          <w:numId w:val="15"/>
+          <w:numId w:val="7"/>
         </w:numPr>
-        <w:shd w:val="clear" w:color="auto" w:fill="FFFFFF"/>
-        <w:spacing w:lineRule="auto" w:line="360" w:before="360" w:after="0"/>
+        <w:pBdr/>
+        <w:tabs>
+          <w:tab w:val="clear" w:pos="720"/>
+          <w:tab w:val="left" w:pos="0" w:leader="none"/>
+        </w:tabs>
+        <w:bidi w:val="0"/>
+        <w:spacing w:lineRule="auto" w:line="429" w:before="84" w:after="0"/>
+        <w:ind w:left="1069" w:hanging="283"/>
+        <w:rPr>
+          <w:rFonts w:ascii="Times New Roman" w:hAnsi="Times New Roman" w:cs="Times New Roman"/>
+          <w:sz w:val="24"/>
+          <w:szCs w:val="24"/>
+        </w:rPr>
+      </w:pPr>
+      <w:r>
+        <w:rPr>
+          <w:rFonts w:ascii="Times New Roman;serif" w:hAnsi="Times New Roman;serif"/>
+          <w:b w:val="false"/>
+          <w:i w:val="false"/>
+          <w:caps w:val="false"/>
+          <w:smallCaps w:val="false"/>
+          <w:strike w:val="false"/>
+          <w:dstrike w:val="false"/>
+          <w:color w:val="000000"/>
+          <w:sz w:val="24"/>
+          <w:u w:val="none"/>
+          <w:effect w:val="none"/>
+          <w:shd w:fill="auto" w:val="clear"/>
+        </w:rPr>
+        <w:t>To build a comprehensive dataset for model development by collecting historical credit data from Tanzanian banks, including loan performance, borrower information, and relevant financial indicators.</w:t>
+      </w:r>
+    </w:p>
+    <w:p>
+      <w:pPr>
+        <w:pStyle w:val="TextBody"/>
+        <w:numPr>
+          <w:ilvl w:val="0"/>
+          <w:numId w:val="7"/>
+        </w:numPr>
+        <w:pBdr/>
+        <w:tabs>
+          <w:tab w:val="clear" w:pos="720"/>
+          <w:tab w:val="left" w:pos="0" w:leader="none"/>
+        </w:tabs>
+        <w:bidi w:val="0"/>
+        <w:spacing w:lineRule="auto" w:line="429" w:before="0" w:after="0"/>
+        <w:ind w:left="1069" w:hanging="283"/>
+        <w:rPr>
+          <w:rFonts w:ascii="Times New Roman" w:hAnsi="Times New Roman" w:cs="Times New Roman"/>
+          <w:sz w:val="24"/>
+          <w:szCs w:val="24"/>
+        </w:rPr>
+      </w:pPr>
+      <w:r>
+        <w:rPr>
+          <w:rFonts w:ascii="Times New Roman;serif" w:hAnsi="Times New Roman;serif"/>
+          <w:b w:val="false"/>
+          <w:i w:val="false"/>
+          <w:caps w:val="false"/>
+          <w:smallCaps w:val="false"/>
+          <w:strike w:val="false"/>
+          <w:dstrike w:val="false"/>
+          <w:color w:val="000000"/>
+          <w:sz w:val="24"/>
+          <w:u w:val="none"/>
+          <w:effect w:val="none"/>
+          <w:shd w:fill="auto" w:val="clear"/>
+        </w:rPr>
+        <w:t>To develop predictive models for credit risk management using machine learning techniques.</w:t>
+      </w:r>
+    </w:p>
+    <w:p>
+      <w:pPr>
+        <w:pStyle w:val="TextBody"/>
+        <w:numPr>
+          <w:ilvl w:val="0"/>
+          <w:numId w:val="7"/>
+        </w:numPr>
+        <w:pBdr/>
+        <w:tabs>
+          <w:tab w:val="clear" w:pos="720"/>
+          <w:tab w:val="left" w:pos="0" w:leader="none"/>
+        </w:tabs>
+        <w:bidi w:val="0"/>
+        <w:spacing w:lineRule="auto" w:line="429" w:before="0" w:after="0"/>
+        <w:ind w:left="1069" w:hanging="283"/>
+        <w:rPr>
+          <w:rFonts w:ascii="Times New Roman" w:hAnsi="Times New Roman" w:cs="Times New Roman"/>
+          <w:sz w:val="24"/>
+          <w:szCs w:val="24"/>
+        </w:rPr>
+      </w:pPr>
+      <w:r>
+        <w:rPr>
+          <w:rFonts w:ascii="Times New Roman;serif" w:hAnsi="Times New Roman;serif"/>
+          <w:b w:val="false"/>
+          <w:i w:val="false"/>
+          <w:caps w:val="false"/>
+          <w:smallCaps w:val="false"/>
+          <w:strike w:val="false"/>
+          <w:dstrike w:val="false"/>
+          <w:color w:val="000000"/>
+          <w:sz w:val="24"/>
+          <w:u w:val="none"/>
+          <w:effect w:val="none"/>
+          <w:shd w:fill="auto" w:val="clear"/>
+        </w:rPr>
+        <w:t>To evaluate the performance of the predictive models in terms of accuracy.</w:t>
+      </w:r>
+    </w:p>
+    <w:p>
+      <w:pPr>
+        <w:pStyle w:val="TextBody"/>
+        <w:rPr>
+          <w:rFonts w:ascii="Times New Roman" w:hAnsi="Times New Roman" w:cs="Times New Roman"/>
+          <w:sz w:val="24"/>
+          <w:szCs w:val="24"/>
+        </w:rPr>
+      </w:pPr>
+      <w:r>
+        <w:rPr/>
+      </w:r>
+    </w:p>
+    <w:p>
+      <w:pPr>
+        <w:pStyle w:val="TextBody"/>
+        <w:bidi w:val="0"/>
+        <w:spacing w:lineRule="auto" w:line="331" w:before="0" w:after="0"/>
+        <w:rPr>
+          <w:rFonts w:ascii="Times New Roman" w:hAnsi="Times New Roman" w:cs="Times New Roman"/>
+          <w:sz w:val="24"/>
+          <w:szCs w:val="24"/>
+        </w:rPr>
+      </w:pPr>
+      <w:r>
+        <w:rPr>
+          <w:rFonts w:ascii="Times New Roman;serif" w:hAnsi="Times New Roman;serif"/>
+          <w:b/>
+          <w:i w:val="false"/>
+          <w:caps w:val="false"/>
+          <w:smallCaps w:val="false"/>
+          <w:strike w:val="false"/>
+          <w:dstrike w:val="false"/>
+          <w:color w:val="000000"/>
+          <w:sz w:val="24"/>
+          <w:u w:val="none"/>
+          <w:effect w:val="none"/>
+          <w:shd w:fill="auto" w:val="clear"/>
+        </w:rPr>
+        <w:t>1.4 Research Questions</w:t>
+      </w:r>
+    </w:p>
+    <w:p>
+      <w:pPr>
+        <w:pStyle w:val="TextBody"/>
+        <w:rPr>
+          <w:rFonts w:ascii="Times New Roman" w:hAnsi="Times New Roman" w:cs="Times New Roman"/>
+          <w:sz w:val="24"/>
+          <w:szCs w:val="24"/>
+        </w:rPr>
+      </w:pPr>
+      <w:r>
+        <w:rPr/>
+      </w:r>
+    </w:p>
+    <w:p>
+      <w:pPr>
+        <w:pStyle w:val="TextBody"/>
+        <w:bidi w:val="0"/>
+        <w:spacing w:lineRule="auto" w:line="576" w:before="0" w:after="160"/>
         <w:jc w:val="both"/>
         <w:rPr>
           <w:rFonts w:ascii="Times New Roman" w:hAnsi="Times New Roman" w:cs="Times New Roman"/>
@@ -1165,82 +1363,435 @@
       </w:pPr>
       <w:r>
         <w:rPr>
-          <w:rFonts w:cs="Times New Roman" w:ascii="Times New Roman" w:hAnsi="Times New Roman"/>
-          <w:sz w:val="24"/>
-          <w:szCs w:val="24"/>
-        </w:rPr>
-        <w:t>Statement of the problem</w:t>
+          <w:rFonts w:ascii="Times New Roman;serif" w:hAnsi="Times New Roman;serif"/>
+          <w:b w:val="false"/>
+          <w:i w:val="false"/>
+          <w:caps w:val="false"/>
+          <w:smallCaps w:val="false"/>
+          <w:strike w:val="false"/>
+          <w:dstrike w:val="false"/>
+          <w:color w:val="000000"/>
+          <w:sz w:val="24"/>
+          <w:u w:val="none"/>
+          <w:effect w:val="none"/>
+          <w:shd w:fill="auto" w:val="clear"/>
+        </w:rPr>
+        <w:t>To meet the specific research objectives, the study will aim to answer the following questions:</w:t>
+      </w:r>
+    </w:p>
+    <w:p>
+      <w:pPr>
+        <w:pStyle w:val="TextBody"/>
+        <w:numPr>
+          <w:ilvl w:val="0"/>
+          <w:numId w:val="8"/>
+        </w:numPr>
+        <w:pBdr/>
+        <w:tabs>
+          <w:tab w:val="clear" w:pos="720"/>
+          <w:tab w:val="left" w:pos="0" w:leader="none"/>
+        </w:tabs>
+        <w:bidi w:val="0"/>
+        <w:spacing w:lineRule="auto" w:line="576" w:before="0" w:after="160"/>
+        <w:ind w:left="1069" w:hanging="283"/>
+        <w:jc w:val="both"/>
+        <w:rPr>
+          <w:rFonts w:ascii="Times New Roman" w:hAnsi="Times New Roman" w:cs="Times New Roman"/>
+          <w:sz w:val="24"/>
+          <w:szCs w:val="24"/>
+        </w:rPr>
+      </w:pPr>
+      <w:r>
+        <w:rPr>
+          <w:rFonts w:ascii="Times New Roman;serif" w:hAnsi="Times New Roman;serif"/>
+          <w:b w:val="false"/>
+          <w:i w:val="false"/>
+          <w:caps w:val="false"/>
+          <w:smallCaps w:val="false"/>
+          <w:strike w:val="false"/>
+          <w:dstrike w:val="false"/>
+          <w:color w:val="000000"/>
+          <w:sz w:val="24"/>
+          <w:u w:val="none"/>
+          <w:effect w:val="none"/>
+          <w:shd w:fill="auto" w:val="clear"/>
+        </w:rPr>
+        <w:t>What are the key components and variables needed in constructing a comprehensive dataset for credit risk management of commercial banks ?</w:t>
+      </w:r>
+    </w:p>
+    <w:p>
+      <w:pPr>
+        <w:pStyle w:val="TextBody"/>
+        <w:numPr>
+          <w:ilvl w:val="0"/>
+          <w:numId w:val="8"/>
+        </w:numPr>
+        <w:pBdr/>
+        <w:tabs>
+          <w:tab w:val="clear" w:pos="720"/>
+          <w:tab w:val="left" w:pos="0" w:leader="none"/>
+        </w:tabs>
+        <w:bidi w:val="0"/>
+        <w:spacing w:lineRule="auto" w:line="576" w:before="0" w:after="160"/>
+        <w:ind w:left="1069" w:hanging="283"/>
+        <w:jc w:val="both"/>
+        <w:rPr>
+          <w:rFonts w:ascii="Times New Roman" w:hAnsi="Times New Roman" w:cs="Times New Roman"/>
+          <w:sz w:val="24"/>
+          <w:szCs w:val="24"/>
+        </w:rPr>
+      </w:pPr>
+      <w:r>
+        <w:rPr>
+          <w:rFonts w:ascii="Times New Roman;serif" w:hAnsi="Times New Roman;serif"/>
+          <w:b w:val="false"/>
+          <w:i w:val="false"/>
+          <w:caps w:val="false"/>
+          <w:smallCaps w:val="false"/>
+          <w:strike w:val="false"/>
+          <w:dstrike w:val="false"/>
+          <w:color w:val="000000"/>
+          <w:sz w:val="24"/>
+          <w:u w:val="none"/>
+          <w:effect w:val="none"/>
+          <w:shd w:fill="auto" w:val="clear"/>
+        </w:rPr>
+        <w:t>How can machine learning techniques be effectively applied to develop predictive models for credit risk management?</w:t>
+      </w:r>
+    </w:p>
+    <w:p>
+      <w:pPr>
+        <w:pStyle w:val="TextBody"/>
+        <w:numPr>
+          <w:ilvl w:val="0"/>
+          <w:numId w:val="8"/>
+        </w:numPr>
+        <w:pBdr/>
+        <w:tabs>
+          <w:tab w:val="clear" w:pos="720"/>
+          <w:tab w:val="left" w:pos="0" w:leader="none"/>
+        </w:tabs>
+        <w:bidi w:val="0"/>
+        <w:spacing w:lineRule="auto" w:line="576" w:before="0" w:after="160"/>
+        <w:ind w:left="1069" w:hanging="283"/>
+        <w:jc w:val="both"/>
+        <w:rPr>
+          <w:rFonts w:ascii="Times New Roman" w:hAnsi="Times New Roman" w:cs="Times New Roman"/>
+          <w:sz w:val="24"/>
+          <w:szCs w:val="24"/>
+        </w:rPr>
+      </w:pPr>
+      <w:r>
+        <w:rPr>
+          <w:rFonts w:ascii="Times New Roman;serif" w:hAnsi="Times New Roman;serif"/>
+          <w:b w:val="false"/>
+          <w:i w:val="false"/>
+          <w:caps w:val="false"/>
+          <w:smallCaps w:val="false"/>
+          <w:strike w:val="false"/>
+          <w:dstrike w:val="false"/>
+          <w:color w:val="000000"/>
+          <w:sz w:val="24"/>
+          <w:u w:val="none"/>
+          <w:effect w:val="none"/>
+          <w:shd w:fill="auto" w:val="clear"/>
+        </w:rPr>
+        <w:t>What criteria and metrics are appropriate for assessing the performance of predictive models in the context of credit risk management?</w:t>
+      </w:r>
+    </w:p>
+    <w:p>
+      <w:pPr>
+        <w:pStyle w:val="TextBody"/>
+        <w:bidi w:val="0"/>
+        <w:spacing w:lineRule="auto" w:line="576" w:before="0" w:after="160"/>
+        <w:jc w:val="both"/>
+        <w:rPr>
+          <w:rFonts w:ascii="Times New Roman" w:hAnsi="Times New Roman" w:cs="Times New Roman"/>
+          <w:sz w:val="24"/>
+          <w:szCs w:val="24"/>
+        </w:rPr>
+      </w:pPr>
+      <w:r>
+        <w:rPr>
+          <w:rFonts w:ascii="Times New Roman;serif" w:hAnsi="Times New Roman;serif"/>
+          <w:b/>
+          <w:i w:val="false"/>
+          <w:caps w:val="false"/>
+          <w:smallCaps w:val="false"/>
+          <w:strike w:val="false"/>
+          <w:dstrike w:val="false"/>
+          <w:color w:val="000000"/>
+          <w:sz w:val="24"/>
+          <w:u w:val="none"/>
+          <w:effect w:val="none"/>
+          <w:shd w:fill="auto" w:val="clear"/>
+        </w:rPr>
+        <w:t>1.5 Significance of the Study</w:t>
+      </w:r>
+    </w:p>
+    <w:p>
+      <w:pPr>
+        <w:pStyle w:val="TextBody"/>
+        <w:bidi w:val="0"/>
+        <w:spacing w:lineRule="auto" w:line="576" w:before="0" w:after="160"/>
+        <w:jc w:val="both"/>
+        <w:rPr>
+          <w:rFonts w:ascii="Times New Roman" w:hAnsi="Times New Roman" w:cs="Times New Roman"/>
+          <w:sz w:val="24"/>
+          <w:szCs w:val="24"/>
+        </w:rPr>
+      </w:pPr>
+      <w:r>
+        <w:rPr>
+          <w:rFonts w:ascii="Times New Roman;serif" w:hAnsi="Times New Roman;serif"/>
+          <w:b w:val="false"/>
+          <w:i w:val="false"/>
+          <w:caps w:val="false"/>
+          <w:smallCaps w:val="false"/>
+          <w:strike w:val="false"/>
+          <w:dstrike w:val="false"/>
+          <w:color w:val="000000"/>
+          <w:sz w:val="24"/>
+          <w:u w:val="none"/>
+          <w:effect w:val="none"/>
+          <w:shd w:fill="auto" w:val="clear"/>
+        </w:rPr>
+        <w:t>The significance of this study is multifaceted, addressing critical issues within the Tanzanian banking sector and contributing to the broader field of credit risk management. </w:t>
+      </w:r>
+    </w:p>
+    <w:p>
+      <w:pPr>
+        <w:pStyle w:val="TextBody"/>
+        <w:bidi w:val="0"/>
+        <w:spacing w:lineRule="auto" w:line="576" w:before="0" w:after="160"/>
+        <w:jc w:val="both"/>
+        <w:rPr>
+          <w:rFonts w:ascii="Times New Roman" w:hAnsi="Times New Roman" w:cs="Times New Roman"/>
+          <w:sz w:val="24"/>
+          <w:szCs w:val="24"/>
+        </w:rPr>
+      </w:pPr>
+      <w:r>
+        <w:rPr>
+          <w:rFonts w:ascii="Times New Roman;serif" w:hAnsi="Times New Roman;serif"/>
+          <w:b w:val="false"/>
+          <w:i w:val="false"/>
+          <w:caps w:val="false"/>
+          <w:smallCaps w:val="false"/>
+          <w:strike w:val="false"/>
+          <w:dstrike w:val="false"/>
+          <w:color w:val="000000"/>
+          <w:sz w:val="24"/>
+          <w:u w:val="none"/>
+          <w:effect w:val="none"/>
+          <w:shd w:fill="auto" w:val="clear"/>
+        </w:rPr>
+        <w:t>Advancement of Credit Risk Management Practices: This research holds paramount importance in enhancing credit risk management practices within commercial banks in Tanzania. By leveraging advanced predictive modeling techniques, the study aims to introduce a paradigm shift from traditional approaches, which have exhibited limitations in adapting to the intricate dynamics of credit portfolios. The strategic application of machine learning promises to bring about a significant improvement in the accuracy, efficiency, and adaptability of credit risk assessment.</w:t>
+      </w:r>
+    </w:p>
+    <w:p>
+      <w:pPr>
+        <w:pStyle w:val="TextBody"/>
+        <w:bidi w:val="0"/>
+        <w:spacing w:lineRule="auto" w:line="576" w:before="0" w:after="160"/>
+        <w:jc w:val="both"/>
+        <w:rPr>
+          <w:rFonts w:ascii="Times New Roman" w:hAnsi="Times New Roman" w:cs="Times New Roman"/>
+          <w:sz w:val="24"/>
+          <w:szCs w:val="24"/>
+        </w:rPr>
+      </w:pPr>
+      <w:r>
+        <w:rPr>
+          <w:rFonts w:ascii="Times New Roman;serif" w:hAnsi="Times New Roman;serif"/>
+          <w:b w:val="false"/>
+          <w:i w:val="false"/>
+          <w:caps w:val="false"/>
+          <w:smallCaps w:val="false"/>
+          <w:strike w:val="false"/>
+          <w:dstrike w:val="false"/>
+          <w:color w:val="000000"/>
+          <w:sz w:val="24"/>
+          <w:u w:val="none"/>
+          <w:effect w:val="none"/>
+          <w:shd w:fill="auto" w:val="clear"/>
+        </w:rPr>
+        <w:t>Risk Mitigation and Financial Stability: The utilization of predictive modeling techniques serves as a proactive measure for identifying and mitigating credit risks. By developing robust models, commercial banks can navigate the challenges posed by credit-related difficulties more effectively, ultimately contributing to the overall stability and sustainability of the Tanzanian banking sector.</w:t>
+      </w:r>
+    </w:p>
+    <w:p>
+      <w:pPr>
+        <w:pStyle w:val="TextBody"/>
+        <w:bidi w:val="0"/>
+        <w:spacing w:lineRule="auto" w:line="576" w:before="0" w:after="160"/>
+        <w:jc w:val="both"/>
+        <w:rPr>
+          <w:rFonts w:ascii="Times New Roman" w:hAnsi="Times New Roman" w:cs="Times New Roman"/>
+          <w:sz w:val="24"/>
+          <w:szCs w:val="24"/>
+        </w:rPr>
+      </w:pPr>
+      <w:r>
+        <w:rPr>
+          <w:rFonts w:ascii="Times New Roman;serif" w:hAnsi="Times New Roman;serif"/>
+          <w:b w:val="false"/>
+          <w:i w:val="false"/>
+          <w:caps w:val="false"/>
+          <w:smallCaps w:val="false"/>
+          <w:strike w:val="false"/>
+          <w:dstrike w:val="false"/>
+          <w:color w:val="000000"/>
+          <w:sz w:val="24"/>
+          <w:u w:val="none"/>
+          <w:effect w:val="none"/>
+          <w:shd w:fill="auto" w:val="clear"/>
+        </w:rPr>
+        <w:t>Contribution to Academic Research: The study contributes to the academic field by addressing gaps in existing credit scoring models and proposing innovative solutions. By exploring the integration of machine learning techniques, alternative data sources, and economic factors, the research expands the knowledge base in credit risk management, potentially paving the way for further advancements in the field.</w:t>
+      </w:r>
+    </w:p>
+    <w:p>
+      <w:pPr>
+        <w:pStyle w:val="TextBody"/>
+        <w:bidi w:val="0"/>
+        <w:spacing w:lineRule="auto" w:line="576" w:before="0" w:after="160"/>
+        <w:jc w:val="both"/>
+        <w:rPr>
+          <w:rFonts w:ascii="Times New Roman" w:hAnsi="Times New Roman" w:cs="Times New Roman"/>
+          <w:sz w:val="24"/>
+          <w:szCs w:val="24"/>
+        </w:rPr>
+      </w:pPr>
+      <w:r>
+        <w:rPr>
+          <w:rFonts w:ascii="Times New Roman;serif" w:hAnsi="Times New Roman;serif"/>
+          <w:b/>
+          <w:i w:val="false"/>
+          <w:caps w:val="false"/>
+          <w:smallCaps w:val="false"/>
+          <w:strike w:val="false"/>
+          <w:dstrike w:val="false"/>
+          <w:color w:val="000000"/>
+          <w:sz w:val="24"/>
+          <w:u w:val="none"/>
+          <w:effect w:val="none"/>
+          <w:shd w:fill="auto" w:val="clear"/>
+        </w:rPr>
+        <w:t>1.6 Scope of the Study</w:t>
+      </w:r>
+    </w:p>
+    <w:p>
+      <w:pPr>
+        <w:pStyle w:val="TextBody"/>
+        <w:bidi w:val="0"/>
+        <w:spacing w:lineRule="auto" w:line="576" w:before="0" w:after="160"/>
+        <w:jc w:val="both"/>
+        <w:rPr>
+          <w:rFonts w:ascii="Times New Roman" w:hAnsi="Times New Roman" w:cs="Times New Roman"/>
+          <w:sz w:val="24"/>
+          <w:szCs w:val="24"/>
+        </w:rPr>
+      </w:pPr>
+      <w:r>
+        <w:rPr>
+          <w:rFonts w:ascii="Times New Roman;serif" w:hAnsi="Times New Roman;serif"/>
+          <w:b w:val="false"/>
+          <w:i w:val="false"/>
+          <w:caps w:val="false"/>
+          <w:smallCaps w:val="false"/>
+          <w:strike w:val="false"/>
+          <w:dstrike w:val="false"/>
+          <w:color w:val="000000"/>
+          <w:sz w:val="24"/>
+          <w:u w:val="none"/>
+          <w:effect w:val="none"/>
+          <w:shd w:fill="auto" w:val="clear"/>
+        </w:rPr>
+        <w:t>This study will focus on advancing credit risk management practices within the Tanzanian banking sector through the strategic application of predictive modeling techniques. The scope of the study includes the following key components: The primary geographical focus is on commercial banks operating within Tanzania. The study will delve into the unique characteristics and challenges present in the Tanzanian banking sector . The study will analyze historical credit data, emphasizing loan performance, borrower information, and relevant financial indicators. The temporal scope will be determined by the availability of data, with an emphasis on capturing patterns and trends relevant to contemporary credit risk management practices.And the predictive modeling techniques that will be used in this study are, Logistic Regression, Decision Trees, Random Forest, Support Vector Machines, and Long short-Term Memory.</w:t>
+      </w:r>
+    </w:p>
+    <w:p>
+      <w:pPr>
+        <w:pStyle w:val="TextBody"/>
+        <w:rPr>
+          <w:rFonts w:ascii="Times New Roman" w:hAnsi="Times New Roman" w:cs="Times New Roman"/>
+          <w:sz w:val="24"/>
+          <w:szCs w:val="24"/>
+        </w:rPr>
+      </w:pPr>
+      <w:r>
+        <w:rPr/>
+        <w:br/>
       </w:r>
     </w:p>
     <w:p>
       <w:pPr>
         <w:pStyle w:val="ListParagraph"/>
-        <w:rPr>
-          <w:rFonts w:ascii="Times New Roman" w:hAnsi="Times New Roman" w:cs="Times New Roman"/>
-          <w:sz w:val="24"/>
-          <w:szCs w:val="24"/>
-        </w:rPr>
-      </w:pPr>
-      <w:r>
-        <w:rPr>
-          <w:rFonts w:cs="Times New Roman" w:ascii="Times New Roman" w:hAnsi="Times New Roman"/>
-          <w:sz w:val="24"/>
-          <w:szCs w:val="24"/>
-        </w:rPr>
-        <w:t>Credit risk management is a critical concern for banking institutions, as the accurate assessment and prediction of credit risk directly impact their financial stability and profitability. Traditional credit risk management techniques often rely on manual processes and limited statistical models, which may not fully capture the complexity and dynamics of credit portfolios.</w:t>
+        <w:ind w:left="1440" w:hanging="0"/>
+        <w:rPr>
+          <w:rFonts w:ascii="Times New Roman" w:hAnsi="Times New Roman" w:cs="Times New Roman"/>
+          <w:sz w:val="24"/>
+          <w:szCs w:val="24"/>
+        </w:rPr>
+      </w:pPr>
+      <w:r>
+        <w:rPr>
+          <w:rFonts w:cs="Times New Roman" w:ascii="Times New Roman" w:hAnsi="Times New Roman"/>
+          <w:sz w:val="24"/>
+          <w:szCs w:val="24"/>
+        </w:rPr>
       </w:r>
     </w:p>
     <w:p>
       <w:pPr>
         <w:pStyle w:val="ListParagraph"/>
-        <w:rPr>
-          <w:rFonts w:ascii="Times New Roman" w:hAnsi="Times New Roman" w:cs="Times New Roman"/>
-          <w:sz w:val="24"/>
-          <w:szCs w:val="24"/>
-        </w:rPr>
-      </w:pPr>
-      <w:r>
-        <w:rPr>
-          <w:rFonts w:cs="Times New Roman" w:ascii="Times New Roman" w:hAnsi="Times New Roman"/>
-          <w:sz w:val="24"/>
-          <w:szCs w:val="24"/>
-        </w:rPr>
-        <w:t>This research aims to address the limitations of credit scoring modeling by leveraging machine learning techniques to enhance credit risk management in the banking sector. Specifically, the study focuses on the utilization of alternative data sources, integration of economic effects, and improvement of model explainability to develop more accurate, robust, and transparent credit risk assessment models. By bridging the research gap, this research contributes to the advancement of credit risk management practices, enabling financial institutions to make informed lending decisions and mitigate potential risks effectively</w:t>
-      </w:r>
-    </w:p>
-    <w:p>
-      <w:pPr>
-        <w:pStyle w:val="Normal"/>
-        <w:rPr>
-          <w:rFonts w:ascii="Times New Roman" w:hAnsi="Times New Roman" w:cs="Times New Roman"/>
-          <w:sz w:val="24"/>
-          <w:szCs w:val="24"/>
-        </w:rPr>
-      </w:pPr>
-      <w:r>
-        <w:rPr>
-          <w:rFonts w:cs="Times New Roman" w:ascii="Times New Roman" w:hAnsi="Times New Roman"/>
-          <w:sz w:val="24"/>
-          <w:szCs w:val="24"/>
-        </w:rPr>
-      </w:r>
-    </w:p>
-    <w:p>
-      <w:pPr>
-        <w:pStyle w:val="Normal"/>
-        <w:rPr>
-          <w:rFonts w:ascii="Times New Roman" w:hAnsi="Times New Roman" w:cs="Times New Roman"/>
-          <w:sz w:val="24"/>
-          <w:szCs w:val="24"/>
-        </w:rPr>
-      </w:pPr>
-      <w:r>
-        <w:rPr>
-          <w:rFonts w:cs="Times New Roman" w:ascii="Times New Roman" w:hAnsi="Times New Roman"/>
-          <w:sz w:val="24"/>
-          <w:szCs w:val="24"/>
-        </w:rPr>
-        <w:t>This research aims to address the following key aspects:</w:t>
+        <w:ind w:left="1440" w:hanging="0"/>
+        <w:rPr>
+          <w:rFonts w:ascii="Times New Roman" w:hAnsi="Times New Roman" w:cs="Times New Roman"/>
+          <w:sz w:val="24"/>
+          <w:szCs w:val="24"/>
+        </w:rPr>
+      </w:pPr>
+      <w:r>
+        <w:rPr>
+          <w:rFonts w:cs="Times New Roman" w:ascii="Times New Roman" w:hAnsi="Times New Roman"/>
+          <w:sz w:val="24"/>
+          <w:szCs w:val="24"/>
+        </w:rPr>
+      </w:r>
+    </w:p>
+    <w:p>
+      <w:pPr>
+        <w:pStyle w:val="ListParagraph"/>
+        <w:ind w:left="1440" w:hanging="0"/>
+        <w:rPr>
+          <w:rFonts w:ascii="Times New Roman" w:hAnsi="Times New Roman" w:cs="Times New Roman"/>
+          <w:sz w:val="24"/>
+          <w:szCs w:val="24"/>
+        </w:rPr>
+      </w:pPr>
+      <w:r>
+        <w:rPr>
+          <w:rFonts w:cs="Times New Roman" w:ascii="Times New Roman" w:hAnsi="Times New Roman"/>
+          <w:sz w:val="24"/>
+          <w:szCs w:val="24"/>
+        </w:rPr>
+      </w:r>
+    </w:p>
+    <w:p>
+      <w:pPr>
+        <w:pStyle w:val="ListParagraph"/>
+        <w:rPr>
+          <w:rFonts w:ascii="Times New Roman" w:hAnsi="Times New Roman" w:cs="Times New Roman"/>
+          <w:sz w:val="24"/>
+          <w:szCs w:val="24"/>
+        </w:rPr>
+      </w:pPr>
+      <w:r>
+        <w:rPr>
+          <w:rFonts w:cs="Times New Roman" w:ascii="Times New Roman" w:hAnsi="Times New Roman"/>
+          <w:sz w:val="24"/>
+          <w:szCs w:val="24"/>
+        </w:rPr>
       </w:r>
     </w:p>
     <w:p>
@@ -1248,643 +1799,29 @@
         <w:pStyle w:val="ListParagraph"/>
         <w:numPr>
           <w:ilvl w:val="0"/>
-          <w:numId w:val="1"/>
+          <w:numId w:val="0"/>
         </w:numPr>
-        <w:rPr>
-          <w:rFonts w:ascii="Times New Roman" w:hAnsi="Times New Roman" w:cs="Times New Roman"/>
-          <w:sz w:val="24"/>
-          <w:szCs w:val="24"/>
-        </w:rPr>
-      </w:pPr>
-      <w:r>
-        <w:rPr>
-          <w:rFonts w:cs="Times New Roman" w:ascii="Times New Roman" w:hAnsi="Times New Roman"/>
-          <w:sz w:val="24"/>
-          <w:szCs w:val="24"/>
-        </w:rPr>
-        <w:t>Development of predictive models: The study aims to develop robust machine learning-based predictive models that can effectively forecast credit risk. These models will leverage a wide range of customer and financial data to capture the underlying patterns and factors contributing to credit risk.</w:t>
-      </w:r>
-    </w:p>
-    <w:p>
-      <w:pPr>
-        <w:pStyle w:val="ListParagraph"/>
-        <w:numPr>
-          <w:ilvl w:val="0"/>
-          <w:numId w:val="1"/>
-        </w:numPr>
-        <w:rPr>
-          <w:rFonts w:ascii="Times New Roman" w:hAnsi="Times New Roman" w:cs="Times New Roman"/>
-          <w:sz w:val="24"/>
-          <w:szCs w:val="24"/>
-        </w:rPr>
-      </w:pPr>
-      <w:r>
-        <w:rPr>
-          <w:rFonts w:cs="Times New Roman" w:ascii="Times New Roman" w:hAnsi="Times New Roman"/>
-          <w:sz w:val="24"/>
-          <w:szCs w:val="24"/>
-        </w:rPr>
-        <w:t>Identification of significant risk determinants: By analyzing vast amounts of historical data, the research seeks to identify the key determinants of credit risk, including both traditional factors (e.g., credit history, income, and collateral) and non-traditional factors (e.g., social media data, transactional patterns, and macroeconomic indicators). This will enable a more comprehensive and accurate assessment of creditworthiness.</w:t>
-      </w:r>
-    </w:p>
-    <w:p>
-      <w:pPr>
-        <w:pStyle w:val="ListParagraph"/>
-        <w:numPr>
-          <w:ilvl w:val="0"/>
-          <w:numId w:val="1"/>
-        </w:numPr>
-        <w:rPr>
-          <w:rFonts w:ascii="Times New Roman" w:hAnsi="Times New Roman" w:cs="Times New Roman"/>
-          <w:sz w:val="24"/>
-          <w:szCs w:val="24"/>
-        </w:rPr>
-      </w:pPr>
-      <w:r>
-        <w:rPr>
-          <w:rFonts w:cs="Times New Roman" w:ascii="Times New Roman" w:hAnsi="Times New Roman"/>
-          <w:sz w:val="24"/>
-          <w:szCs w:val="24"/>
-        </w:rPr>
-        <w:t>Integration of machine learning into existing credit risk frameworks: The study aims to propose a framework for integrating machine learning techniques seamlessly into the existing credit risk management processes of banking institutions. This integration should be designed to enhance the effectiveness and efficiency of credit risk assessments while ensuring compliance with regulatory requirements.</w:t>
-      </w:r>
-    </w:p>
-    <w:p>
-      <w:pPr>
-        <w:pStyle w:val="ListParagraph"/>
-        <w:ind w:left="1440" w:hanging="0"/>
-        <w:rPr>
-          <w:rFonts w:ascii="Times New Roman" w:hAnsi="Times New Roman" w:cs="Times New Roman"/>
-          <w:sz w:val="24"/>
-          <w:szCs w:val="24"/>
-        </w:rPr>
-      </w:pPr>
-      <w:r>
-        <w:rPr>
-          <w:rFonts w:cs="Times New Roman" w:ascii="Times New Roman" w:hAnsi="Times New Roman"/>
-          <w:sz w:val="24"/>
-          <w:szCs w:val="24"/>
-        </w:rPr>
-      </w:r>
-    </w:p>
-    <w:p>
-      <w:pPr>
-        <w:pStyle w:val="ListParagraph"/>
-        <w:ind w:left="1440" w:hanging="0"/>
-        <w:rPr>
-          <w:rFonts w:ascii="Times New Roman" w:hAnsi="Times New Roman" w:cs="Times New Roman"/>
-          <w:sz w:val="24"/>
-          <w:szCs w:val="24"/>
-        </w:rPr>
-      </w:pPr>
-      <w:r>
-        <w:rPr>
-          <w:rFonts w:cs="Times New Roman" w:ascii="Times New Roman" w:hAnsi="Times New Roman"/>
-          <w:sz w:val="24"/>
-          <w:szCs w:val="24"/>
-        </w:rPr>
-      </w:r>
-    </w:p>
-    <w:p>
-      <w:pPr>
-        <w:pStyle w:val="ListParagraph"/>
-        <w:ind w:left="1440" w:hanging="0"/>
-        <w:rPr>
-          <w:rFonts w:ascii="Times New Roman" w:hAnsi="Times New Roman" w:cs="Times New Roman"/>
-          <w:sz w:val="24"/>
-          <w:szCs w:val="24"/>
-        </w:rPr>
-      </w:pPr>
-      <w:r>
-        <w:rPr>
-          <w:rFonts w:cs="Times New Roman" w:ascii="Times New Roman" w:hAnsi="Times New Roman"/>
-          <w:sz w:val="24"/>
-          <w:szCs w:val="24"/>
-        </w:rPr>
-      </w:r>
-    </w:p>
-    <w:p>
-      <w:pPr>
-        <w:pStyle w:val="ListParagraph"/>
-        <w:ind w:left="1440" w:hanging="0"/>
-        <w:rPr>
-          <w:rFonts w:ascii="Times New Roman" w:hAnsi="Times New Roman" w:cs="Times New Roman"/>
-          <w:sz w:val="24"/>
-          <w:szCs w:val="24"/>
-        </w:rPr>
-      </w:pPr>
-      <w:r>
-        <w:rPr>
-          <w:rFonts w:cs="Times New Roman" w:ascii="Times New Roman" w:hAnsi="Times New Roman"/>
-          <w:sz w:val="24"/>
-          <w:szCs w:val="24"/>
-        </w:rPr>
+        <w:ind w:left="720" w:hanging="0"/>
+        <w:rPr>
+          <w:rFonts w:ascii="Times New Roman" w:hAnsi="Times New Roman" w:cs="Times New Roman"/>
+          <w:sz w:val="24"/>
+          <w:szCs w:val="24"/>
+        </w:rPr>
+      </w:pPr>
+      <w:r>
+        <w:rPr>
+          <w:rFonts w:cs="Times New Roman" w:ascii="Times New Roman" w:hAnsi="Times New Roman"/>
+          <w:sz w:val="24"/>
+          <w:szCs w:val="24"/>
+        </w:rPr>
+        <w:t xml:space="preserve"> </w:t>
       </w:r>
     </w:p>
     <w:p>
       <w:pPr>
         <w:pStyle w:val="Normal"/>
-        <w:numPr>
-          <w:ilvl w:val="0"/>
-          <w:numId w:val="2"/>
-        </w:numPr>
-        <w:rPr>
-          <w:rFonts w:ascii="Times New Roman" w:hAnsi="Times New Roman" w:cs="Times New Roman"/>
-          <w:b/>
-          <w:b/>
-          <w:sz w:val="24"/>
-          <w:szCs w:val="24"/>
-        </w:rPr>
-      </w:pPr>
-      <w:r>
-        <w:rPr>
-          <w:rFonts w:cs="Times New Roman" w:ascii="Times New Roman" w:hAnsi="Times New Roman"/>
-          <w:b/>
-          <w:sz w:val="24"/>
-          <w:szCs w:val="24"/>
-        </w:rPr>
-        <w:t xml:space="preserve">Objectives </w:t>
-      </w:r>
-    </w:p>
-    <w:p>
-      <w:pPr>
-        <w:pStyle w:val="Normal"/>
-        <w:numPr>
-          <w:ilvl w:val="0"/>
-          <w:numId w:val="16"/>
-        </w:numPr>
-        <w:rPr>
-          <w:rFonts w:ascii="Times New Roman" w:hAnsi="Times New Roman" w:cs="Times New Roman"/>
-          <w:b/>
-          <w:b/>
-          <w:sz w:val="24"/>
-          <w:szCs w:val="24"/>
-        </w:rPr>
-      </w:pPr>
-      <w:bookmarkStart w:id="1" w:name="_55hsqs3dodp9"/>
-      <w:bookmarkEnd w:id="1"/>
-      <w:r>
-        <w:rPr>
-          <w:rFonts w:cs="Times New Roman" w:ascii="Times New Roman" w:hAnsi="Times New Roman"/>
-          <w:b/>
-          <w:sz w:val="24"/>
-          <w:szCs w:val="24"/>
-        </w:rPr>
-        <w:t>Main Objective</w:t>
-      </w:r>
-    </w:p>
-    <w:p>
-      <w:pPr>
-        <w:pStyle w:val="ListParagraph"/>
-        <w:rPr>
-          <w:rFonts w:ascii="Times New Roman" w:hAnsi="Times New Roman" w:cs="Times New Roman"/>
-          <w:sz w:val="24"/>
-          <w:szCs w:val="24"/>
-        </w:rPr>
-      </w:pPr>
-      <w:r>
-        <w:rPr>
-          <w:rFonts w:cs="Times New Roman" w:ascii="Times New Roman" w:hAnsi="Times New Roman"/>
-          <w:sz w:val="24"/>
-          <w:szCs w:val="24"/>
-        </w:rPr>
-        <w:t xml:space="preserve">The main objective of this research is to enhance credit risk management in the banking sector in Tanzania by leveraging machine learning techniques and predictive modeling by developing robust models that can accurately assess credit risk, predict credit default probabilities, and improve the overall credit risk management practices within Tanzanian banks. </w:t>
-      </w:r>
-    </w:p>
-    <w:p>
-      <w:pPr>
-        <w:pStyle w:val="ListParagraph"/>
-        <w:numPr>
-          <w:ilvl w:val="2"/>
-          <w:numId w:val="5"/>
-        </w:numPr>
-        <w:rPr>
-          <w:rFonts w:ascii="Times New Roman" w:hAnsi="Times New Roman" w:cs="Times New Roman"/>
-          <w:b/>
-          <w:b/>
-          <w:sz w:val="24"/>
-          <w:szCs w:val="24"/>
-        </w:rPr>
-      </w:pPr>
-      <w:r>
-        <w:rPr>
-          <w:rFonts w:cs="Times New Roman" w:ascii="Times New Roman" w:hAnsi="Times New Roman"/>
-          <w:b/>
-          <w:sz w:val="24"/>
-          <w:szCs w:val="24"/>
-        </w:rPr>
-        <w:t>Specific Objectives</w:t>
-      </w:r>
-    </w:p>
-    <w:p>
-      <w:pPr>
-        <w:pStyle w:val="ListParagraph"/>
-        <w:rPr>
-          <w:rFonts w:ascii="Times New Roman" w:hAnsi="Times New Roman" w:cs="Times New Roman"/>
-          <w:sz w:val="24"/>
-          <w:szCs w:val="24"/>
-        </w:rPr>
-      </w:pPr>
-      <w:r>
-        <w:rPr>
-          <w:rFonts w:cs="Times New Roman" w:ascii="Times New Roman" w:hAnsi="Times New Roman"/>
-          <w:sz w:val="24"/>
-          <w:szCs w:val="24"/>
-        </w:rPr>
-        <w:t>1. To analyze the current credit risk management practices in Tanzanian banks, including the identification and assessment of risk factors, credit scoring methods, and risk mitigation strategies.</w:t>
-      </w:r>
-    </w:p>
-    <w:p>
-      <w:pPr>
-        <w:pStyle w:val="ListParagraph"/>
-        <w:rPr>
-          <w:rFonts w:ascii="Times New Roman" w:hAnsi="Times New Roman" w:cs="Times New Roman"/>
-          <w:sz w:val="24"/>
-          <w:szCs w:val="24"/>
-        </w:rPr>
-      </w:pPr>
-      <w:r>
-        <w:rPr>
-          <w:rFonts w:cs="Times New Roman" w:ascii="Times New Roman" w:hAnsi="Times New Roman"/>
-          <w:sz w:val="24"/>
-          <w:szCs w:val="24"/>
-        </w:rPr>
-        <w:t>2. To explore the potential applications of machine learning algorithms in credit risk management and identify specific areas where predictive modeling can enhance existing practices.</w:t>
-      </w:r>
-    </w:p>
-    <w:p>
-      <w:pPr>
-        <w:pStyle w:val="ListParagraph"/>
-        <w:rPr>
-          <w:rFonts w:ascii="Times New Roman" w:hAnsi="Times New Roman" w:cs="Times New Roman"/>
-          <w:sz w:val="24"/>
-          <w:szCs w:val="24"/>
-        </w:rPr>
-      </w:pPr>
-      <w:r>
-        <w:rPr>
-          <w:rFonts w:cs="Times New Roman" w:ascii="Times New Roman" w:hAnsi="Times New Roman"/>
-          <w:sz w:val="24"/>
-          <w:szCs w:val="24"/>
-        </w:rPr>
-        <w:t>3. To collect and analyze historical credit data from Tanzanian banks, including loan performance, borrower information, and relevant financial indicators, to build a comprehensive dataset for model development.</w:t>
-      </w:r>
-    </w:p>
-    <w:p>
-      <w:pPr>
-        <w:pStyle w:val="ListParagraph"/>
-        <w:rPr>
-          <w:rFonts w:ascii="Times New Roman" w:hAnsi="Times New Roman" w:cs="Times New Roman"/>
-          <w:sz w:val="24"/>
-          <w:szCs w:val="24"/>
-        </w:rPr>
-      </w:pPr>
-      <w:r>
-        <w:rPr>
-          <w:rFonts w:cs="Times New Roman" w:ascii="Times New Roman" w:hAnsi="Times New Roman"/>
-          <w:sz w:val="24"/>
-          <w:szCs w:val="24"/>
-        </w:rPr>
-        <w:t>4. To evaluate different machine learning algorithms and techniques for credit risk assessment and identify the most effective models in predicting credit default probabilities.</w:t>
-      </w:r>
-    </w:p>
-    <w:p>
-      <w:pPr>
-        <w:pStyle w:val="ListParagraph"/>
-        <w:rPr>
-          <w:rFonts w:ascii="Times New Roman" w:hAnsi="Times New Roman" w:cs="Times New Roman"/>
-          <w:sz w:val="24"/>
-          <w:szCs w:val="24"/>
-        </w:rPr>
-      </w:pPr>
-      <w:r>
-        <w:rPr>
-          <w:rFonts w:cs="Times New Roman" w:ascii="Times New Roman" w:hAnsi="Times New Roman"/>
-          <w:sz w:val="24"/>
-          <w:szCs w:val="24"/>
-        </w:rPr>
-        <w:t>5. To develop and validate predictive models for credit risk management using machine learning techniques, taking into consideration the unique characteristics and challenges of the Tanzanian banking sector.</w:t>
-      </w:r>
-    </w:p>
-    <w:p>
-      <w:pPr>
-        <w:pStyle w:val="ListParagraph"/>
-        <w:rPr>
-          <w:rFonts w:ascii="Times New Roman" w:hAnsi="Times New Roman" w:cs="Times New Roman"/>
-          <w:sz w:val="24"/>
-          <w:szCs w:val="24"/>
-        </w:rPr>
-      </w:pPr>
-      <w:r>
-        <w:rPr>
-          <w:rFonts w:cs="Times New Roman" w:ascii="Times New Roman" w:hAnsi="Times New Roman"/>
-          <w:sz w:val="24"/>
-          <w:szCs w:val="24"/>
-        </w:rPr>
-        <w:t>6. To assess the feasibility and implementation challenges of integrating machine learning-based credit risk management systems within Tanzanian banks, including considerations of data availability, infrastructure requirements, and regulatory compliance.</w:t>
-      </w:r>
-    </w:p>
-    <w:p>
-      <w:pPr>
-        <w:pStyle w:val="ListParagraph"/>
-        <w:rPr>
-          <w:rFonts w:ascii="Times New Roman" w:hAnsi="Times New Roman" w:cs="Times New Roman"/>
-          <w:sz w:val="24"/>
-          <w:szCs w:val="24"/>
-        </w:rPr>
-      </w:pPr>
-      <w:r>
-        <w:rPr>
-          <w:rFonts w:cs="Times New Roman" w:ascii="Times New Roman" w:hAnsi="Times New Roman"/>
-          <w:sz w:val="24"/>
-          <w:szCs w:val="24"/>
-        </w:rPr>
-        <w:t xml:space="preserve">7. To measure the impact of enhanced credit risk management through machine learning on the financial performance and stability of Tanzanian banks, including a reduction in </w:t>
-      </w:r>
-    </w:p>
-    <w:p>
-      <w:pPr>
-        <w:pStyle w:val="ListParagraph"/>
-        <w:rPr>
-          <w:rFonts w:ascii="Times New Roman" w:hAnsi="Times New Roman" w:cs="Times New Roman"/>
-          <w:sz w:val="24"/>
-          <w:szCs w:val="24"/>
-        </w:rPr>
-      </w:pPr>
-      <w:r>
-        <w:rPr>
-          <w:rFonts w:cs="Times New Roman" w:ascii="Times New Roman" w:hAnsi="Times New Roman"/>
-          <w:sz w:val="24"/>
-          <w:szCs w:val="24"/>
-        </w:rPr>
-        <w:t>non-performing loans, improved loan portfolio quality, and overall risk reduction.</w:t>
-      </w:r>
-    </w:p>
-    <w:p>
-      <w:pPr>
-        <w:pStyle w:val="ListParagraph"/>
-        <w:rPr>
-          <w:rFonts w:ascii="Times New Roman" w:hAnsi="Times New Roman" w:cs="Times New Roman"/>
-          <w:sz w:val="24"/>
-          <w:szCs w:val="24"/>
-        </w:rPr>
-      </w:pPr>
-      <w:r>
-        <w:rPr>
-          <w:rFonts w:cs="Times New Roman" w:ascii="Times New Roman" w:hAnsi="Times New Roman"/>
-          <w:sz w:val="24"/>
-          <w:szCs w:val="24"/>
-        </w:rPr>
-      </w:r>
-    </w:p>
-    <w:p>
-      <w:pPr>
-        <w:pStyle w:val="ListParagraph"/>
-        <w:numPr>
-          <w:ilvl w:val="1"/>
-          <w:numId w:val="5"/>
-        </w:numPr>
-        <w:rPr>
-          <w:rFonts w:ascii="Times New Roman" w:hAnsi="Times New Roman" w:cs="Times New Roman"/>
-          <w:b/>
-          <w:b/>
-          <w:sz w:val="24"/>
-          <w:szCs w:val="24"/>
-        </w:rPr>
-      </w:pPr>
-      <w:r>
-        <w:rPr>
-          <w:rFonts w:cs="Times New Roman" w:ascii="Times New Roman" w:hAnsi="Times New Roman"/>
-          <w:b/>
-          <w:sz w:val="24"/>
-          <w:szCs w:val="24"/>
-        </w:rPr>
-        <w:t xml:space="preserve">    </w:t>
-      </w:r>
-      <w:r>
-        <w:rPr>
-          <w:rFonts w:cs="Times New Roman" w:ascii="Times New Roman" w:hAnsi="Times New Roman"/>
-          <w:b/>
-          <w:sz w:val="24"/>
-          <w:szCs w:val="24"/>
-        </w:rPr>
-        <w:t>Significance of the Study</w:t>
-      </w:r>
-    </w:p>
-    <w:p>
-      <w:pPr>
-        <w:pStyle w:val="ListParagraph"/>
-        <w:rPr>
-          <w:rFonts w:ascii="Times New Roman" w:hAnsi="Times New Roman" w:cs="Times New Roman"/>
-          <w:sz w:val="24"/>
-          <w:szCs w:val="24"/>
-        </w:rPr>
-      </w:pPr>
-      <w:r>
-        <w:rPr>
-          <w:rFonts w:cs="Times New Roman" w:ascii="Times New Roman" w:hAnsi="Times New Roman"/>
-          <w:sz w:val="24"/>
-          <w:szCs w:val="24"/>
-        </w:rPr>
-        <w:t>The study's contributions to the research problem of enhancing credit risk management in the Tanzanian banking sector using machine learning can be summarized as follows:</w:t>
-      </w:r>
-    </w:p>
-    <w:p>
-      <w:pPr>
-        <w:pStyle w:val="ListParagraph"/>
-        <w:rPr>
-          <w:rFonts w:ascii="Times New Roman" w:hAnsi="Times New Roman" w:cs="Times New Roman"/>
-          <w:sz w:val="24"/>
-          <w:szCs w:val="24"/>
-        </w:rPr>
-      </w:pPr>
-      <w:r>
-        <w:rPr>
-          <w:rFonts w:cs="Times New Roman" w:ascii="Times New Roman" w:hAnsi="Times New Roman"/>
-          <w:sz w:val="24"/>
-          <w:szCs w:val="24"/>
-        </w:rPr>
-      </w:r>
-    </w:p>
-    <w:p>
-      <w:pPr>
-        <w:pStyle w:val="ListParagraph"/>
-        <w:rPr>
-          <w:rFonts w:ascii="Times New Roman" w:hAnsi="Times New Roman" w:cs="Times New Roman"/>
-          <w:sz w:val="24"/>
-          <w:szCs w:val="24"/>
-        </w:rPr>
-      </w:pPr>
-      <w:r>
-        <w:rPr>
-          <w:rFonts w:cs="Times New Roman" w:ascii="Times New Roman" w:hAnsi="Times New Roman"/>
-          <w:sz w:val="24"/>
-          <w:szCs w:val="24"/>
-        </w:rPr>
-        <w:t>1. Advancement in Credit Risk Management Practices: The research will contribute to the advancement of credit risk management practices in Tanzanian banks by introducing and evaluating the application of machine learning and predictive modeling techniques. The study will provide insights into how these advanced technologies can be effectively utilized to assess and manage credit risks, thereby enhancing the overall risk management framework within the Tanzanian banking industry.</w:t>
-      </w:r>
-    </w:p>
-    <w:p>
-      <w:pPr>
-        <w:pStyle w:val="ListParagraph"/>
-        <w:rPr>
-          <w:rFonts w:ascii="Times New Roman" w:hAnsi="Times New Roman" w:cs="Times New Roman"/>
-          <w:sz w:val="24"/>
-          <w:szCs w:val="24"/>
-        </w:rPr>
-      </w:pPr>
-      <w:r>
-        <w:rPr>
-          <w:rFonts w:cs="Times New Roman" w:ascii="Times New Roman" w:hAnsi="Times New Roman"/>
-          <w:sz w:val="24"/>
-          <w:szCs w:val="24"/>
-        </w:rPr>
-      </w:r>
-    </w:p>
-    <w:p>
-      <w:pPr>
-        <w:pStyle w:val="ListParagraph"/>
-        <w:rPr>
-          <w:rFonts w:ascii="Times New Roman" w:hAnsi="Times New Roman" w:cs="Times New Roman"/>
-          <w:sz w:val="24"/>
-          <w:szCs w:val="24"/>
-        </w:rPr>
-      </w:pPr>
-      <w:r>
-        <w:rPr>
-          <w:rFonts w:cs="Times New Roman" w:ascii="Times New Roman" w:hAnsi="Times New Roman"/>
-          <w:sz w:val="24"/>
-          <w:szCs w:val="24"/>
-        </w:rPr>
-        <w:t>2. Development of Tailored Credit Risk Models: The study aims to develop robust and tailored credit risk models specific to the Tanzanian banking context. By analyzing historical credit data and employing machine learning algorithms, the research will contribute to the development of accurate and reliable predictive models for credit risk assessment. These models can assist banks in making informed lending decisions, identifying potential defaults, and implementing proactive risk mitigation strategies.</w:t>
-      </w:r>
-    </w:p>
-    <w:p>
-      <w:pPr>
-        <w:pStyle w:val="ListParagraph"/>
-        <w:rPr>
-          <w:rFonts w:ascii="Times New Roman" w:hAnsi="Times New Roman" w:cs="Times New Roman"/>
-          <w:sz w:val="24"/>
-          <w:szCs w:val="24"/>
-        </w:rPr>
-      </w:pPr>
-      <w:r>
-        <w:rPr>
-          <w:rFonts w:cs="Times New Roman" w:ascii="Times New Roman" w:hAnsi="Times New Roman"/>
-          <w:sz w:val="24"/>
-          <w:szCs w:val="24"/>
-        </w:rPr>
-      </w:r>
-    </w:p>
-    <w:p>
-      <w:pPr>
-        <w:pStyle w:val="ListParagraph"/>
-        <w:rPr>
-          <w:rFonts w:ascii="Times New Roman" w:hAnsi="Times New Roman" w:cs="Times New Roman"/>
-          <w:sz w:val="24"/>
-          <w:szCs w:val="24"/>
-        </w:rPr>
-      </w:pPr>
-      <w:r>
-        <w:rPr>
-          <w:rFonts w:cs="Times New Roman" w:ascii="Times New Roman" w:hAnsi="Times New Roman"/>
-          <w:sz w:val="24"/>
-          <w:szCs w:val="24"/>
-        </w:rPr>
-        <w:t>3. Improved Decision-Making and Risk Mitigation: Through the implementation of machine learning-based credit risk management systems, the research will enable Tanzanian banks to make more accurate and data-driven decisions regarding credit approvals, loan pricing, and risk mitigation. By harnessing the power of machine learning algorithms, banks can optimize their credit risk management practices, minimize potential losses, and improve the overall profitability and financial stability of the banking sector.</w:t>
-      </w:r>
-    </w:p>
-    <w:p>
-      <w:pPr>
-        <w:pStyle w:val="ListParagraph"/>
-        <w:rPr>
-          <w:rFonts w:ascii="Times New Roman" w:hAnsi="Times New Roman" w:cs="Times New Roman"/>
-          <w:sz w:val="24"/>
-          <w:szCs w:val="24"/>
-        </w:rPr>
-      </w:pPr>
-      <w:r>
-        <w:rPr>
-          <w:rFonts w:cs="Times New Roman" w:ascii="Times New Roman" w:hAnsi="Times New Roman"/>
-          <w:sz w:val="24"/>
-          <w:szCs w:val="24"/>
-        </w:rPr>
-      </w:r>
-    </w:p>
-    <w:p>
-      <w:pPr>
-        <w:pStyle w:val="ListParagraph"/>
-        <w:rPr>
-          <w:rFonts w:ascii="Times New Roman" w:hAnsi="Times New Roman" w:cs="Times New Roman"/>
-          <w:sz w:val="24"/>
-          <w:szCs w:val="24"/>
-        </w:rPr>
-      </w:pPr>
-      <w:r>
-        <w:rPr>
-          <w:rFonts w:cs="Times New Roman" w:ascii="Times New Roman" w:hAnsi="Times New Roman"/>
-          <w:sz w:val="24"/>
-          <w:szCs w:val="24"/>
-        </w:rPr>
-        <w:t>4. Enhanced Financial Stability: Effective credit risk management is essential for maintaining financial stability within the banking sector. The study's findings and recommendations will contribute to improving the overall financial stability of Tanzanian banks by reducing non-performing loans, enhancing the quality of loan portfolios, and mitigating credit risks. This, in turn, can lead to a more resilient banking sector and contribute to the overall economic stability of Tanzania.</w:t>
-      </w:r>
-    </w:p>
-    <w:p>
-      <w:pPr>
-        <w:pStyle w:val="ListParagraph"/>
-        <w:rPr>
-          <w:rFonts w:ascii="Times New Roman" w:hAnsi="Times New Roman" w:cs="Times New Roman"/>
-          <w:sz w:val="24"/>
-          <w:szCs w:val="24"/>
-        </w:rPr>
-      </w:pPr>
-      <w:r>
-        <w:rPr>
-          <w:rFonts w:cs="Times New Roman" w:ascii="Times New Roman" w:hAnsi="Times New Roman"/>
-          <w:sz w:val="24"/>
-          <w:szCs w:val="24"/>
-        </w:rPr>
-      </w:r>
-    </w:p>
-    <w:p>
-      <w:pPr>
-        <w:pStyle w:val="ListParagraph"/>
-        <w:rPr>
-          <w:rFonts w:ascii="Times New Roman" w:hAnsi="Times New Roman" w:cs="Times New Roman"/>
-          <w:sz w:val="24"/>
-          <w:szCs w:val="24"/>
-        </w:rPr>
-      </w:pPr>
-      <w:r>
-        <w:rPr>
-          <w:rFonts w:cs="Times New Roman" w:ascii="Times New Roman" w:hAnsi="Times New Roman"/>
-          <w:sz w:val="24"/>
-          <w:szCs w:val="24"/>
-        </w:rPr>
-        <w:t>5. Industry Guidance and Best Practices: The research will provide valuable industry guidance and best practices for the adoption and implementation of machine learning-based credit risk management systems in Tanzanian banks. The study will identify the feasibility, challenges, and considerations involved in implementing these systems, including data availability, infrastructure requirements, and regulatory compliance. By offering recommendations and guidelines, the research will assist banks in effectively leveraging machine learning technologies to improve their credit risk management practices.</w:t>
-      </w:r>
-    </w:p>
-    <w:p>
-      <w:pPr>
-        <w:pStyle w:val="ListParagraph"/>
-        <w:rPr>
-          <w:rFonts w:ascii="Times New Roman" w:hAnsi="Times New Roman" w:cs="Times New Roman"/>
-          <w:sz w:val="24"/>
-          <w:szCs w:val="24"/>
-        </w:rPr>
-      </w:pPr>
-      <w:r>
-        <w:rPr>
-          <w:rFonts w:cs="Times New Roman" w:ascii="Times New Roman" w:hAnsi="Times New Roman"/>
-          <w:sz w:val="24"/>
-          <w:szCs w:val="24"/>
-        </w:rPr>
-      </w:r>
-    </w:p>
-    <w:p>
-      <w:pPr>
-        <w:pStyle w:val="Normal"/>
-        <w:ind w:left="0" w:hanging="0"/>
+        <w:ind w:left="0" w:firstLine="360"/>
+        <w:jc w:val="center"/>
         <w:rPr>
           <w:rFonts w:ascii="Times New Roman" w:hAnsi="Times New Roman" w:cs="Times New Roman"/>
           <w:b/>
@@ -1895,153 +1832,13 @@
         </w:rPr>
       </w:pPr>
       <w:r>
-        <w:rPr>
-          <w:rFonts w:cs="Times New Roman" w:ascii="Times New Roman" w:hAnsi="Times New Roman"/>
-          <w:b/>
-          <w:bCs/>
-          <w:sz w:val="24"/>
-          <w:szCs w:val="24"/>
-        </w:rPr>
-        <w:t xml:space="preserve">1.5 </w:t>
-        <w:tab/>
-        <w:t>Scope of the study</w:t>
-      </w:r>
-    </w:p>
-    <w:p>
-      <w:pPr>
-        <w:pStyle w:val="ListParagraph"/>
-        <w:numPr>
-          <w:ilvl w:val="0"/>
-          <w:numId w:val="4"/>
-        </w:numPr>
-        <w:rPr>
-          <w:rFonts w:ascii="Times New Roman" w:hAnsi="Times New Roman" w:cs="Times New Roman"/>
-          <w:sz w:val="24"/>
-          <w:szCs w:val="24"/>
-        </w:rPr>
-      </w:pPr>
-      <w:r>
-        <w:rPr>
-          <w:rFonts w:cs="Times New Roman" w:ascii="Times New Roman" w:hAnsi="Times New Roman"/>
-          <w:sz w:val="24"/>
-          <w:szCs w:val="24"/>
-        </w:rPr>
-        <w:t>Exploring the application of machine learning techniques in credit risk management within Tanzanian banks.</w:t>
-      </w:r>
-    </w:p>
-    <w:p>
-      <w:pPr>
-        <w:pStyle w:val="ListParagraph"/>
-        <w:numPr>
-          <w:ilvl w:val="0"/>
-          <w:numId w:val="4"/>
-        </w:numPr>
-        <w:rPr>
-          <w:rFonts w:ascii="Times New Roman" w:hAnsi="Times New Roman" w:cs="Times New Roman"/>
-          <w:sz w:val="24"/>
-          <w:szCs w:val="24"/>
-        </w:rPr>
-      </w:pPr>
-      <w:r>
-        <w:rPr>
-          <w:rFonts w:cs="Times New Roman" w:ascii="Times New Roman" w:hAnsi="Times New Roman"/>
-          <w:sz w:val="24"/>
-          <w:szCs w:val="24"/>
-        </w:rPr>
-        <w:t>Investigating how machine learning algorithms can analyze historical credit data and develop models for predicting credit default probabilities.</w:t>
-      </w:r>
-    </w:p>
-    <w:p>
-      <w:pPr>
-        <w:pStyle w:val="ListParagraph"/>
-        <w:numPr>
-          <w:ilvl w:val="0"/>
-          <w:numId w:val="4"/>
-        </w:numPr>
-        <w:rPr>
-          <w:rFonts w:ascii="Times New Roman" w:hAnsi="Times New Roman" w:cs="Times New Roman"/>
-          <w:sz w:val="24"/>
-          <w:szCs w:val="24"/>
-        </w:rPr>
-      </w:pPr>
-      <w:r>
-        <w:rPr>
-          <w:rFonts w:cs="Times New Roman" w:ascii="Times New Roman" w:hAnsi="Times New Roman"/>
-          <w:sz w:val="24"/>
-          <w:szCs w:val="24"/>
-        </w:rPr>
-        <w:t>Assessing the integration of economic factors and alternative data sources (e.g., social media data) to improve credit risk assessment accuracy.</w:t>
-      </w:r>
-    </w:p>
-    <w:p>
-      <w:pPr>
-        <w:pStyle w:val="ListParagraph"/>
-        <w:numPr>
-          <w:ilvl w:val="0"/>
-          <w:numId w:val="4"/>
-        </w:numPr>
-        <w:rPr>
-          <w:rFonts w:ascii="Times New Roman" w:hAnsi="Times New Roman" w:cs="Times New Roman"/>
-          <w:sz w:val="24"/>
-          <w:szCs w:val="24"/>
-        </w:rPr>
-      </w:pPr>
-      <w:r>
-        <w:rPr>
-          <w:rFonts w:cs="Times New Roman" w:ascii="Times New Roman" w:hAnsi="Times New Roman"/>
-          <w:sz w:val="24"/>
-          <w:szCs w:val="24"/>
-        </w:rPr>
-        <w:t>Enhancing model interpretability and ethical considerations to ensure transparency and fairness.</w:t>
-      </w:r>
-    </w:p>
-    <w:p>
-      <w:pPr>
-        <w:pStyle w:val="ListParagraph"/>
-        <w:numPr>
-          <w:ilvl w:val="0"/>
-          <w:numId w:val="4"/>
-        </w:numPr>
-        <w:rPr>
-          <w:rFonts w:ascii="Times New Roman" w:hAnsi="Times New Roman" w:cs="Times New Roman"/>
-          <w:sz w:val="24"/>
-          <w:szCs w:val="24"/>
-        </w:rPr>
-      </w:pPr>
-      <w:r>
-        <w:rPr>
-          <w:rFonts w:cs="Times New Roman" w:ascii="Times New Roman" w:hAnsi="Times New Roman"/>
-          <w:sz w:val="24"/>
-          <w:szCs w:val="24"/>
-        </w:rPr>
-        <w:t>Measuring the potential impact of enhanced credit risk management on the financial stability of Tanzanian banks.</w:t>
-      </w:r>
-    </w:p>
-    <w:p>
-      <w:pPr>
-        <w:pStyle w:val="ListParagraph"/>
-        <w:numPr>
-          <w:ilvl w:val="0"/>
-          <w:numId w:val="4"/>
-        </w:numPr>
-        <w:rPr>
-          <w:rFonts w:ascii="Times New Roman" w:hAnsi="Times New Roman" w:cs="Times New Roman"/>
-          <w:sz w:val="24"/>
-          <w:szCs w:val="24"/>
-        </w:rPr>
-      </w:pPr>
-      <w:r>
-        <w:rPr>
-          <w:rFonts w:cs="Times New Roman" w:ascii="Times New Roman" w:hAnsi="Times New Roman"/>
-          <w:sz w:val="24"/>
-          <w:szCs w:val="24"/>
-        </w:rPr>
-        <w:t>Providing recommendations for the adoption and implementation of machine learning-based credit risk management practices</w:t>
+        <w:rPr/>
       </w:r>
     </w:p>
     <w:p>
       <w:pPr>
         <w:pStyle w:val="Normal"/>
+        <w:ind w:left="0" w:firstLine="360"/>
         <w:jc w:val="center"/>
         <w:rPr>
           <w:rFonts w:ascii="Times New Roman" w:hAnsi="Times New Roman" w:cs="Times New Roman"/>
@@ -2053,18 +1850,13 @@
         </w:rPr>
       </w:pPr>
       <w:r>
-        <w:rPr>
-          <w:rFonts w:cs="Times New Roman" w:ascii="Times New Roman" w:hAnsi="Times New Roman"/>
-          <w:b/>
-          <w:bCs/>
-          <w:sz w:val="24"/>
-          <w:szCs w:val="24"/>
-        </w:rPr>
+        <w:rPr/>
       </w:r>
     </w:p>
     <w:p>
       <w:pPr>
         <w:pStyle w:val="Normal"/>
+        <w:ind w:left="0" w:firstLine="360"/>
         <w:jc w:val="center"/>
         <w:rPr>
           <w:rFonts w:ascii="Times New Roman" w:hAnsi="Times New Roman" w:cs="Times New Roman"/>
@@ -2076,18 +1868,13 @@
         </w:rPr>
       </w:pPr>
       <w:r>
-        <w:rPr>
-          <w:rFonts w:cs="Times New Roman" w:ascii="Times New Roman" w:hAnsi="Times New Roman"/>
-          <w:b/>
-          <w:bCs/>
-          <w:sz w:val="24"/>
-          <w:szCs w:val="24"/>
-        </w:rPr>
+        <w:rPr/>
       </w:r>
     </w:p>
     <w:p>
       <w:pPr>
         <w:pStyle w:val="Normal"/>
+        <w:ind w:left="0" w:firstLine="360"/>
         <w:jc w:val="center"/>
         <w:rPr>
           <w:rFonts w:ascii="Times New Roman" w:hAnsi="Times New Roman" w:cs="Times New Roman"/>
@@ -2099,19 +1886,14 @@
         </w:rPr>
       </w:pPr>
       <w:r>
-        <w:rPr>
-          <w:rFonts w:cs="Times New Roman" w:ascii="Times New Roman" w:hAnsi="Times New Roman"/>
-          <w:b/>
-          <w:bCs/>
-          <w:sz w:val="24"/>
-          <w:szCs w:val="24"/>
-        </w:rPr>
+        <w:rPr/>
       </w:r>
     </w:p>
     <w:p>
       <w:pPr>
         <w:pStyle w:val="Normal"/>
-        <w:ind w:left="0" w:hanging="0"/>
+        <w:ind w:left="0" w:firstLine="360"/>
+        <w:jc w:val="center"/>
         <w:rPr>
           <w:rFonts w:ascii="Times New Roman" w:hAnsi="Times New Roman" w:cs="Times New Roman"/>
           <w:b/>
@@ -2122,13 +1904,25 @@
         </w:rPr>
       </w:pPr>
       <w:r>
-        <w:rPr>
-          <w:rFonts w:cs="Times New Roman" w:ascii="Times New Roman" w:hAnsi="Times New Roman"/>
+        <w:rPr/>
+      </w:r>
+    </w:p>
+    <w:p>
+      <w:pPr>
+        <w:pStyle w:val="Normal"/>
+        <w:ind w:left="0" w:firstLine="360"/>
+        <w:jc w:val="center"/>
+        <w:rPr>
+          <w:rFonts w:ascii="Times New Roman" w:hAnsi="Times New Roman" w:cs="Times New Roman"/>
+          <w:b/>
           <w:b/>
           <w:bCs/>
           <w:sz w:val="24"/>
           <w:szCs w:val="24"/>
         </w:rPr>
+      </w:pPr>
+      <w:r>
+        <w:rPr/>
       </w:r>
     </w:p>
     <w:p>
@@ -2283,14 +2077,14 @@
             <wp:effectExtent l="0" t="0" r="0" b="0"/>
             <wp:wrapTight wrapText="bothSides">
               <wp:wrapPolygon edited="0">
-                <wp:start x="-6" y="0"/>
-                <wp:lineTo x="-6" y="21427"/>
-                <wp:lineTo x="21530" y="21427"/>
-                <wp:lineTo x="21530" y="0"/>
-                <wp:lineTo x="-6" y="0"/>
+                <wp:start x="-9" y="0"/>
+                <wp:lineTo x="-9" y="21425"/>
+                <wp:lineTo x="21527" y="21425"/>
+                <wp:lineTo x="21527" y="0"/>
+                <wp:lineTo x="-9" y="0"/>
               </wp:wrapPolygon>
             </wp:wrapTight>
-            <wp:docPr id="2" name="Picture 1" descr=""/>
+            <wp:docPr id="1" name="Picture 1" descr=""/>
             <wp:cNvGraphicFramePr>
               <a:graphicFrameLocks xmlns:a="http://schemas.openxmlformats.org/drawingml/2006/main" noChangeAspect="1"/>
             </wp:cNvGraphicFramePr>
@@ -2298,13 +2092,13 @@
               <a:graphicData uri="http://schemas.openxmlformats.org/drawingml/2006/picture">
                 <pic:pic xmlns:pic="http://schemas.openxmlformats.org/drawingml/2006/picture">
                   <pic:nvPicPr>
-                    <pic:cNvPr id="2" name="Picture 1" descr=""/>
+                    <pic:cNvPr id="1" name="Picture 1" descr=""/>
                     <pic:cNvPicPr>
                       <a:picLocks noChangeAspect="1" noChangeArrowheads="1"/>
                     </pic:cNvPicPr>
                   </pic:nvPicPr>
                   <pic:blipFill>
-                    <a:blip r:embed="rId3"/>
+                    <a:blip r:embed="rId2"/>
                     <a:stretch>
                       <a:fillRect/>
                     </a:stretch>
@@ -2552,7 +2346,7 @@
         <w:pStyle w:val="ListParagraph"/>
         <w:numPr>
           <w:ilvl w:val="0"/>
-          <w:numId w:val="3"/>
+          <w:numId w:val="1"/>
         </w:numPr>
         <w:rPr>
           <w:rFonts w:ascii="Times New Roman" w:hAnsi="Times New Roman" w:cs="Times New Roman"/>
@@ -2684,7 +2478,7 @@
         <w:pStyle w:val="ListParagraph"/>
         <w:numPr>
           <w:ilvl w:val="0"/>
-          <w:numId w:val="17"/>
+          <w:numId w:val="11"/>
         </w:numPr>
         <w:rPr>
           <w:rFonts w:ascii="Times New Roman" w:hAnsi="Times New Roman" w:cs="Times New Roman"/>
@@ -2741,7 +2535,7 @@
         <w:pStyle w:val="ListParagraph"/>
         <w:numPr>
           <w:ilvl w:val="0"/>
-          <w:numId w:val="18"/>
+          <w:numId w:val="12"/>
         </w:numPr>
         <w:rPr>
           <w:rFonts w:ascii="Times New Roman" w:hAnsi="Times New Roman" w:cs="Times New Roman"/>
@@ -2779,14 +2573,14 @@
             <wp:effectExtent l="0" t="0" r="0" b="0"/>
             <wp:wrapTight wrapText="bothSides">
               <wp:wrapPolygon edited="0">
-                <wp:start x="-14" y="0"/>
-                <wp:lineTo x="-14" y="21405"/>
-                <wp:lineTo x="21508" y="21405"/>
-                <wp:lineTo x="21508" y="0"/>
-                <wp:lineTo x="-14" y="0"/>
+                <wp:start x="-19" y="0"/>
+                <wp:lineTo x="-19" y="21401"/>
+                <wp:lineTo x="21506" y="21401"/>
+                <wp:lineTo x="21506" y="0"/>
+                <wp:lineTo x="-19" y="0"/>
               </wp:wrapPolygon>
             </wp:wrapTight>
-            <wp:docPr id="3" name="Picture 2" descr=""/>
+            <wp:docPr id="2" name="Picture 2" descr=""/>
             <wp:cNvGraphicFramePr>
               <a:graphicFrameLocks xmlns:a="http://schemas.openxmlformats.org/drawingml/2006/main" noChangeAspect="1"/>
             </wp:cNvGraphicFramePr>
@@ -2794,13 +2588,13 @@
               <a:graphicData uri="http://schemas.openxmlformats.org/drawingml/2006/picture">
                 <pic:pic xmlns:pic="http://schemas.openxmlformats.org/drawingml/2006/picture">
                   <pic:nvPicPr>
-                    <pic:cNvPr id="3" name="Picture 2" descr=""/>
+                    <pic:cNvPr id="2" name="Picture 2" descr=""/>
                     <pic:cNvPicPr>
                       <a:picLocks noChangeAspect="1" noChangeArrowheads="1"/>
                     </pic:cNvPicPr>
                   </pic:nvPicPr>
                   <pic:blipFill>
-                    <a:blip r:embed="rId4"/>
+                    <a:blip r:embed="rId3"/>
                     <a:stretch>
                       <a:fillRect/>
                     </a:stretch>
@@ -6126,8 +5920,8 @@
         <w:gridCol w:w="701"/>
         <w:gridCol w:w="626"/>
         <w:gridCol w:w="624"/>
-        <w:gridCol w:w="712"/>
-        <w:gridCol w:w="698"/>
+        <w:gridCol w:w="713"/>
+        <w:gridCol w:w="697"/>
         <w:gridCol w:w="695"/>
       </w:tblGrid>
       <w:tr>
@@ -6656,7 +6450,7 @@
         </w:tc>
         <w:tc>
           <w:tcPr>
-            <w:tcW w:w="712" w:type="dxa"/>
+            <w:tcW w:w="713" w:type="dxa"/>
             <w:tcBorders>
               <w:top w:val="single" w:sz="4" w:space="0" w:color="000000"/>
               <w:left w:val="single" w:sz="4" w:space="0" w:color="000000"/>
@@ -6695,7 +6489,7 @@
         </w:tc>
         <w:tc>
           <w:tcPr>
-            <w:tcW w:w="698" w:type="dxa"/>
+            <w:tcW w:w="697" w:type="dxa"/>
             <w:tcBorders>
               <w:top w:val="single" w:sz="4" w:space="0" w:color="000000"/>
               <w:left w:val="single" w:sz="4" w:space="0" w:color="000000"/>
@@ -7155,7 +6949,7 @@
         </w:tc>
         <w:tc>
           <w:tcPr>
-            <w:tcW w:w="712" w:type="dxa"/>
+            <w:tcW w:w="713" w:type="dxa"/>
             <w:tcBorders>
               <w:top w:val="single" w:sz="4" w:space="0" w:color="000000"/>
               <w:left w:val="single" w:sz="4" w:space="0" w:color="000000"/>
@@ -7192,7 +6986,7 @@
         </w:tc>
         <w:tc>
           <w:tcPr>
-            <w:tcW w:w="698" w:type="dxa"/>
+            <w:tcW w:w="697" w:type="dxa"/>
             <w:tcBorders>
               <w:top w:val="single" w:sz="4" w:space="0" w:color="000000"/>
               <w:left w:val="single" w:sz="4" w:space="0" w:color="000000"/>
@@ -7649,7 +7443,7 @@
         </w:tc>
         <w:tc>
           <w:tcPr>
-            <w:tcW w:w="712" w:type="dxa"/>
+            <w:tcW w:w="713" w:type="dxa"/>
             <w:tcBorders>
               <w:top w:val="single" w:sz="4" w:space="0" w:color="000000"/>
               <w:left w:val="single" w:sz="4" w:space="0" w:color="000000"/>
@@ -7686,7 +7480,7 @@
         </w:tc>
         <w:tc>
           <w:tcPr>
-            <w:tcW w:w="698" w:type="dxa"/>
+            <w:tcW w:w="697" w:type="dxa"/>
             <w:tcBorders>
               <w:top w:val="single" w:sz="4" w:space="0" w:color="000000"/>
               <w:left w:val="single" w:sz="4" w:space="0" w:color="000000"/>
@@ -8134,7 +7928,7 @@
         </w:tc>
         <w:tc>
           <w:tcPr>
-            <w:tcW w:w="712" w:type="dxa"/>
+            <w:tcW w:w="713" w:type="dxa"/>
             <w:tcBorders>
               <w:top w:val="single" w:sz="4" w:space="0" w:color="000000"/>
               <w:left w:val="single" w:sz="4" w:space="0" w:color="000000"/>
@@ -8171,7 +7965,7 @@
         </w:tc>
         <w:tc>
           <w:tcPr>
-            <w:tcW w:w="698" w:type="dxa"/>
+            <w:tcW w:w="697" w:type="dxa"/>
             <w:tcBorders>
               <w:top w:val="single" w:sz="4" w:space="0" w:color="000000"/>
               <w:left w:val="single" w:sz="4" w:space="0" w:color="000000"/>
@@ -8627,7 +8421,7 @@
         </w:tc>
         <w:tc>
           <w:tcPr>
-            <w:tcW w:w="712" w:type="dxa"/>
+            <w:tcW w:w="713" w:type="dxa"/>
             <w:tcBorders>
               <w:top w:val="single" w:sz="4" w:space="0" w:color="000000"/>
               <w:left w:val="single" w:sz="4" w:space="0" w:color="000000"/>
@@ -8664,7 +8458,7 @@
         </w:tc>
         <w:tc>
           <w:tcPr>
-            <w:tcW w:w="698" w:type="dxa"/>
+            <w:tcW w:w="697" w:type="dxa"/>
             <w:tcBorders>
               <w:top w:val="single" w:sz="4" w:space="0" w:color="000000"/>
               <w:left w:val="single" w:sz="4" w:space="0" w:color="000000"/>
@@ -9122,7 +8916,7 @@
         </w:tc>
         <w:tc>
           <w:tcPr>
-            <w:tcW w:w="712" w:type="dxa"/>
+            <w:tcW w:w="713" w:type="dxa"/>
             <w:tcBorders>
               <w:top w:val="single" w:sz="4" w:space="0" w:color="000000"/>
               <w:left w:val="single" w:sz="4" w:space="0" w:color="000000"/>
@@ -9159,7 +8953,7 @@
         </w:tc>
         <w:tc>
           <w:tcPr>
-            <w:tcW w:w="698" w:type="dxa"/>
+            <w:tcW w:w="697" w:type="dxa"/>
             <w:tcBorders>
               <w:top w:val="single" w:sz="4" w:space="0" w:color="000000"/>
               <w:left w:val="single" w:sz="4" w:space="0" w:color="000000"/>
@@ -9617,7 +9411,7 @@
         </w:tc>
         <w:tc>
           <w:tcPr>
-            <w:tcW w:w="712" w:type="dxa"/>
+            <w:tcW w:w="713" w:type="dxa"/>
             <w:tcBorders>
               <w:top w:val="single" w:sz="4" w:space="0" w:color="000000"/>
               <w:left w:val="single" w:sz="4" w:space="0" w:color="000000"/>
@@ -9654,7 +9448,7 @@
         </w:tc>
         <w:tc>
           <w:tcPr>
-            <w:tcW w:w="698" w:type="dxa"/>
+            <w:tcW w:w="697" w:type="dxa"/>
             <w:tcBorders>
               <w:top w:val="single" w:sz="4" w:space="0" w:color="000000"/>
               <w:left w:val="single" w:sz="4" w:space="0" w:color="000000"/>
@@ -10117,7 +9911,7 @@
         </w:tc>
         <w:tc>
           <w:tcPr>
-            <w:tcW w:w="712" w:type="dxa"/>
+            <w:tcW w:w="713" w:type="dxa"/>
             <w:tcBorders>
               <w:top w:val="single" w:sz="4" w:space="0" w:color="000000"/>
               <w:left w:val="single" w:sz="4" w:space="0" w:color="000000"/>
@@ -10156,7 +9950,7 @@
         </w:tc>
         <w:tc>
           <w:tcPr>
-            <w:tcW w:w="698" w:type="dxa"/>
+            <w:tcW w:w="697" w:type="dxa"/>
             <w:tcBorders>
               <w:top w:val="single" w:sz="4" w:space="0" w:color="000000"/>
               <w:left w:val="single" w:sz="4" w:space="0" w:color="000000"/>
@@ -10622,7 +10416,7 @@
         </w:tc>
         <w:tc>
           <w:tcPr>
-            <w:tcW w:w="712" w:type="dxa"/>
+            <w:tcW w:w="713" w:type="dxa"/>
             <w:tcBorders>
               <w:top w:val="single" w:sz="4" w:space="0" w:color="000000"/>
               <w:left w:val="single" w:sz="4" w:space="0" w:color="000000"/>
@@ -10661,7 +10455,7 @@
         </w:tc>
         <w:tc>
           <w:tcPr>
-            <w:tcW w:w="698" w:type="dxa"/>
+            <w:tcW w:w="697" w:type="dxa"/>
             <w:tcBorders>
               <w:top w:val="single" w:sz="4" w:space="0" w:color="000000"/>
               <w:left w:val="single" w:sz="4" w:space="0" w:color="000000"/>
@@ -11127,7 +10921,7 @@
         </w:tc>
         <w:tc>
           <w:tcPr>
-            <w:tcW w:w="712" w:type="dxa"/>
+            <w:tcW w:w="713" w:type="dxa"/>
             <w:tcBorders>
               <w:top w:val="single" w:sz="4" w:space="0" w:color="000000"/>
               <w:left w:val="single" w:sz="4" w:space="0" w:color="000000"/>
@@ -11166,7 +10960,7 @@
         </w:tc>
         <w:tc>
           <w:tcPr>
-            <w:tcW w:w="698" w:type="dxa"/>
+            <w:tcW w:w="697" w:type="dxa"/>
             <w:tcBorders>
               <w:top w:val="single" w:sz="4" w:space="0" w:color="000000"/>
               <w:left w:val="single" w:sz="4" w:space="0" w:color="000000"/>
@@ -11632,7 +11426,7 @@
         </w:tc>
         <w:tc>
           <w:tcPr>
-            <w:tcW w:w="712" w:type="dxa"/>
+            <w:tcW w:w="713" w:type="dxa"/>
             <w:tcBorders>
               <w:top w:val="single" w:sz="4" w:space="0" w:color="000000"/>
               <w:left w:val="single" w:sz="4" w:space="0" w:color="000000"/>
@@ -11671,7 +11465,7 @@
         </w:tc>
         <w:tc>
           <w:tcPr>
-            <w:tcW w:w="698" w:type="dxa"/>
+            <w:tcW w:w="697" w:type="dxa"/>
             <w:tcBorders>
               <w:top w:val="single" w:sz="4" w:space="0" w:color="000000"/>
               <w:left w:val="single" w:sz="4" w:space="0" w:color="000000"/>
@@ -12138,7 +11932,7 @@
         </w:tc>
         <w:tc>
           <w:tcPr>
-            <w:tcW w:w="712" w:type="dxa"/>
+            <w:tcW w:w="713" w:type="dxa"/>
             <w:tcBorders>
               <w:top w:val="single" w:sz="4" w:space="0" w:color="000000"/>
               <w:left w:val="single" w:sz="4" w:space="0" w:color="000000"/>
@@ -12177,7 +11971,7 @@
         </w:tc>
         <w:tc>
           <w:tcPr>
-            <w:tcW w:w="698" w:type="dxa"/>
+            <w:tcW w:w="697" w:type="dxa"/>
             <w:tcBorders>
               <w:top w:val="single" w:sz="4" w:space="0" w:color="000000"/>
               <w:left w:val="single" w:sz="4" w:space="0" w:color="000000"/>
@@ -12851,7 +12645,7 @@
       </w:r>
     </w:p>
     <w:sectPr>
-      <w:headerReference w:type="default" r:id="rId5"/>
+      <w:headerReference w:type="default" r:id="rId4"/>
       <w:type w:val="nextPage"/>
       <w:pgSz w:w="12240" w:h="15840"/>
       <w:pgMar w:left="1440" w:right="1440" w:gutter="0" w:header="720" w:top="1440" w:footer="0" w:bottom="1440"/>
@@ -12872,7 +12666,7 @@
         <w:docPartGallery w:val="Page Numbers (Top of Page)"/>
         <w:docPartUnique w:val="true"/>
       </w:docPartObj>
-      <w:id w:val="524928039"/>
+      <w:id w:val="636469081"/>
     </w:sdtPr>
     <w:sdtContent>
       <w:p>
@@ -12929,7 +12723,7 @@
         <w:tabs>
           <w:tab w:val="num" w:pos="0"/>
         </w:tabs>
-        <w:ind w:left="1440" w:hanging="360"/>
+        <w:ind w:left="720" w:hanging="360"/>
       </w:pPr>
       <w:rPr/>
     </w:lvl>
@@ -12942,7 +12736,7 @@
         <w:tabs>
           <w:tab w:val="num" w:pos="0"/>
         </w:tabs>
-        <w:ind w:left="2160" w:hanging="360"/>
+        <w:ind w:left="1440" w:hanging="360"/>
       </w:pPr>
       <w:rPr/>
     </w:lvl>
@@ -12955,7 +12749,7 @@
         <w:tabs>
           <w:tab w:val="num" w:pos="0"/>
         </w:tabs>
-        <w:ind w:left="2880" w:hanging="180"/>
+        <w:ind w:left="2160" w:hanging="180"/>
       </w:pPr>
       <w:rPr/>
     </w:lvl>
@@ -12968,7 +12762,7 @@
         <w:tabs>
           <w:tab w:val="num" w:pos="0"/>
         </w:tabs>
-        <w:ind w:left="3600" w:hanging="360"/>
+        <w:ind w:left="2880" w:hanging="360"/>
       </w:pPr>
       <w:rPr/>
     </w:lvl>
@@ -12981,7 +12775,7 @@
         <w:tabs>
           <w:tab w:val="num" w:pos="0"/>
         </w:tabs>
-        <w:ind w:left="4320" w:hanging="360"/>
+        <w:ind w:left="3600" w:hanging="360"/>
       </w:pPr>
       <w:rPr/>
     </w:lvl>
@@ -12994,7 +12788,7 @@
         <w:tabs>
           <w:tab w:val="num" w:pos="0"/>
         </w:tabs>
-        <w:ind w:left="5040" w:hanging="180"/>
+        <w:ind w:left="4320" w:hanging="180"/>
       </w:pPr>
       <w:rPr/>
     </w:lvl>
@@ -13007,7 +12801,7 @@
         <w:tabs>
           <w:tab w:val="num" w:pos="0"/>
         </w:tabs>
-        <w:ind w:left="5760" w:hanging="360"/>
+        <w:ind w:left="5040" w:hanging="360"/>
       </w:pPr>
       <w:rPr/>
     </w:lvl>
@@ -13020,7 +12814,7 @@
         <w:tabs>
           <w:tab w:val="num" w:pos="0"/>
         </w:tabs>
-        <w:ind w:left="6480" w:hanging="360"/>
+        <w:ind w:left="5760" w:hanging="360"/>
       </w:pPr>
       <w:rPr/>
     </w:lvl>
@@ -13033,7 +12827,7 @@
         <w:tabs>
           <w:tab w:val="num" w:pos="0"/>
         </w:tabs>
-        <w:ind w:left="7200" w:hanging="180"/>
+        <w:ind w:left="6480" w:hanging="180"/>
       </w:pPr>
       <w:rPr/>
     </w:lvl>
@@ -13041,9 +12835,9 @@
   <w:abstractNum w:abstractNumId="2">
     <w:lvl w:ilvl="0">
       <w:start w:val="1"/>
-      <w:numFmt w:val="decimal"/>
-      <w:lvlText w:val="%1.3"/>
-      <w:lvlJc w:val="right"/>
+      <w:numFmt w:val="bullet"/>
+      <w:lvlText w:val=""/>
+      <w:lvlJc w:val="left"/>
       <w:pPr>
         <w:tabs>
           <w:tab w:val="num" w:pos="0"/>
@@ -13051,17 +12845,14 @@
         <w:ind w:left="720" w:hanging="360"/>
       </w:pPr>
       <w:rPr>
-        <w:dstrike w:val="false"/>
-        <w:strike w:val="false"/>
-        <w:u w:val="none"/>
-        <w:effect w:val="none"/>
+        <w:rFonts w:ascii="Symbol" w:hAnsi="Symbol" w:cs="Symbol" w:hint="default"/>
       </w:rPr>
     </w:lvl>
     <w:lvl w:ilvl="1">
       <w:start w:val="1"/>
-      <w:numFmt w:val="decimal"/>
-      <w:lvlText w:val="%1.%2.3"/>
-      <w:lvlJc w:val="right"/>
+      <w:numFmt w:val="bullet"/>
+      <w:lvlText w:val="o"/>
+      <w:lvlJc w:val="left"/>
       <w:pPr>
         <w:tabs>
           <w:tab w:val="num" w:pos="0"/>
@@ -13069,17 +12860,14 @@
         <w:ind w:left="1440" w:hanging="360"/>
       </w:pPr>
       <w:rPr>
-        <w:dstrike w:val="false"/>
-        <w:strike w:val="false"/>
-        <w:u w:val="none"/>
-        <w:effect w:val="none"/>
+        <w:rFonts w:ascii="Courier New" w:hAnsi="Courier New" w:cs="Courier New" w:hint="default"/>
       </w:rPr>
     </w:lvl>
     <w:lvl w:ilvl="2">
       <w:start w:val="1"/>
-      <w:numFmt w:val="decimal"/>
-      <w:lvlText w:val="%1.%2.%3.3"/>
-      <w:lvlJc w:val="right"/>
+      <w:numFmt w:val="bullet"/>
+      <w:lvlText w:val=""/>
+      <w:lvlJc w:val="left"/>
       <w:pPr>
         <w:tabs>
           <w:tab w:val="num" w:pos="0"/>
@@ -13087,17 +12875,14 @@
         <w:ind w:left="2160" w:hanging="360"/>
       </w:pPr>
       <w:rPr>
-        <w:dstrike w:val="false"/>
-        <w:strike w:val="false"/>
-        <w:u w:val="none"/>
-        <w:effect w:val="none"/>
+        <w:rFonts w:ascii="Wingdings" w:hAnsi="Wingdings" w:cs="Wingdings" w:hint="default"/>
       </w:rPr>
     </w:lvl>
     <w:lvl w:ilvl="3">
       <w:start w:val="1"/>
-      <w:numFmt w:val="decimal"/>
-      <w:lvlText w:val="%1.%2.%3.%4.3"/>
-      <w:lvlJc w:val="right"/>
+      <w:numFmt w:val="bullet"/>
+      <w:lvlText w:val=""/>
+      <w:lvlJc w:val="left"/>
       <w:pPr>
         <w:tabs>
           <w:tab w:val="num" w:pos="0"/>
@@ -13105,17 +12890,14 @@
         <w:ind w:left="2880" w:hanging="360"/>
       </w:pPr>
       <w:rPr>
-        <w:dstrike w:val="false"/>
-        <w:strike w:val="false"/>
-        <w:u w:val="none"/>
-        <w:effect w:val="none"/>
+        <w:rFonts w:ascii="Symbol" w:hAnsi="Symbol" w:cs="Symbol" w:hint="default"/>
       </w:rPr>
     </w:lvl>
     <w:lvl w:ilvl="4">
       <w:start w:val="1"/>
-      <w:numFmt w:val="decimal"/>
-      <w:lvlText w:val="%1.%2.%3.%4.%5.3"/>
-      <w:lvlJc w:val="right"/>
+      <w:numFmt w:val="bullet"/>
+      <w:lvlText w:val="o"/>
+      <w:lvlJc w:val="left"/>
       <w:pPr>
         <w:tabs>
           <w:tab w:val="num" w:pos="0"/>
@@ -13123,17 +12905,14 @@
         <w:ind w:left="3600" w:hanging="360"/>
       </w:pPr>
       <w:rPr>
-        <w:dstrike w:val="false"/>
-        <w:strike w:val="false"/>
-        <w:u w:val="none"/>
-        <w:effect w:val="none"/>
+        <w:rFonts w:ascii="Courier New" w:hAnsi="Courier New" w:cs="Courier New" w:hint="default"/>
       </w:rPr>
     </w:lvl>
     <w:lvl w:ilvl="5">
       <w:start w:val="1"/>
-      <w:numFmt w:val="decimal"/>
-      <w:lvlText w:val="%1.%2.%3.%4.%5.%6.3"/>
-      <w:lvlJc w:val="right"/>
+      <w:numFmt w:val="bullet"/>
+      <w:lvlText w:val=""/>
+      <w:lvlJc w:val="left"/>
       <w:pPr>
         <w:tabs>
           <w:tab w:val="num" w:pos="0"/>
@@ -13141,17 +12920,14 @@
         <w:ind w:left="4320" w:hanging="360"/>
       </w:pPr>
       <w:rPr>
-        <w:dstrike w:val="false"/>
-        <w:strike w:val="false"/>
-        <w:u w:val="none"/>
-        <w:effect w:val="none"/>
+        <w:rFonts w:ascii="Wingdings" w:hAnsi="Wingdings" w:cs="Wingdings" w:hint="default"/>
       </w:rPr>
     </w:lvl>
     <w:lvl w:ilvl="6">
       <w:start w:val="1"/>
-      <w:numFmt w:val="decimal"/>
-      <w:lvlText w:val="%1.%2.%3.%4.%5.%6.%7.3"/>
-      <w:lvlJc w:val="right"/>
+      <w:numFmt w:val="bullet"/>
+      <w:lvlText w:val=""/>
+      <w:lvlJc w:val="left"/>
       <w:pPr>
         <w:tabs>
           <w:tab w:val="num" w:pos="0"/>
@@ -13159,17 +12935,14 @@
         <w:ind w:left="5040" w:hanging="360"/>
       </w:pPr>
       <w:rPr>
-        <w:dstrike w:val="false"/>
-        <w:strike w:val="false"/>
-        <w:u w:val="none"/>
-        <w:effect w:val="none"/>
+        <w:rFonts w:ascii="Symbol" w:hAnsi="Symbol" w:cs="Symbol" w:hint="default"/>
       </w:rPr>
     </w:lvl>
     <w:lvl w:ilvl="7">
       <w:start w:val="1"/>
-      <w:numFmt w:val="decimal"/>
-      <w:lvlText w:val="%1.%2.%3.%4.%5.%6.%7.%8.3"/>
-      <w:lvlJc w:val="right"/>
+      <w:numFmt w:val="bullet"/>
+      <w:lvlText w:val="o"/>
+      <w:lvlJc w:val="left"/>
       <w:pPr>
         <w:tabs>
           <w:tab w:val="num" w:pos="0"/>
@@ -13177,17 +12950,14 @@
         <w:ind w:left="5760" w:hanging="360"/>
       </w:pPr>
       <w:rPr>
-        <w:dstrike w:val="false"/>
-        <w:strike w:val="false"/>
-        <w:u w:val="none"/>
-        <w:effect w:val="none"/>
+        <w:rFonts w:ascii="Courier New" w:hAnsi="Courier New" w:cs="Courier New" w:hint="default"/>
       </w:rPr>
     </w:lvl>
     <w:lvl w:ilvl="8">
       <w:start w:val="1"/>
-      <w:numFmt w:val="decimal"/>
-      <w:lvlText w:val="%1.%2.%3.%4.%5.%6.%7.%8.%9.3"/>
-      <w:lvlJc w:val="right"/>
+      <w:numFmt w:val="bullet"/>
+      <w:lvlText w:val=""/>
+      <w:lvlJc w:val="left"/>
       <w:pPr>
         <w:tabs>
           <w:tab w:val="num" w:pos="0"/>
@@ -13195,10 +12965,7 @@
         <w:ind w:left="6480" w:hanging="360"/>
       </w:pPr>
       <w:rPr>
-        <w:dstrike w:val="false"/>
-        <w:strike w:val="false"/>
-        <w:u w:val="none"/>
-        <w:effect w:val="none"/>
+        <w:rFonts w:ascii="Wingdings" w:hAnsi="Wingdings" w:cs="Wingdings" w:hint="default"/>
       </w:rPr>
     </w:lvl>
   </w:abstractNum>
@@ -13212,381 +12979,6 @@
         <w:tabs>
           <w:tab w:val="num" w:pos="0"/>
         </w:tabs>
-        <w:ind w:left="720" w:hanging="360"/>
-      </w:pPr>
-      <w:rPr/>
-    </w:lvl>
-    <w:lvl w:ilvl="1">
-      <w:start w:val="1"/>
-      <w:numFmt w:val="lowerLetter"/>
-      <w:lvlText w:val="%2."/>
-      <w:lvlJc w:val="left"/>
-      <w:pPr>
-        <w:tabs>
-          <w:tab w:val="num" w:pos="0"/>
-        </w:tabs>
-        <w:ind w:left="1440" w:hanging="360"/>
-      </w:pPr>
-      <w:rPr/>
-    </w:lvl>
-    <w:lvl w:ilvl="2">
-      <w:start w:val="1"/>
-      <w:numFmt w:val="lowerRoman"/>
-      <w:lvlText w:val="%3."/>
-      <w:lvlJc w:val="right"/>
-      <w:pPr>
-        <w:tabs>
-          <w:tab w:val="num" w:pos="0"/>
-        </w:tabs>
-        <w:ind w:left="2160" w:hanging="180"/>
-      </w:pPr>
-      <w:rPr/>
-    </w:lvl>
-    <w:lvl w:ilvl="3">
-      <w:start w:val="1"/>
-      <w:numFmt w:val="decimal"/>
-      <w:lvlText w:val="%4."/>
-      <w:lvlJc w:val="left"/>
-      <w:pPr>
-        <w:tabs>
-          <w:tab w:val="num" w:pos="0"/>
-        </w:tabs>
-        <w:ind w:left="2880" w:hanging="360"/>
-      </w:pPr>
-      <w:rPr/>
-    </w:lvl>
-    <w:lvl w:ilvl="4">
-      <w:start w:val="1"/>
-      <w:numFmt w:val="lowerLetter"/>
-      <w:lvlText w:val="%5."/>
-      <w:lvlJc w:val="left"/>
-      <w:pPr>
-        <w:tabs>
-          <w:tab w:val="num" w:pos="0"/>
-        </w:tabs>
-        <w:ind w:left="3600" w:hanging="360"/>
-      </w:pPr>
-      <w:rPr/>
-    </w:lvl>
-    <w:lvl w:ilvl="5">
-      <w:start w:val="1"/>
-      <w:numFmt w:val="lowerRoman"/>
-      <w:lvlText w:val="%6."/>
-      <w:lvlJc w:val="right"/>
-      <w:pPr>
-        <w:tabs>
-          <w:tab w:val="num" w:pos="0"/>
-        </w:tabs>
-        <w:ind w:left="4320" w:hanging="180"/>
-      </w:pPr>
-      <w:rPr/>
-    </w:lvl>
-    <w:lvl w:ilvl="6">
-      <w:start w:val="1"/>
-      <w:numFmt w:val="decimal"/>
-      <w:lvlText w:val="%7."/>
-      <w:lvlJc w:val="left"/>
-      <w:pPr>
-        <w:tabs>
-          <w:tab w:val="num" w:pos="0"/>
-        </w:tabs>
-        <w:ind w:left="5040" w:hanging="360"/>
-      </w:pPr>
-      <w:rPr/>
-    </w:lvl>
-    <w:lvl w:ilvl="7">
-      <w:start w:val="1"/>
-      <w:numFmt w:val="lowerLetter"/>
-      <w:lvlText w:val="%8."/>
-      <w:lvlJc w:val="left"/>
-      <w:pPr>
-        <w:tabs>
-          <w:tab w:val="num" w:pos="0"/>
-        </w:tabs>
-        <w:ind w:left="5760" w:hanging="360"/>
-      </w:pPr>
-      <w:rPr/>
-    </w:lvl>
-    <w:lvl w:ilvl="8">
-      <w:start w:val="1"/>
-      <w:numFmt w:val="lowerRoman"/>
-      <w:lvlText w:val="%9."/>
-      <w:lvlJc w:val="right"/>
-      <w:pPr>
-        <w:tabs>
-          <w:tab w:val="num" w:pos="0"/>
-        </w:tabs>
-        <w:ind w:left="6480" w:hanging="180"/>
-      </w:pPr>
-      <w:rPr/>
-    </w:lvl>
-  </w:abstractNum>
-  <w:abstractNum w:abstractNumId="4">
-    <w:lvl w:ilvl="0">
-      <w:start w:val="1"/>
-      <w:numFmt w:val="bullet"/>
-      <w:lvlText w:val=""/>
-      <w:lvlJc w:val="left"/>
-      <w:pPr>
-        <w:tabs>
-          <w:tab w:val="num" w:pos="0"/>
-        </w:tabs>
-        <w:ind w:left="720" w:hanging="360"/>
-      </w:pPr>
-      <w:rPr>
-        <w:rFonts w:ascii="Symbol" w:hAnsi="Symbol" w:cs="Symbol" w:hint="default"/>
-      </w:rPr>
-    </w:lvl>
-    <w:lvl w:ilvl="1">
-      <w:start w:val="1"/>
-      <w:numFmt w:val="bullet"/>
-      <w:lvlText w:val="o"/>
-      <w:lvlJc w:val="left"/>
-      <w:pPr>
-        <w:tabs>
-          <w:tab w:val="num" w:pos="0"/>
-        </w:tabs>
-        <w:ind w:left="1440" w:hanging="360"/>
-      </w:pPr>
-      <w:rPr>
-        <w:rFonts w:ascii="Courier New" w:hAnsi="Courier New" w:cs="Courier New" w:hint="default"/>
-      </w:rPr>
-    </w:lvl>
-    <w:lvl w:ilvl="2">
-      <w:start w:val="1"/>
-      <w:numFmt w:val="bullet"/>
-      <w:lvlText w:val=""/>
-      <w:lvlJc w:val="left"/>
-      <w:pPr>
-        <w:tabs>
-          <w:tab w:val="num" w:pos="0"/>
-        </w:tabs>
-        <w:ind w:left="2160" w:hanging="360"/>
-      </w:pPr>
-      <w:rPr>
-        <w:rFonts w:ascii="Wingdings" w:hAnsi="Wingdings" w:cs="Wingdings" w:hint="default"/>
-      </w:rPr>
-    </w:lvl>
-    <w:lvl w:ilvl="3">
-      <w:start w:val="1"/>
-      <w:numFmt w:val="bullet"/>
-      <w:lvlText w:val=""/>
-      <w:lvlJc w:val="left"/>
-      <w:pPr>
-        <w:tabs>
-          <w:tab w:val="num" w:pos="0"/>
-        </w:tabs>
-        <w:ind w:left="2880" w:hanging="360"/>
-      </w:pPr>
-      <w:rPr>
-        <w:rFonts w:ascii="Symbol" w:hAnsi="Symbol" w:cs="Symbol" w:hint="default"/>
-      </w:rPr>
-    </w:lvl>
-    <w:lvl w:ilvl="4">
-      <w:start w:val="1"/>
-      <w:numFmt w:val="bullet"/>
-      <w:lvlText w:val="o"/>
-      <w:lvlJc w:val="left"/>
-      <w:pPr>
-        <w:tabs>
-          <w:tab w:val="num" w:pos="0"/>
-        </w:tabs>
-        <w:ind w:left="3600" w:hanging="360"/>
-      </w:pPr>
-      <w:rPr>
-        <w:rFonts w:ascii="Courier New" w:hAnsi="Courier New" w:cs="Courier New" w:hint="default"/>
-      </w:rPr>
-    </w:lvl>
-    <w:lvl w:ilvl="5">
-      <w:start w:val="1"/>
-      <w:numFmt w:val="bullet"/>
-      <w:lvlText w:val=""/>
-      <w:lvlJc w:val="left"/>
-      <w:pPr>
-        <w:tabs>
-          <w:tab w:val="num" w:pos="0"/>
-        </w:tabs>
-        <w:ind w:left="4320" w:hanging="360"/>
-      </w:pPr>
-      <w:rPr>
-        <w:rFonts w:ascii="Wingdings" w:hAnsi="Wingdings" w:cs="Wingdings" w:hint="default"/>
-      </w:rPr>
-    </w:lvl>
-    <w:lvl w:ilvl="6">
-      <w:start w:val="1"/>
-      <w:numFmt w:val="bullet"/>
-      <w:lvlText w:val=""/>
-      <w:lvlJc w:val="left"/>
-      <w:pPr>
-        <w:tabs>
-          <w:tab w:val="num" w:pos="0"/>
-        </w:tabs>
-        <w:ind w:left="5040" w:hanging="360"/>
-      </w:pPr>
-      <w:rPr>
-        <w:rFonts w:ascii="Symbol" w:hAnsi="Symbol" w:cs="Symbol" w:hint="default"/>
-      </w:rPr>
-    </w:lvl>
-    <w:lvl w:ilvl="7">
-      <w:start w:val="1"/>
-      <w:numFmt w:val="bullet"/>
-      <w:lvlText w:val="o"/>
-      <w:lvlJc w:val="left"/>
-      <w:pPr>
-        <w:tabs>
-          <w:tab w:val="num" w:pos="0"/>
-        </w:tabs>
-        <w:ind w:left="5760" w:hanging="360"/>
-      </w:pPr>
-      <w:rPr>
-        <w:rFonts w:ascii="Courier New" w:hAnsi="Courier New" w:cs="Courier New" w:hint="default"/>
-      </w:rPr>
-    </w:lvl>
-    <w:lvl w:ilvl="8">
-      <w:start w:val="1"/>
-      <w:numFmt w:val="bullet"/>
-      <w:lvlText w:val=""/>
-      <w:lvlJc w:val="left"/>
-      <w:pPr>
-        <w:tabs>
-          <w:tab w:val="num" w:pos="0"/>
-        </w:tabs>
-        <w:ind w:left="6480" w:hanging="360"/>
-      </w:pPr>
-      <w:rPr>
-        <w:rFonts w:ascii="Wingdings" w:hAnsi="Wingdings" w:cs="Wingdings" w:hint="default"/>
-      </w:rPr>
-    </w:lvl>
-  </w:abstractNum>
-  <w:abstractNum w:abstractNumId="5">
-    <w:lvl w:ilvl="0">
-      <w:start w:val="1"/>
-      <w:numFmt w:val="decimal"/>
-      <w:lvlText w:val="%1"/>
-      <w:lvlJc w:val="left"/>
-      <w:pPr>
-        <w:tabs>
-          <w:tab w:val="num" w:pos="0"/>
-        </w:tabs>
-        <w:ind w:left="480" w:hanging="480"/>
-      </w:pPr>
-      <w:rPr/>
-    </w:lvl>
-    <w:lvl w:ilvl="1">
-      <w:start w:val="3"/>
-      <w:numFmt w:val="decimal"/>
-      <w:lvlText w:val="%1.%2"/>
-      <w:lvlJc w:val="left"/>
-      <w:pPr>
-        <w:tabs>
-          <w:tab w:val="num" w:pos="0"/>
-        </w:tabs>
-        <w:ind w:left="480" w:hanging="480"/>
-      </w:pPr>
-      <w:rPr/>
-    </w:lvl>
-    <w:lvl w:ilvl="2">
-      <w:start w:val="2"/>
-      <w:numFmt w:val="decimal"/>
-      <w:lvlText w:val="%1.%2.%3"/>
-      <w:lvlJc w:val="left"/>
-      <w:pPr>
-        <w:tabs>
-          <w:tab w:val="num" w:pos="0"/>
-        </w:tabs>
-        <w:ind w:left="720" w:hanging="720"/>
-      </w:pPr>
-      <w:rPr/>
-    </w:lvl>
-    <w:lvl w:ilvl="3">
-      <w:start w:val="1"/>
-      <w:numFmt w:val="decimal"/>
-      <w:lvlText w:val="%1.%2.%3.%4"/>
-      <w:lvlJc w:val="left"/>
-      <w:pPr>
-        <w:tabs>
-          <w:tab w:val="num" w:pos="0"/>
-        </w:tabs>
-        <w:ind w:left="720" w:hanging="720"/>
-      </w:pPr>
-      <w:rPr/>
-    </w:lvl>
-    <w:lvl w:ilvl="4">
-      <w:start w:val="1"/>
-      <w:numFmt w:val="decimal"/>
-      <w:lvlText w:val="%1.%2.%3.%4.%5"/>
-      <w:lvlJc w:val="left"/>
-      <w:pPr>
-        <w:tabs>
-          <w:tab w:val="num" w:pos="0"/>
-        </w:tabs>
-        <w:ind w:left="1080" w:hanging="1080"/>
-      </w:pPr>
-      <w:rPr/>
-    </w:lvl>
-    <w:lvl w:ilvl="5">
-      <w:start w:val="1"/>
-      <w:numFmt w:val="decimal"/>
-      <w:lvlText w:val="%1.%2.%3.%4.%5.%6"/>
-      <w:lvlJc w:val="left"/>
-      <w:pPr>
-        <w:tabs>
-          <w:tab w:val="num" w:pos="0"/>
-        </w:tabs>
-        <w:ind w:left="1080" w:hanging="1080"/>
-      </w:pPr>
-      <w:rPr/>
-    </w:lvl>
-    <w:lvl w:ilvl="6">
-      <w:start w:val="1"/>
-      <w:numFmt w:val="decimal"/>
-      <w:lvlText w:val="%1.%2.%3.%4.%5.%6.%7"/>
-      <w:lvlJc w:val="left"/>
-      <w:pPr>
-        <w:tabs>
-          <w:tab w:val="num" w:pos="0"/>
-        </w:tabs>
-        <w:ind w:left="1440" w:hanging="1440"/>
-      </w:pPr>
-      <w:rPr/>
-    </w:lvl>
-    <w:lvl w:ilvl="7">
-      <w:start w:val="1"/>
-      <w:numFmt w:val="decimal"/>
-      <w:lvlText w:val="%1.%2.%3.%4.%5.%6.%7.%8"/>
-      <w:lvlJc w:val="left"/>
-      <w:pPr>
-        <w:tabs>
-          <w:tab w:val="num" w:pos="0"/>
-        </w:tabs>
-        <w:ind w:left="1440" w:hanging="1440"/>
-      </w:pPr>
-      <w:rPr/>
-    </w:lvl>
-    <w:lvl w:ilvl="8">
-      <w:start w:val="1"/>
-      <w:numFmt w:val="decimal"/>
-      <w:lvlText w:val="%1.%2.%3.%4.%5.%6.%7.%8.%9"/>
-      <w:lvlJc w:val="left"/>
-      <w:pPr>
-        <w:tabs>
-          <w:tab w:val="num" w:pos="0"/>
-        </w:tabs>
-        <w:ind w:left="1800" w:hanging="1800"/>
-      </w:pPr>
-      <w:rPr/>
-    </w:lvl>
-  </w:abstractNum>
-  <w:abstractNum w:abstractNumId="6">
-    <w:lvl w:ilvl="0">
-      <w:start w:val="1"/>
-      <w:numFmt w:val="decimal"/>
-      <w:lvlText w:val="%1."/>
-      <w:lvlJc w:val="left"/>
-      <w:pPr>
-        <w:tabs>
-          <w:tab w:val="num" w:pos="0"/>
-        </w:tabs>
         <w:ind w:left="540" w:hanging="360"/>
       </w:pPr>
       <w:rPr>
@@ -13698,7 +13090,7 @@
       <w:rPr/>
     </w:lvl>
   </w:abstractNum>
-  <w:abstractNum w:abstractNumId="7">
+  <w:abstractNum w:abstractNumId="4">
     <w:lvl w:ilvl="0">
       <w:start w:val="1"/>
       <w:numFmt w:val="decimal"/>
@@ -13862,335 +13254,7 @@
       </w:rPr>
     </w:lvl>
   </w:abstractNum>
-  <w:abstractNum w:abstractNumId="8">
-    <w:lvl w:ilvl="0">
-      <w:start w:val="1"/>
-      <w:numFmt w:val="decimal"/>
-      <w:lvlText w:val="%1.1"/>
-      <w:lvlJc w:val="right"/>
-      <w:pPr>
-        <w:tabs>
-          <w:tab w:val="num" w:pos="0"/>
-        </w:tabs>
-        <w:ind w:left="720" w:hanging="360"/>
-      </w:pPr>
-      <w:rPr>
-        <w:dstrike w:val="false"/>
-        <w:strike w:val="false"/>
-        <w:u w:val="none"/>
-        <w:effect w:val="none"/>
-      </w:rPr>
-    </w:lvl>
-    <w:lvl w:ilvl="1">
-      <w:start w:val="1"/>
-      <w:numFmt w:val="decimal"/>
-      <w:lvlText w:val="%1.%2."/>
-      <w:lvlJc w:val="right"/>
-      <w:pPr>
-        <w:tabs>
-          <w:tab w:val="num" w:pos="0"/>
-        </w:tabs>
-        <w:ind w:left="1440" w:hanging="360"/>
-      </w:pPr>
-      <w:rPr>
-        <w:dstrike w:val="false"/>
-        <w:strike w:val="false"/>
-        <w:u w:val="none"/>
-        <w:effect w:val="none"/>
-      </w:rPr>
-    </w:lvl>
-    <w:lvl w:ilvl="2">
-      <w:start w:val="1"/>
-      <w:numFmt w:val="decimal"/>
-      <w:lvlText w:val="%1.%2.%3."/>
-      <w:lvlJc w:val="right"/>
-      <w:pPr>
-        <w:tabs>
-          <w:tab w:val="num" w:pos="0"/>
-        </w:tabs>
-        <w:ind w:left="2160" w:hanging="360"/>
-      </w:pPr>
-      <w:rPr>
-        <w:dstrike w:val="false"/>
-        <w:strike w:val="false"/>
-        <w:u w:val="none"/>
-        <w:effect w:val="none"/>
-      </w:rPr>
-    </w:lvl>
-    <w:lvl w:ilvl="3">
-      <w:start w:val="1"/>
-      <w:numFmt w:val="decimal"/>
-      <w:lvlText w:val="%1.%2.%3.%4."/>
-      <w:lvlJc w:val="right"/>
-      <w:pPr>
-        <w:tabs>
-          <w:tab w:val="num" w:pos="0"/>
-        </w:tabs>
-        <w:ind w:left="2880" w:hanging="360"/>
-      </w:pPr>
-      <w:rPr>
-        <w:dstrike w:val="false"/>
-        <w:strike w:val="false"/>
-        <w:u w:val="none"/>
-        <w:effect w:val="none"/>
-      </w:rPr>
-    </w:lvl>
-    <w:lvl w:ilvl="4">
-      <w:start w:val="1"/>
-      <w:numFmt w:val="decimal"/>
-      <w:lvlText w:val="%1.%2.%3.%4.%5."/>
-      <w:lvlJc w:val="right"/>
-      <w:pPr>
-        <w:tabs>
-          <w:tab w:val="num" w:pos="0"/>
-        </w:tabs>
-        <w:ind w:left="3600" w:hanging="360"/>
-      </w:pPr>
-      <w:rPr>
-        <w:dstrike w:val="false"/>
-        <w:strike w:val="false"/>
-        <w:u w:val="none"/>
-        <w:effect w:val="none"/>
-      </w:rPr>
-    </w:lvl>
-    <w:lvl w:ilvl="5">
-      <w:start w:val="1"/>
-      <w:numFmt w:val="decimal"/>
-      <w:lvlText w:val="%1.%2.%3.%4.%5.%6."/>
-      <w:lvlJc w:val="right"/>
-      <w:pPr>
-        <w:tabs>
-          <w:tab w:val="num" w:pos="0"/>
-        </w:tabs>
-        <w:ind w:left="4320" w:hanging="360"/>
-      </w:pPr>
-      <w:rPr>
-        <w:dstrike w:val="false"/>
-        <w:strike w:val="false"/>
-        <w:u w:val="none"/>
-        <w:effect w:val="none"/>
-      </w:rPr>
-    </w:lvl>
-    <w:lvl w:ilvl="6">
-      <w:start w:val="1"/>
-      <w:numFmt w:val="decimal"/>
-      <w:lvlText w:val="%1.%2.%3.%4.%5.%6.%7."/>
-      <w:lvlJc w:val="right"/>
-      <w:pPr>
-        <w:tabs>
-          <w:tab w:val="num" w:pos="0"/>
-        </w:tabs>
-        <w:ind w:left="5040" w:hanging="360"/>
-      </w:pPr>
-      <w:rPr>
-        <w:dstrike w:val="false"/>
-        <w:strike w:val="false"/>
-        <w:u w:val="none"/>
-        <w:effect w:val="none"/>
-      </w:rPr>
-    </w:lvl>
-    <w:lvl w:ilvl="7">
-      <w:start w:val="1"/>
-      <w:numFmt w:val="decimal"/>
-      <w:lvlText w:val="%1.%2.%3.%4.%5.%6.%7.%8."/>
-      <w:lvlJc w:val="right"/>
-      <w:pPr>
-        <w:tabs>
-          <w:tab w:val="num" w:pos="0"/>
-        </w:tabs>
-        <w:ind w:left="5760" w:hanging="360"/>
-      </w:pPr>
-      <w:rPr>
-        <w:dstrike w:val="false"/>
-        <w:strike w:val="false"/>
-        <w:u w:val="none"/>
-        <w:effect w:val="none"/>
-      </w:rPr>
-    </w:lvl>
-    <w:lvl w:ilvl="8">
-      <w:start w:val="1"/>
-      <w:numFmt w:val="decimal"/>
-      <w:lvlText w:val="%1.%2.%3.%4.%5.%6.%7.%8.%9."/>
-      <w:lvlJc w:val="right"/>
-      <w:pPr>
-        <w:tabs>
-          <w:tab w:val="num" w:pos="0"/>
-        </w:tabs>
-        <w:ind w:left="6480" w:hanging="360"/>
-      </w:pPr>
-      <w:rPr>
-        <w:dstrike w:val="false"/>
-        <w:strike w:val="false"/>
-        <w:u w:val="none"/>
-        <w:effect w:val="none"/>
-      </w:rPr>
-    </w:lvl>
-  </w:abstractNum>
-  <w:abstractNum w:abstractNumId="9">
-    <w:lvl w:ilvl="0">
-      <w:start w:val="1"/>
-      <w:numFmt w:val="decimal"/>
-      <w:lvlText w:val="%1.3.1"/>
-      <w:lvlJc w:val="right"/>
-      <w:pPr>
-        <w:tabs>
-          <w:tab w:val="num" w:pos="0"/>
-        </w:tabs>
-        <w:ind w:left="720" w:hanging="360"/>
-      </w:pPr>
-      <w:rPr>
-        <w:dstrike w:val="false"/>
-        <w:strike w:val="false"/>
-        <w:u w:val="none"/>
-        <w:effect w:val="none"/>
-      </w:rPr>
-    </w:lvl>
-    <w:lvl w:ilvl="1">
-      <w:start w:val="1"/>
-      <w:numFmt w:val="decimal"/>
-      <w:lvlText w:val="%1.%2.3.1"/>
-      <w:lvlJc w:val="right"/>
-      <w:pPr>
-        <w:tabs>
-          <w:tab w:val="num" w:pos="0"/>
-        </w:tabs>
-        <w:ind w:left="1440" w:hanging="360"/>
-      </w:pPr>
-      <w:rPr>
-        <w:dstrike w:val="false"/>
-        <w:strike w:val="false"/>
-        <w:u w:val="none"/>
-        <w:effect w:val="none"/>
-      </w:rPr>
-    </w:lvl>
-    <w:lvl w:ilvl="2">
-      <w:start w:val="1"/>
-      <w:numFmt w:val="decimal"/>
-      <w:lvlText w:val="%1.%2.%3.3.1"/>
-      <w:lvlJc w:val="right"/>
-      <w:pPr>
-        <w:tabs>
-          <w:tab w:val="num" w:pos="0"/>
-        </w:tabs>
-        <w:ind w:left="2160" w:hanging="360"/>
-      </w:pPr>
-      <w:rPr>
-        <w:dstrike w:val="false"/>
-        <w:strike w:val="false"/>
-        <w:u w:val="none"/>
-        <w:effect w:val="none"/>
-      </w:rPr>
-    </w:lvl>
-    <w:lvl w:ilvl="3">
-      <w:start w:val="1"/>
-      <w:numFmt w:val="decimal"/>
-      <w:lvlText w:val="%1.%2.%3.%4.3.1"/>
-      <w:lvlJc w:val="right"/>
-      <w:pPr>
-        <w:tabs>
-          <w:tab w:val="num" w:pos="0"/>
-        </w:tabs>
-        <w:ind w:left="2880" w:hanging="360"/>
-      </w:pPr>
-      <w:rPr>
-        <w:dstrike w:val="false"/>
-        <w:strike w:val="false"/>
-        <w:u w:val="none"/>
-        <w:effect w:val="none"/>
-      </w:rPr>
-    </w:lvl>
-    <w:lvl w:ilvl="4">
-      <w:start w:val="1"/>
-      <w:numFmt w:val="decimal"/>
-      <w:lvlText w:val="%1.%2.%3.%4.%5.3.1"/>
-      <w:lvlJc w:val="right"/>
-      <w:pPr>
-        <w:tabs>
-          <w:tab w:val="num" w:pos="0"/>
-        </w:tabs>
-        <w:ind w:left="3600" w:hanging="360"/>
-      </w:pPr>
-      <w:rPr>
-        <w:dstrike w:val="false"/>
-        <w:strike w:val="false"/>
-        <w:u w:val="none"/>
-        <w:effect w:val="none"/>
-      </w:rPr>
-    </w:lvl>
-    <w:lvl w:ilvl="5">
-      <w:start w:val="1"/>
-      <w:numFmt w:val="decimal"/>
-      <w:lvlText w:val="%1.%2.%3.%4.%5.%6.3.1"/>
-      <w:lvlJc w:val="right"/>
-      <w:pPr>
-        <w:tabs>
-          <w:tab w:val="num" w:pos="0"/>
-        </w:tabs>
-        <w:ind w:left="4320" w:hanging="360"/>
-      </w:pPr>
-      <w:rPr>
-        <w:dstrike w:val="false"/>
-        <w:strike w:val="false"/>
-        <w:u w:val="none"/>
-        <w:effect w:val="none"/>
-      </w:rPr>
-    </w:lvl>
-    <w:lvl w:ilvl="6">
-      <w:start w:val="1"/>
-      <w:numFmt w:val="decimal"/>
-      <w:lvlText w:val="%1.%2.%3.%4.%5.%6.%7.3.1"/>
-      <w:lvlJc w:val="right"/>
-      <w:pPr>
-        <w:tabs>
-          <w:tab w:val="num" w:pos="0"/>
-        </w:tabs>
-        <w:ind w:left="5040" w:hanging="360"/>
-      </w:pPr>
-      <w:rPr>
-        <w:dstrike w:val="false"/>
-        <w:strike w:val="false"/>
-        <w:u w:val="none"/>
-        <w:effect w:val="none"/>
-      </w:rPr>
-    </w:lvl>
-    <w:lvl w:ilvl="7">
-      <w:start w:val="1"/>
-      <w:numFmt w:val="decimal"/>
-      <w:lvlText w:val="%1.%2.%3.%4.%5.%6.%7.%8.3.1"/>
-      <w:lvlJc w:val="right"/>
-      <w:pPr>
-        <w:tabs>
-          <w:tab w:val="num" w:pos="0"/>
-        </w:tabs>
-        <w:ind w:left="5760" w:hanging="360"/>
-      </w:pPr>
-      <w:rPr>
-        <w:dstrike w:val="false"/>
-        <w:strike w:val="false"/>
-        <w:u w:val="none"/>
-        <w:effect w:val="none"/>
-      </w:rPr>
-    </w:lvl>
-    <w:lvl w:ilvl="8">
-      <w:start w:val="1"/>
-      <w:numFmt w:val="decimal"/>
-      <w:lvlText w:val="%1.%2.%3.%4.%5.%6.%7.%8.%9.3.1"/>
-      <w:lvlJc w:val="right"/>
-      <w:pPr>
-        <w:tabs>
-          <w:tab w:val="num" w:pos="0"/>
-        </w:tabs>
-        <w:ind w:left="6480" w:hanging="360"/>
-      </w:pPr>
-      <w:rPr>
-        <w:dstrike w:val="false"/>
-        <w:strike w:val="false"/>
-        <w:u w:val="none"/>
-        <w:effect w:val="none"/>
-      </w:rPr>
-    </w:lvl>
-  </w:abstractNum>
-  <w:abstractNum w:abstractNumId="10">
+  <w:abstractNum w:abstractNumId="5">
     <w:lvl w:ilvl="0">
       <w:start w:val="1"/>
       <w:numFmt w:val="decimal"/>
@@ -14309,7 +13373,7 @@
       <w:rPr/>
     </w:lvl>
   </w:abstractNum>
-  <w:abstractNum w:abstractNumId="11">
+  <w:abstractNum w:abstractNumId="6">
     <w:lvl w:ilvl="0">
       <w:start w:val="1"/>
       <w:numFmt w:val="decimal"/>
@@ -14428,7 +13492,245 @@
       <w:rPr/>
     </w:lvl>
   </w:abstractNum>
-  <w:abstractNum w:abstractNumId="12">
+  <w:abstractNum w:abstractNumId="7">
+    <w:lvl w:ilvl="0">
+      <w:start w:val="1"/>
+      <w:numFmt w:val="decimal"/>
+      <w:lvlText w:val="%1."/>
+      <w:lvlJc w:val="left"/>
+      <w:pPr>
+        <w:tabs>
+          <w:tab w:val="num" w:pos="709"/>
+        </w:tabs>
+        <w:ind w:left="709" w:hanging="283"/>
+      </w:pPr>
+      <w:rPr/>
+    </w:lvl>
+    <w:lvl w:ilvl="1">
+      <w:start w:val="1"/>
+      <w:numFmt w:val="decimal"/>
+      <w:lvlText w:val="%2."/>
+      <w:lvlJc w:val="left"/>
+      <w:pPr>
+        <w:tabs>
+          <w:tab w:val="num" w:pos="1418"/>
+        </w:tabs>
+        <w:ind w:left="1418" w:hanging="283"/>
+      </w:pPr>
+      <w:rPr/>
+    </w:lvl>
+    <w:lvl w:ilvl="2">
+      <w:start w:val="1"/>
+      <w:numFmt w:val="decimal"/>
+      <w:lvlText w:val="%3."/>
+      <w:lvlJc w:val="left"/>
+      <w:pPr>
+        <w:tabs>
+          <w:tab w:val="num" w:pos="2127"/>
+        </w:tabs>
+        <w:ind w:left="2127" w:hanging="283"/>
+      </w:pPr>
+      <w:rPr/>
+    </w:lvl>
+    <w:lvl w:ilvl="3">
+      <w:start w:val="1"/>
+      <w:numFmt w:val="decimal"/>
+      <w:lvlText w:val="%4."/>
+      <w:lvlJc w:val="left"/>
+      <w:pPr>
+        <w:tabs>
+          <w:tab w:val="num" w:pos="2836"/>
+        </w:tabs>
+        <w:ind w:left="2836" w:hanging="283"/>
+      </w:pPr>
+      <w:rPr/>
+    </w:lvl>
+    <w:lvl w:ilvl="4">
+      <w:start w:val="1"/>
+      <w:numFmt w:val="decimal"/>
+      <w:lvlText w:val="%5."/>
+      <w:lvlJc w:val="left"/>
+      <w:pPr>
+        <w:tabs>
+          <w:tab w:val="num" w:pos="3545"/>
+        </w:tabs>
+        <w:ind w:left="3545" w:hanging="283"/>
+      </w:pPr>
+      <w:rPr/>
+    </w:lvl>
+    <w:lvl w:ilvl="5">
+      <w:start w:val="1"/>
+      <w:numFmt w:val="decimal"/>
+      <w:lvlText w:val="%6."/>
+      <w:lvlJc w:val="left"/>
+      <w:pPr>
+        <w:tabs>
+          <w:tab w:val="num" w:pos="4254"/>
+        </w:tabs>
+        <w:ind w:left="4254" w:hanging="283"/>
+      </w:pPr>
+      <w:rPr/>
+    </w:lvl>
+    <w:lvl w:ilvl="6">
+      <w:start w:val="1"/>
+      <w:numFmt w:val="decimal"/>
+      <w:lvlText w:val="%7."/>
+      <w:lvlJc w:val="left"/>
+      <w:pPr>
+        <w:tabs>
+          <w:tab w:val="num" w:pos="4963"/>
+        </w:tabs>
+        <w:ind w:left="4963" w:hanging="283"/>
+      </w:pPr>
+      <w:rPr/>
+    </w:lvl>
+    <w:lvl w:ilvl="7">
+      <w:start w:val="1"/>
+      <w:numFmt w:val="decimal"/>
+      <w:lvlText w:val="%8."/>
+      <w:lvlJc w:val="left"/>
+      <w:pPr>
+        <w:tabs>
+          <w:tab w:val="num" w:pos="5672"/>
+        </w:tabs>
+        <w:ind w:left="5672" w:hanging="283"/>
+      </w:pPr>
+      <w:rPr/>
+    </w:lvl>
+    <w:lvl w:ilvl="8">
+      <w:start w:val="1"/>
+      <w:numFmt w:val="decimal"/>
+      <w:lvlText w:val="%9."/>
+      <w:lvlJc w:val="left"/>
+      <w:pPr>
+        <w:tabs>
+          <w:tab w:val="num" w:pos="6381"/>
+        </w:tabs>
+        <w:ind w:left="6381" w:hanging="283"/>
+      </w:pPr>
+      <w:rPr/>
+    </w:lvl>
+  </w:abstractNum>
+  <w:abstractNum w:abstractNumId="8">
+    <w:lvl w:ilvl="0">
+      <w:start w:val="1"/>
+      <w:numFmt w:val="decimal"/>
+      <w:lvlText w:val="%1."/>
+      <w:lvlJc w:val="left"/>
+      <w:pPr>
+        <w:tabs>
+          <w:tab w:val="num" w:pos="709"/>
+        </w:tabs>
+        <w:ind w:left="709" w:hanging="283"/>
+      </w:pPr>
+      <w:rPr/>
+    </w:lvl>
+    <w:lvl w:ilvl="1">
+      <w:start w:val="1"/>
+      <w:numFmt w:val="decimal"/>
+      <w:lvlText w:val="%2."/>
+      <w:lvlJc w:val="left"/>
+      <w:pPr>
+        <w:tabs>
+          <w:tab w:val="num" w:pos="1418"/>
+        </w:tabs>
+        <w:ind w:left="1418" w:hanging="283"/>
+      </w:pPr>
+      <w:rPr/>
+    </w:lvl>
+    <w:lvl w:ilvl="2">
+      <w:start w:val="1"/>
+      <w:numFmt w:val="decimal"/>
+      <w:lvlText w:val="%3."/>
+      <w:lvlJc w:val="left"/>
+      <w:pPr>
+        <w:tabs>
+          <w:tab w:val="num" w:pos="2127"/>
+        </w:tabs>
+        <w:ind w:left="2127" w:hanging="283"/>
+      </w:pPr>
+      <w:rPr/>
+    </w:lvl>
+    <w:lvl w:ilvl="3">
+      <w:start w:val="1"/>
+      <w:numFmt w:val="decimal"/>
+      <w:lvlText w:val="%4."/>
+      <w:lvlJc w:val="left"/>
+      <w:pPr>
+        <w:tabs>
+          <w:tab w:val="num" w:pos="2836"/>
+        </w:tabs>
+        <w:ind w:left="2836" w:hanging="283"/>
+      </w:pPr>
+      <w:rPr/>
+    </w:lvl>
+    <w:lvl w:ilvl="4">
+      <w:start w:val="1"/>
+      <w:numFmt w:val="decimal"/>
+      <w:lvlText w:val="%5."/>
+      <w:lvlJc w:val="left"/>
+      <w:pPr>
+        <w:tabs>
+          <w:tab w:val="num" w:pos="3545"/>
+        </w:tabs>
+        <w:ind w:left="3545" w:hanging="283"/>
+      </w:pPr>
+      <w:rPr/>
+    </w:lvl>
+    <w:lvl w:ilvl="5">
+      <w:start w:val="1"/>
+      <w:numFmt w:val="decimal"/>
+      <w:lvlText w:val="%6."/>
+      <w:lvlJc w:val="left"/>
+      <w:pPr>
+        <w:tabs>
+          <w:tab w:val="num" w:pos="4254"/>
+        </w:tabs>
+        <w:ind w:left="4254" w:hanging="283"/>
+      </w:pPr>
+      <w:rPr/>
+    </w:lvl>
+    <w:lvl w:ilvl="6">
+      <w:start w:val="1"/>
+      <w:numFmt w:val="decimal"/>
+      <w:lvlText w:val="%7."/>
+      <w:lvlJc w:val="left"/>
+      <w:pPr>
+        <w:tabs>
+          <w:tab w:val="num" w:pos="4963"/>
+        </w:tabs>
+        <w:ind w:left="4963" w:hanging="283"/>
+      </w:pPr>
+      <w:rPr/>
+    </w:lvl>
+    <w:lvl w:ilvl="7">
+      <w:start w:val="1"/>
+      <w:numFmt w:val="decimal"/>
+      <w:lvlText w:val="%8."/>
+      <w:lvlJc w:val="left"/>
+      <w:pPr>
+        <w:tabs>
+          <w:tab w:val="num" w:pos="5672"/>
+        </w:tabs>
+        <w:ind w:left="5672" w:hanging="283"/>
+      </w:pPr>
+      <w:rPr/>
+    </w:lvl>
+    <w:lvl w:ilvl="8">
+      <w:start w:val="1"/>
+      <w:numFmt w:val="decimal"/>
+      <w:lvlText w:val="%9."/>
+      <w:lvlJc w:val="left"/>
+      <w:pPr>
+        <w:tabs>
+          <w:tab w:val="num" w:pos="6381"/>
+        </w:tabs>
+        <w:ind w:left="6381" w:hanging="283"/>
+      </w:pPr>
+      <w:rPr/>
+    </w:lvl>
+  </w:abstractNum>
+  <w:abstractNum w:abstractNumId="9">
     <w:lvl w:ilvl="0">
       <w:start w:val="1"/>
       <w:numFmt w:val="none"/>
@@ -14575,46 +13877,19 @@
     <w:abstractNumId w:val="9"/>
   </w:num>
   <w:num w:numId="10">
-    <w:abstractNumId w:val="10"/>
-  </w:num>
-  <w:num w:numId="11">
-    <w:abstractNumId w:val="11"/>
-  </w:num>
-  <w:num w:numId="12">
-    <w:abstractNumId w:val="12"/>
-  </w:num>
-  <w:num w:numId="13">
-    <w:abstractNumId w:val="6"/>
+    <w:abstractNumId w:val="3"/>
     <w:lvlOverride w:ilvl="0">
       <w:startOverride w:val="1"/>
     </w:lvlOverride>
   </w:num>
-  <w:num w:numId="14">
-    <w:abstractNumId w:val="7"/>
+  <w:num w:numId="11">
+    <w:abstractNumId w:val="5"/>
     <w:lvlOverride w:ilvl="0">
       <w:startOverride w:val="1"/>
     </w:lvlOverride>
   </w:num>
-  <w:num w:numId="15">
-    <w:abstractNumId w:val="8"/>
-    <w:lvlOverride w:ilvl="0">
-      <w:startOverride w:val="1"/>
-    </w:lvlOverride>
-  </w:num>
-  <w:num w:numId="16">
-    <w:abstractNumId w:val="9"/>
-    <w:lvlOverride w:ilvl="0">
-      <w:startOverride w:val="1"/>
-    </w:lvlOverride>
-  </w:num>
-  <w:num w:numId="17">
-    <w:abstractNumId w:val="10"/>
-    <w:lvlOverride w:ilvl="0">
-      <w:startOverride w:val="1"/>
-    </w:lvlOverride>
-  </w:num>
-  <w:num w:numId="18">
-    <w:abstractNumId w:val="10"/>
+  <w:num w:numId="12">
+    <w:abstractNumId w:val="5"/>
   </w:num>
 </w:numbering>
 </file>
@@ -15180,6 +14455,11 @@
     <w:rsid w:val="00854e6f"/>
     <w:rPr/>
   </w:style>
+  <w:style w:type="character" w:styleId="NumberingSymbols">
+    <w:name w:val="Numbering Symbols"/>
+    <w:qFormat/>
+    <w:rPr/>
+  </w:style>
   <w:style w:type="paragraph" w:styleId="Heading">
     <w:name w:val="Heading"/>
     <w:basedOn w:val="Normal"/>

</xml_diff>